<commit_message>
SSD and Operation contracts
SSD AND Operation Contracts
</commit_message>
<xml_diff>
--- a/Doc/OOSE project complete.docx
+++ b/Doc/OOSE project complete.docx
@@ -1,6 +1,6 @@
 
 <file path=word/document.xml><?xml version="1.0" encoding="utf-8"?>
-<w:document xmlns:wpc="http://schemas.microsoft.com/office/word/2010/wordprocessingCanvas" xmlns:mc="http://schemas.openxmlformats.org/markup-compatibility/2006" xmlns:o="urn:schemas-microsoft-com:office:office" xmlns:r="http://schemas.openxmlformats.org/officeDocument/2006/relationships" xmlns:m="http://schemas.openxmlformats.org/officeDocument/2006/math" xmlns:v="urn:schemas-microsoft-com:vml" xmlns:wp14="http://schemas.microsoft.com/office/word/2010/wordprocessingDrawing" xmlns:wp="http://schemas.openxmlformats.org/drawingml/2006/wordprocessingDrawing" xmlns:w10="urn:schemas-microsoft-com:office:word" xmlns:w="http://schemas.openxmlformats.org/wordprocessingml/2006/main" xmlns:w14="http://schemas.microsoft.com/office/word/2010/wordml" xmlns:w15="http://schemas.microsoft.com/office/word/2012/wordml" xmlns:wpg="http://schemas.microsoft.com/office/word/2010/wordprocessingGroup" xmlns:wpi="http://schemas.microsoft.com/office/word/2010/wordprocessingInk" xmlns:wne="http://schemas.microsoft.com/office/word/2006/wordml" xmlns:wps="http://schemas.microsoft.com/office/word/2010/wordprocessingShape" mc:Ignorable="w14 w15 wp14">
+<w:document xmlns:wpc="http://schemas.microsoft.com/office/word/2010/wordprocessingCanvas" xmlns:cx="http://schemas.microsoft.com/office/drawing/2014/chartex" xmlns:mc="http://schemas.openxmlformats.org/markup-compatibility/2006" xmlns:o="urn:schemas-microsoft-com:office:office" xmlns:r="http://schemas.openxmlformats.org/officeDocument/2006/relationships" xmlns:m="http://schemas.openxmlformats.org/officeDocument/2006/math" xmlns:v="urn:schemas-microsoft-com:vml" xmlns:wp14="http://schemas.microsoft.com/office/word/2010/wordprocessingDrawing" xmlns:wp="http://schemas.openxmlformats.org/drawingml/2006/wordprocessingDrawing" xmlns:w10="urn:schemas-microsoft-com:office:word" xmlns:w="http://schemas.openxmlformats.org/wordprocessingml/2006/main" xmlns:w14="http://schemas.microsoft.com/office/word/2010/wordml" xmlns:w15="http://schemas.microsoft.com/office/word/2012/wordml" xmlns:w16se="http://schemas.microsoft.com/office/word/2015/wordml/symex" xmlns:wpg="http://schemas.microsoft.com/office/word/2010/wordprocessingGroup" xmlns:wpi="http://schemas.microsoft.com/office/word/2010/wordprocessingInk" xmlns:wne="http://schemas.microsoft.com/office/word/2006/wordml" xmlns:wps="http://schemas.microsoft.com/office/word/2010/wordprocessingShape" mc:Ignorable="w14 w15 w16se wp14">
   <w:body>
     <w:p>
       <w:pPr>
@@ -656,6 +656,13 @@
     </w:p>
     <w:sdt>
       <w:sdtPr>
+        <w:rPr>
+          <w:rFonts w:ascii="Calibri" w:eastAsia="Calibri" w:hAnsi="Calibri" w:cs="Arial"/>
+          <w:color w:val="auto"/>
+          <w:sz w:val="22"/>
+          <w:szCs w:val="22"/>
+          <w:lang w:bidi="ur-PK"/>
+        </w:rPr>
         <w:id w:val="-1046832490"/>
         <w:docPartObj>
           <w:docPartGallery w:val="Table of Contents"/>
@@ -664,14 +671,9 @@
       </w:sdtPr>
       <w:sdtEndPr>
         <w:rPr>
-          <w:rFonts w:ascii="Calibri" w:eastAsia="Calibri" w:hAnsi="Calibri" w:cs="Arial"/>
           <w:b/>
           <w:bCs/>
           <w:noProof/>
-          <w:color w:val="auto"/>
-          <w:sz w:val="22"/>
-          <w:szCs w:val="22"/>
-          <w:lang w:bidi="ur-PK"/>
         </w:rPr>
       </w:sdtEndPr>
       <w:sdtContent>
@@ -1779,7 +1781,6 @@
       </w:pPr>
       <w:bookmarkStart w:id="2" w:name="_Toc131970249"/>
       <w:r>
-        <w:lastRenderedPageBreak/>
         <w:t>CHAPTER 1 PROJECT PROPOSAL</w:t>
       </w:r>
       <w:bookmarkEnd w:id="1"/>
@@ -1989,7 +1990,6 @@
           <w:szCs w:val="24"/>
           <w:lang w:bidi="ar-SA"/>
         </w:rPr>
-        <w:lastRenderedPageBreak/>
         <w:t>The high-level goals for the Admission System project include:</w:t>
       </w:r>
     </w:p>
@@ -2311,7 +2311,7 @@
       <w:pPr>
         <w:ind w:firstLine="720"/>
         <w:rPr>
-          <w:color w:val="1F497D" w:themeColor="text2"/>
+          <w:color w:val="44546A" w:themeColor="text2"/>
         </w:rPr>
       </w:pPr>
     </w:p>
@@ -2319,7 +2319,7 @@
       <w:pPr>
         <w:ind w:firstLine="720"/>
         <w:rPr>
-          <w:color w:val="1F497D" w:themeColor="text2"/>
+          <w:color w:val="44546A" w:themeColor="text2"/>
         </w:rPr>
       </w:pPr>
     </w:p>
@@ -2327,7 +2327,7 @@
       <w:pPr>
         <w:ind w:firstLine="720"/>
         <w:rPr>
-          <w:color w:val="1F497D" w:themeColor="text2"/>
+          <w:color w:val="44546A" w:themeColor="text2"/>
         </w:rPr>
       </w:pPr>
     </w:p>
@@ -2379,7 +2379,6 @@
           <w:sz w:val="24"/>
           <w:szCs w:val="24"/>
         </w:rPr>
-        <w:lastRenderedPageBreak/>
         <w:t>1. Student Use Cases:</w:t>
       </w:r>
     </w:p>
@@ -2681,17 +2680,7 @@
           <w:szCs w:val="24"/>
           <w:lang w:bidi="ar-SA"/>
         </w:rPr>
-        <w:t xml:space="preserve">The supplementary specification for the Admission System project describes other requirements, mostly non-functional, that are not covered in the use case model. During inception, it is useful </w:t>
-      </w:r>
-      <w:r>
-        <w:rPr>
-          <w:rFonts w:ascii="Times New Roman" w:hAnsi="Times New Roman" w:cs="Times New Roman"/>
-          <w:sz w:val="24"/>
-          <w:szCs w:val="24"/>
-          <w:lang w:bidi="ar-SA"/>
-        </w:rPr>
-        <w:lastRenderedPageBreak/>
-        <w:t>to have some idea of the key non-functional requirements that will have a major impact on the architecture. The non-functional requirements for the Admission System project are as follows:</w:t>
+        <w:t>The supplementary specification for the Admission System project describes other requirements, mostly non-functional, that are not covered in the use case model. During inception, it is useful to have some idea of the key non-functional requirements that will have a major impact on the architecture. The non-functional requirements for the Admission System project are as follows:</w:t>
       </w:r>
     </w:p>
     <w:p>
@@ -3102,7 +3091,6 @@
           <w:szCs w:val="24"/>
           <w:lang w:bidi="ar-SA"/>
         </w:rPr>
-        <w:lastRenderedPageBreak/>
         <w:t>Key Domain Terminology:</w:t>
       </w:r>
     </w:p>
@@ -3448,7 +3436,6 @@
           <w:sz w:val="28"/>
           <w:szCs w:val="28"/>
         </w:rPr>
-        <w:lastRenderedPageBreak/>
         <w:t>Risk Management Plan:</w:t>
       </w:r>
     </w:p>
@@ -3681,7 +3668,6 @@
           <w:noProof/>
           <w:lang w:bidi="ar-SA"/>
         </w:rPr>
-        <w:lastRenderedPageBreak/>
         <w:drawing>
           <wp:anchor distT="0" distB="0" distL="114300" distR="114300" simplePos="0" relativeHeight="251661312" behindDoc="1" locked="0" layoutInCell="1" allowOverlap="1" wp14:anchorId="7D202A6B" wp14:editId="2D39E3F6">
             <wp:simplePos x="0" y="0"/>
@@ -4398,7 +4384,6 @@
       </w:pPr>
       <w:bookmarkStart w:id="21" w:name="_Toc131970259"/>
       <w:r>
-        <w:lastRenderedPageBreak/>
         <w:t>Brief Level Use Cases</w:t>
       </w:r>
       <w:bookmarkEnd w:id="19"/>
@@ -4410,7 +4395,7 @@
         <w:rPr>
           <w:rFonts w:asciiTheme="majorHAnsi" w:eastAsiaTheme="majorEastAsia" w:hAnsiTheme="majorHAnsi" w:cstheme="majorBidi"/>
           <w:b/>
-          <w:color w:val="243F60" w:themeColor="accent1" w:themeShade="7F"/>
+          <w:color w:val="1F4D78" w:themeColor="accent1" w:themeShade="7F"/>
           <w:lang w:bidi="ur-PK"/>
         </w:rPr>
       </w:pPr>
@@ -4418,7 +4403,7 @@
         <w:rPr>
           <w:rFonts w:asciiTheme="majorHAnsi" w:eastAsiaTheme="majorEastAsia" w:hAnsiTheme="majorHAnsi" w:cstheme="majorBidi"/>
           <w:b/>
-          <w:color w:val="243F60" w:themeColor="accent1" w:themeShade="7F"/>
+          <w:color w:val="1F4D78" w:themeColor="accent1" w:themeShade="7F"/>
           <w:lang w:bidi="ur-PK"/>
         </w:rPr>
         <w:t>AHTISHAM UL HAQ (FA21-BSE-072):</w:t>
@@ -4430,7 +4415,7 @@
         <w:rPr>
           <w:rFonts w:eastAsiaTheme="majorEastAsia"/>
           <w:b/>
-          <w:color w:val="243F60" w:themeColor="accent1" w:themeShade="7F"/>
+          <w:color w:val="1F4D78" w:themeColor="accent1" w:themeShade="7F"/>
           <w:lang w:bidi="ur-PK"/>
         </w:rPr>
       </w:pPr>
@@ -4438,7 +4423,7 @@
         <w:rPr>
           <w:rFonts w:eastAsiaTheme="majorEastAsia"/>
           <w:b/>
-          <w:color w:val="243F60" w:themeColor="accent1" w:themeShade="7F"/>
+          <w:color w:val="1F4D78" w:themeColor="accent1" w:themeShade="7F"/>
           <w:lang w:bidi="ur-PK"/>
         </w:rPr>
         <w:t xml:space="preserve">Use case: </w:t>
@@ -4799,7 +4784,6 @@
           <w:sz w:val="28"/>
           <w:szCs w:val="28"/>
         </w:rPr>
-        <w:lastRenderedPageBreak/>
         <w:t>Fully Dressed Use Cases</w:t>
       </w:r>
       <w:r>
@@ -4817,7 +4801,7 @@
         <w:pStyle w:val="doclist"/>
         <w:rPr>
           <w:b/>
-          <w:color w:val="4F81BD" w:themeColor="accent1"/>
+          <w:color w:val="5B9BD5" w:themeColor="accent1"/>
           <w:sz w:val="28"/>
           <w:szCs w:val="28"/>
         </w:rPr>
@@ -4825,7 +4809,7 @@
       <w:r>
         <w:rPr>
           <w:b/>
-          <w:color w:val="4F81BD" w:themeColor="accent1"/>
+          <w:color w:val="5B9BD5" w:themeColor="accent1"/>
           <w:sz w:val="28"/>
           <w:szCs w:val="28"/>
         </w:rPr>
@@ -5764,7 +5748,6 @@
           <w:sz w:val="24"/>
           <w:szCs w:val="24"/>
         </w:rPr>
-        <w:lastRenderedPageBreak/>
         <w:t>The announcement is successfully posted on the admission system.</w:t>
       </w:r>
     </w:p>
@@ -6412,7 +6395,6 @@
           <w:sz w:val="24"/>
           <w:szCs w:val="24"/>
         </w:rPr>
-        <w:lastRenderedPageBreak/>
         <w:t>The announcement section of the admission system should support text, images, and videos.</w:t>
       </w:r>
     </w:p>
@@ -7399,7 +7381,6 @@
               </w:rPr>
             </w:rPrChange>
           </w:rPr>
-          <w:lastRenderedPageBreak/>
           <w:t xml:space="preserve">The </w:t>
         </w:r>
       </w:ins>
@@ -8609,7 +8590,6 @@
           <w:sz w:val="24"/>
           <w:szCs w:val="24"/>
         </w:rPr>
-        <w:lastRenderedPageBreak/>
         <w:t>Admin: Wants to set the fee structure for the academic year.</w:t>
       </w:r>
     </w:p>
@@ -9066,7 +9046,6 @@
           <w:sz w:val="24"/>
           <w:szCs w:val="24"/>
         </w:rPr>
-        <w:lastRenderedPageBreak/>
         <w:t>The system should allow the administrator to set the fee structure for different semesters or terms, if applicable.</w:t>
       </w:r>
     </w:p>
@@ -9164,7 +9143,7 @@
         <w:rPr>
           <w:rFonts w:ascii="Times New Roman" w:hAnsi="Times New Roman" w:cs="Times New Roman"/>
           <w:b/>
-          <w:color w:val="4F81BD" w:themeColor="accent1"/>
+          <w:color w:val="5B9BD5" w:themeColor="accent1"/>
           <w:sz w:val="28"/>
           <w:szCs w:val="24"/>
           <w14:shadow w14:blurRad="38100" w14:dist="25400" w14:dir="5400000" w14:sx="100000" w14:sy="100000" w14:kx="0" w14:ky="0" w14:algn="ctr">
@@ -9183,7 +9162,7 @@
         <w:rPr>
           <w:rFonts w:ascii="Times New Roman" w:hAnsi="Times New Roman" w:cs="Times New Roman"/>
           <w:b/>
-          <w:color w:val="4F81BD" w:themeColor="accent1"/>
+          <w:color w:val="5B9BD5" w:themeColor="accent1"/>
           <w:sz w:val="28"/>
           <w:szCs w:val="24"/>
           <w14:shadow w14:blurRad="38100" w14:dist="25400" w14:dir="5400000" w14:sx="100000" w14:sy="100000" w14:kx="0" w14:ky="0" w14:algn="ctr">
@@ -9206,7 +9185,7 @@
         <w:rPr>
           <w:rFonts w:asciiTheme="majorHAnsi" w:eastAsiaTheme="majorEastAsia" w:hAnsiTheme="majorHAnsi" w:cstheme="majorBidi"/>
           <w:b/>
-          <w:color w:val="243F60" w:themeColor="accent1" w:themeShade="7F"/>
+          <w:color w:val="1F4D78" w:themeColor="accent1" w:themeShade="7F"/>
           <w:lang w:bidi="ur-PK"/>
         </w:rPr>
       </w:pPr>
@@ -9214,7 +9193,7 @@
         <w:rPr>
           <w:rFonts w:asciiTheme="majorHAnsi" w:eastAsiaTheme="majorEastAsia" w:hAnsiTheme="majorHAnsi" w:cstheme="majorBidi"/>
           <w:b/>
-          <w:color w:val="243F60" w:themeColor="accent1" w:themeShade="7F"/>
+          <w:color w:val="1F4D78" w:themeColor="accent1" w:themeShade="7F"/>
           <w:lang w:bidi="ur-PK"/>
         </w:rPr>
         <w:t>Abdullah (FA21-BSE-004</w:t>
@@ -9223,7 +9202,7 @@
         <w:rPr>
           <w:rFonts w:asciiTheme="majorHAnsi" w:eastAsiaTheme="majorEastAsia" w:hAnsiTheme="majorHAnsi" w:cstheme="majorBidi"/>
           <w:b/>
-          <w:color w:val="243F60" w:themeColor="accent1" w:themeShade="7F"/>
+          <w:color w:val="1F4D78" w:themeColor="accent1" w:themeShade="7F"/>
           <w:lang w:bidi="ur-PK"/>
         </w:rPr>
         <w:t>):</w:t>
@@ -9235,7 +9214,7 @@
         <w:rPr>
           <w:rFonts w:eastAsiaTheme="majorEastAsia"/>
           <w:b/>
-          <w:color w:val="243F60" w:themeColor="accent1" w:themeShade="7F"/>
+          <w:color w:val="1F4D78" w:themeColor="accent1" w:themeShade="7F"/>
           <w:lang w:bidi="ur-PK"/>
         </w:rPr>
       </w:pPr>
@@ -9243,7 +9222,7 @@
         <w:rPr>
           <w:rFonts w:eastAsiaTheme="majorEastAsia"/>
           <w:b/>
-          <w:color w:val="243F60" w:themeColor="accent1" w:themeShade="7F"/>
+          <w:color w:val="1F4D78" w:themeColor="accent1" w:themeShade="7F"/>
           <w:lang w:bidi="ur-PK"/>
         </w:rPr>
         <w:t xml:space="preserve">Use case: </w:t>
@@ -9363,7 +9342,7 @@
         <w:rPr>
           <w:rFonts w:ascii="Times New Roman" w:eastAsiaTheme="majorEastAsia" w:hAnsi="Times New Roman" w:cs="Times New Roman"/>
           <w:b/>
-          <w:color w:val="243F60" w:themeColor="accent1" w:themeShade="7F"/>
+          <w:color w:val="1F4D78" w:themeColor="accent1" w:themeShade="7F"/>
           <w:sz w:val="24"/>
           <w:szCs w:val="24"/>
         </w:rPr>
@@ -9426,7 +9405,7 @@
         <w:rPr>
           <w:rFonts w:ascii="Times New Roman" w:eastAsiaTheme="majorEastAsia" w:hAnsi="Times New Roman" w:cs="Times New Roman"/>
           <w:b/>
-          <w:color w:val="243F60" w:themeColor="accent1" w:themeShade="7F"/>
+          <w:color w:val="1F4D78" w:themeColor="accent1" w:themeShade="7F"/>
           <w:sz w:val="24"/>
           <w:szCs w:val="24"/>
         </w:rPr>
@@ -9489,7 +9468,7 @@
         <w:rPr>
           <w:rFonts w:ascii="Times New Roman" w:eastAsiaTheme="majorEastAsia" w:hAnsi="Times New Roman" w:cs="Times New Roman"/>
           <w:b/>
-          <w:color w:val="243F60" w:themeColor="accent1" w:themeShade="7F"/>
+          <w:color w:val="1F4D78" w:themeColor="accent1" w:themeShade="7F"/>
           <w:sz w:val="24"/>
           <w:szCs w:val="24"/>
         </w:rPr>
@@ -9639,7 +9618,7 @@
         <w:pStyle w:val="doclist"/>
         <w:rPr>
           <w:b/>
-          <w:color w:val="4F81BD" w:themeColor="accent1"/>
+          <w:color w:val="5B9BD5" w:themeColor="accent1"/>
           <w:sz w:val="28"/>
           <w:szCs w:val="28"/>
         </w:rPr>
@@ -9647,7 +9626,7 @@
       <w:r>
         <w:rPr>
           <w:b/>
-          <w:color w:val="4F81BD" w:themeColor="accent1"/>
+          <w:color w:val="5B9BD5" w:themeColor="accent1"/>
           <w:sz w:val="28"/>
           <w:szCs w:val="28"/>
         </w:rPr>
@@ -10080,7 +10059,6 @@
           <w:sz w:val="24"/>
           <w:szCs w:val="24"/>
         </w:rPr>
-        <w:lastRenderedPageBreak/>
         <w:t>If the student provides invalid information, the system displays an error message and prompts the student to correct the information.</w:t>
       </w:r>
     </w:p>
@@ -10477,7 +10455,6 @@
           <w:sz w:val="24"/>
           <w:szCs w:val="24"/>
         </w:rPr>
-        <w:lastRenderedPageBreak/>
         <w:t>Must be register in the system before login.</w:t>
       </w:r>
     </w:p>
@@ -10831,7 +10808,6 @@
           <w:sz w:val="24"/>
           <w:szCs w:val="24"/>
         </w:rPr>
-        <w:lastRenderedPageBreak/>
         <w:t>The admission system should be accessible via web browsers on desktops, laptops, and mobile devices.</w:t>
       </w:r>
     </w:p>
@@ -11474,7 +11450,6 @@
               </w:rPr>
             </w:rPrChange>
           </w:rPr>
-          <w:lastRenderedPageBreak/>
           <w:t>The student's information is marked as verified in the admission system.</w:t>
         </w:r>
       </w:ins>
@@ -11934,7 +11909,6 @@
         </w:pPrChange>
       </w:pPr>
       <w:r>
-        <w:lastRenderedPageBreak/>
         <w:t>The user may choose to pay their application fee using different payment methods, such as credit card, PayPal, or bank transfer. The system should be able to handle multiple payment methods and provide a secure and reliable payment</w:t>
       </w:r>
     </w:p>
@@ -12368,7 +12342,6 @@
         <w:rPr>
           <w:rStyle w:val="selectable-text1"/>
         </w:rPr>
-        <w:lastRenderedPageBreak/>
         <w:t xml:space="preserve">The </w:t>
       </w:r>
       <w:r>
@@ -12753,7 +12726,7 @@
         <w:rPr>
           <w:rFonts w:ascii="Times New Roman" w:hAnsi="Times New Roman" w:cs="Times New Roman"/>
           <w:b/>
-          <w:color w:val="4F81BD" w:themeColor="accent1"/>
+          <w:color w:val="5B9BD5" w:themeColor="accent1"/>
           <w:sz w:val="28"/>
           <w:szCs w:val="24"/>
           <w14:shadow w14:blurRad="38100" w14:dist="25400" w14:dir="5400000" w14:sx="100000" w14:sy="100000" w14:kx="0" w14:ky="0" w14:algn="ctr">
@@ -12774,7 +12747,7 @@
         <w:rPr>
           <w:rFonts w:ascii="Times New Roman" w:hAnsi="Times New Roman" w:cs="Times New Roman"/>
           <w:b/>
-          <w:color w:val="4F81BD" w:themeColor="accent1"/>
+          <w:color w:val="5B9BD5" w:themeColor="accent1"/>
           <w:sz w:val="28"/>
           <w:szCs w:val="24"/>
           <w14:shadow w14:blurRad="38100" w14:dist="25400" w14:dir="5400000" w14:sx="100000" w14:sy="100000" w14:kx="0" w14:ky="0" w14:algn="ctr">
@@ -12793,7 +12766,7 @@
         <w:rPr>
           <w:rFonts w:ascii="Times New Roman" w:hAnsi="Times New Roman" w:cs="Times New Roman"/>
           <w:b/>
-          <w:color w:val="4F81BD" w:themeColor="accent1"/>
+          <w:color w:val="5B9BD5" w:themeColor="accent1"/>
           <w:sz w:val="28"/>
           <w:szCs w:val="24"/>
           <w14:shadow w14:blurRad="38100" w14:dist="25400" w14:dir="5400000" w14:sx="100000" w14:sy="100000" w14:kx="0" w14:ky="0" w14:algn="ctr">
@@ -12816,7 +12789,7 @@
         <w:rPr>
           <w:rFonts w:asciiTheme="majorHAnsi" w:eastAsiaTheme="majorEastAsia" w:hAnsiTheme="majorHAnsi" w:cstheme="majorBidi"/>
           <w:b/>
-          <w:color w:val="243F60" w:themeColor="accent1" w:themeShade="7F"/>
+          <w:color w:val="1F4D78" w:themeColor="accent1" w:themeShade="7F"/>
           <w:lang w:bidi="ur-PK"/>
         </w:rPr>
       </w:pPr>
@@ -12824,7 +12797,7 @@
         <w:rPr>
           <w:rFonts w:asciiTheme="majorHAnsi" w:eastAsiaTheme="majorEastAsia" w:hAnsiTheme="majorHAnsi" w:cstheme="majorBidi"/>
           <w:b/>
-          <w:color w:val="243F60" w:themeColor="accent1" w:themeShade="7F"/>
+          <w:color w:val="1F4D78" w:themeColor="accent1" w:themeShade="7F"/>
           <w:lang w:bidi="ur-PK"/>
         </w:rPr>
         <w:t>WAQAS (FA21-BSE-040</w:t>
@@ -12833,7 +12806,7 @@
         <w:rPr>
           <w:rFonts w:asciiTheme="majorHAnsi" w:eastAsiaTheme="majorEastAsia" w:hAnsiTheme="majorHAnsi" w:cstheme="majorBidi"/>
           <w:b/>
-          <w:color w:val="243F60" w:themeColor="accent1" w:themeShade="7F"/>
+          <w:color w:val="1F4D78" w:themeColor="accent1" w:themeShade="7F"/>
           <w:lang w:bidi="ur-PK"/>
         </w:rPr>
         <w:t>):</w:t>
@@ -12850,7 +12823,7 @@
         <w:rPr>
           <w:rFonts w:eastAsiaTheme="majorEastAsia"/>
           <w:b/>
-          <w:color w:val="243F60" w:themeColor="accent1" w:themeShade="7F"/>
+          <w:color w:val="1F4D78" w:themeColor="accent1" w:themeShade="7F"/>
           <w:lang w:bidi="ur-PK"/>
         </w:rPr>
         <w:t xml:space="preserve">Use case: </w:t>
@@ -12918,7 +12891,7 @@
         <w:rPr>
           <w:rFonts w:eastAsiaTheme="majorEastAsia"/>
           <w:b/>
-          <w:color w:val="243F60" w:themeColor="accent1" w:themeShade="7F"/>
+          <w:color w:val="1F4D78" w:themeColor="accent1" w:themeShade="7F"/>
           <w:lang w:bidi="ur-PK"/>
         </w:rPr>
       </w:pPr>
@@ -12929,7 +12902,7 @@
         <w:rPr>
           <w:rFonts w:eastAsiaTheme="majorEastAsia"/>
           <w:b/>
-          <w:color w:val="243F60" w:themeColor="accent1" w:themeShade="7F"/>
+          <w:color w:val="1F4D78" w:themeColor="accent1" w:themeShade="7F"/>
           <w:lang w:bidi="ur-PK"/>
         </w:rPr>
       </w:pPr>
@@ -12945,7 +12918,7 @@
         <w:rPr>
           <w:rFonts w:eastAsiaTheme="majorEastAsia"/>
           <w:b/>
-          <w:color w:val="243F60" w:themeColor="accent1" w:themeShade="7F"/>
+          <w:color w:val="1F4D78" w:themeColor="accent1" w:themeShade="7F"/>
           <w:lang w:bidi="ur-PK"/>
         </w:rPr>
         <w:t xml:space="preserve">Use case: </w:t>
@@ -13030,7 +13003,7 @@
         <w:rPr>
           <w:rFonts w:eastAsiaTheme="majorEastAsia"/>
           <w:b/>
-          <w:color w:val="243F60" w:themeColor="accent1" w:themeShade="7F"/>
+          <w:color w:val="1F4D78" w:themeColor="accent1" w:themeShade="7F"/>
           <w:lang w:bidi="ur-PK"/>
         </w:rPr>
         <w:t xml:space="preserve">Use case: </w:t>
@@ -13113,16 +13086,7 @@
           <w:sz w:val="24"/>
           <w:szCs w:val="24"/>
         </w:rPr>
-        <w:t xml:space="preserve">The Submit Admission Fee Receipt use case involves the student submitting proof of payment for their admission fee. The student starts by navigating to the fee submission page and selecting the option to submit the admission fee receipt. The system then prompts the student to upload a scanned copy or image of their admission fee receipt. Once the student uploads the receipt, the </w:t>
-      </w:r>
-      <w:r>
-        <w:rPr>
-          <w:rFonts w:ascii="Times New Roman" w:hAnsi="Times New Roman" w:cs="Times New Roman"/>
-          <w:sz w:val="24"/>
-          <w:szCs w:val="24"/>
-        </w:rPr>
-        <w:lastRenderedPageBreak/>
-        <w:t>system validates it to ensure that the fee has been paid and the receipt is valid. The system then updates the student's fee payment status, confirming the successful submission of the admission fee receipt to the student.</w:t>
+        <w:t>The Submit Admission Fee Receipt use case involves the student submitting proof of payment for their admission fee. The student starts by navigating to the fee submission page and selecting the option to submit the admission fee receipt. The system then prompts the student to upload a scanned copy or image of their admission fee receipt. Once the student uploads the receipt, the system validates it to ensure that the fee has been paid and the receipt is valid. The system then updates the student's fee payment status, confirming the successful submission of the admission fee receipt to the student.</w:t>
       </w:r>
     </w:p>
     <w:p>
@@ -13162,7 +13126,7 @@
         <w:rPr>
           <w:rFonts w:asciiTheme="majorHAnsi" w:eastAsiaTheme="majorEastAsia" w:hAnsiTheme="majorHAnsi" w:cstheme="majorBidi"/>
           <w:b/>
-          <w:color w:val="243F60" w:themeColor="accent1" w:themeShade="7F"/>
+          <w:color w:val="1F4D78" w:themeColor="accent1" w:themeShade="7F"/>
           <w:lang w:bidi="ur-PK"/>
         </w:rPr>
       </w:pPr>
@@ -13170,7 +13134,7 @@
         <w:rPr>
           <w:rFonts w:asciiTheme="majorHAnsi" w:eastAsiaTheme="majorEastAsia" w:hAnsiTheme="majorHAnsi" w:cstheme="majorBidi"/>
           <w:b/>
-          <w:color w:val="243F60" w:themeColor="accent1" w:themeShade="7F"/>
+          <w:color w:val="1F4D78" w:themeColor="accent1" w:themeShade="7F"/>
           <w:lang w:bidi="ur-PK"/>
         </w:rPr>
         <w:t>WAQAS (FA21-BSE-040</w:t>
@@ -13179,7 +13143,7 @@
         <w:rPr>
           <w:rFonts w:asciiTheme="majorHAnsi" w:eastAsiaTheme="majorEastAsia" w:hAnsiTheme="majorHAnsi" w:cstheme="majorBidi"/>
           <w:b/>
-          <w:color w:val="243F60" w:themeColor="accent1" w:themeShade="7F"/>
+          <w:color w:val="1F4D78" w:themeColor="accent1" w:themeShade="7F"/>
           <w:lang w:bidi="ur-PK"/>
         </w:rPr>
         <w:t>):</w:t>
@@ -13418,7 +13382,6 @@
         </w:rPr>
       </w:pPr>
       <w:r>
-        <w:lastRenderedPageBreak/>
         <w:t xml:space="preserve">   4.</w:t>
       </w:r>
       <w:r>
@@ -13696,7 +13659,6 @@
         <w:pStyle w:val="doclist"/>
       </w:pPr>
       <w:r>
-        <w:lastRenderedPageBreak/>
         <w:t>1.</w:t>
       </w:r>
       <w:r>
@@ -13962,7 +13924,6 @@
         <w:rPr>
           <w:b/>
         </w:rPr>
-        <w:lastRenderedPageBreak/>
         <w:t>Trigger:</w:t>
       </w:r>
       <w:r>
@@ -14253,7 +14214,6 @@
           <w:sz w:val="24"/>
           <w:szCs w:val="24"/>
         </w:rPr>
-        <w:lastRenderedPageBreak/>
         <w:t>Admission Office: Wants to verify the authenticity of the fee receipt and maintain a record of the payment.</w:t>
       </w:r>
     </w:p>
@@ -14621,7 +14581,6 @@
           <w:sz w:val="24"/>
           <w:szCs w:val="24"/>
         </w:rPr>
-        <w:lastRenderedPageBreak/>
         <w:t>The admission office must have the necessary resources and tools to verify the authenticity of the fee receipt.</w:t>
       </w:r>
     </w:p>
@@ -14752,7 +14711,7 @@
         <w:rPr>
           <w:rFonts w:asciiTheme="majorHAnsi" w:eastAsiaTheme="majorEastAsia" w:hAnsiTheme="majorHAnsi" w:cstheme="majorBidi"/>
           <w:b/>
-          <w:color w:val="243F60" w:themeColor="accent1" w:themeShade="7F"/>
+          <w:color w:val="1F4D78" w:themeColor="accent1" w:themeShade="7F"/>
           <w:lang w:bidi="ur-PK"/>
         </w:rPr>
       </w:pPr>
@@ -14760,7 +14719,7 @@
         <w:rPr>
           <w:rFonts w:asciiTheme="majorHAnsi" w:eastAsiaTheme="majorEastAsia" w:hAnsiTheme="majorHAnsi" w:cstheme="majorBidi"/>
           <w:b/>
-          <w:color w:val="243F60" w:themeColor="accent1" w:themeShade="7F"/>
+          <w:color w:val="1F4D78" w:themeColor="accent1" w:themeShade="7F"/>
           <w:lang w:bidi="ur-PK"/>
         </w:rPr>
         <w:t>Ibrahim Khan</w:t>
@@ -14769,7 +14728,7 @@
         <w:rPr>
           <w:rFonts w:asciiTheme="majorHAnsi" w:eastAsiaTheme="majorEastAsia" w:hAnsiTheme="majorHAnsi" w:cstheme="majorBidi"/>
           <w:b/>
-          <w:color w:val="243F60" w:themeColor="accent1" w:themeShade="7F"/>
+          <w:color w:val="1F4D78" w:themeColor="accent1" w:themeShade="7F"/>
           <w:lang w:bidi="ur-PK"/>
         </w:rPr>
         <w:t xml:space="preserve"> (FA21-BSE-</w:t>
@@ -14778,7 +14737,7 @@
         <w:rPr>
           <w:rFonts w:asciiTheme="majorHAnsi" w:eastAsiaTheme="majorEastAsia" w:hAnsiTheme="majorHAnsi" w:cstheme="majorBidi"/>
           <w:b/>
-          <w:color w:val="243F60" w:themeColor="accent1" w:themeShade="7F"/>
+          <w:color w:val="1F4D78" w:themeColor="accent1" w:themeShade="7F"/>
           <w:lang w:bidi="ur-PK"/>
         </w:rPr>
         <w:t>186</w:t>
@@ -14787,7 +14746,7 @@
         <w:rPr>
           <w:rFonts w:asciiTheme="majorHAnsi" w:eastAsiaTheme="majorEastAsia" w:hAnsiTheme="majorHAnsi" w:cstheme="majorBidi"/>
           <w:b/>
-          <w:color w:val="243F60" w:themeColor="accent1" w:themeShade="7F"/>
+          <w:color w:val="1F4D78" w:themeColor="accent1" w:themeShade="7F"/>
           <w:lang w:bidi="ur-PK"/>
         </w:rPr>
         <w:t>):</w:t>
@@ -14835,7 +14794,7 @@
         <w:rPr>
           <w:rFonts w:asciiTheme="majorHAnsi" w:eastAsiaTheme="majorEastAsia" w:hAnsiTheme="majorHAnsi" w:cstheme="majorBidi"/>
           <w:b/>
-          <w:color w:val="243F60" w:themeColor="accent1" w:themeShade="7F"/>
+          <w:color w:val="1F4D78" w:themeColor="accent1" w:themeShade="7F"/>
           <w:lang w:bidi="ur-PK"/>
         </w:rPr>
       </w:pPr>
@@ -14851,7 +14810,7 @@
         <w:rPr>
           <w:rFonts w:eastAsiaTheme="majorEastAsia"/>
           <w:b/>
-          <w:color w:val="243F60" w:themeColor="accent1" w:themeShade="7F"/>
+          <w:color w:val="1F4D78" w:themeColor="accent1" w:themeShade="7F"/>
           <w:lang w:bidi="ur-PK"/>
         </w:rPr>
         <w:t xml:space="preserve">Use case: </w:t>
@@ -14875,7 +14834,7 @@
         <w:rPr>
           <w:rFonts w:eastAsiaTheme="majorEastAsia"/>
           <w:b/>
-          <w:color w:val="243F60" w:themeColor="accent1" w:themeShade="7F"/>
+          <w:color w:val="1F4D78" w:themeColor="accent1" w:themeShade="7F"/>
           <w:lang w:bidi="ur-PK"/>
         </w:rPr>
       </w:pPr>
@@ -15022,11 +14981,10 @@
         <w:rPr>
           <w:rFonts w:ascii="Times New Roman" w:eastAsiaTheme="majorEastAsia" w:hAnsi="Times New Roman" w:cs="Times New Roman"/>
           <w:b/>
-          <w:color w:val="243F60" w:themeColor="accent1" w:themeShade="7F"/>
-          <w:sz w:val="24"/>
-          <w:szCs w:val="24"/>
-        </w:rPr>
-        <w:lastRenderedPageBreak/>
+          <w:color w:val="1F4D78" w:themeColor="accent1" w:themeShade="7F"/>
+          <w:sz w:val="24"/>
+          <w:szCs w:val="24"/>
+        </w:rPr>
         <w:t xml:space="preserve">Use case: </w:t>
       </w:r>
       <w:r>
@@ -15343,7 +15301,7 @@
         <w:pStyle w:val="doclist"/>
         <w:rPr>
           <w:b/>
-          <w:color w:val="4F81BD" w:themeColor="accent1"/>
+          <w:color w:val="5B9BD5" w:themeColor="accent1"/>
           <w:sz w:val="28"/>
           <w:szCs w:val="28"/>
         </w:rPr>
@@ -15351,7 +15309,7 @@
       <w:r>
         <w:rPr>
           <w:b/>
-          <w:color w:val="4F81BD" w:themeColor="accent1"/>
+          <w:color w:val="5B9BD5" w:themeColor="accent1"/>
           <w:sz w:val="28"/>
           <w:szCs w:val="28"/>
         </w:rPr>
@@ -15360,7 +15318,7 @@
       <w:r>
         <w:rPr>
           <w:b/>
-          <w:color w:val="4F81BD" w:themeColor="accent1"/>
+          <w:color w:val="5B9BD5" w:themeColor="accent1"/>
           <w:sz w:val="28"/>
           <w:szCs w:val="28"/>
         </w:rPr>
@@ -15369,7 +15327,7 @@
       <w:r>
         <w:rPr>
           <w:b/>
-          <w:color w:val="4F81BD" w:themeColor="accent1"/>
+          <w:color w:val="5B9BD5" w:themeColor="accent1"/>
           <w:sz w:val="28"/>
           <w:szCs w:val="28"/>
         </w:rPr>
@@ -15378,7 +15336,7 @@
       <w:r>
         <w:rPr>
           <w:b/>
-          <w:color w:val="4F81BD" w:themeColor="accent1"/>
+          <w:color w:val="5B9BD5" w:themeColor="accent1"/>
           <w:sz w:val="28"/>
           <w:szCs w:val="28"/>
         </w:rPr>
@@ -15387,7 +15345,7 @@
       <w:r>
         <w:rPr>
           <w:b/>
-          <w:color w:val="4F81BD" w:themeColor="accent1"/>
+          <w:color w:val="5B9BD5" w:themeColor="accent1"/>
           <w:sz w:val="28"/>
           <w:szCs w:val="28"/>
         </w:rPr>
@@ -15396,7 +15354,7 @@
       <w:r>
         <w:rPr>
           <w:b/>
-          <w:color w:val="4F81BD" w:themeColor="accent1"/>
+          <w:color w:val="5B9BD5" w:themeColor="accent1"/>
           <w:sz w:val="28"/>
           <w:szCs w:val="28"/>
         </w:rPr>
@@ -15405,7 +15363,7 @@
       <w:r>
         <w:rPr>
           <w:b/>
-          <w:color w:val="4F81BD" w:themeColor="accent1"/>
+          <w:color w:val="5B9BD5" w:themeColor="accent1"/>
           <w:sz w:val="28"/>
           <w:szCs w:val="28"/>
         </w:rPr>
@@ -15661,7 +15619,6 @@
           <w:sz w:val="24"/>
           <w:szCs w:val="24"/>
         </w:rPr>
-        <w:lastRenderedPageBreak/>
         <w:t>Preconditions:</w:t>
       </w:r>
     </w:p>
@@ -16160,7 +16117,6 @@
           <w:sz w:val="24"/>
           <w:szCs w:val="24"/>
         </w:rPr>
-        <w:lastRenderedPageBreak/>
         <w:t>The selection criteria and  can be customized and configured based on the institution's admission policy.</w:t>
       </w:r>
     </w:p>
@@ -16588,7 +16544,6 @@
           <w:sz w:val="24"/>
           <w:szCs w:val="24"/>
         </w:rPr>
-        <w:lastRenderedPageBreak/>
         <w:t>The system notifies the student about the disciplinary record.</w:t>
       </w:r>
     </w:p>
@@ -17041,7 +16996,6 @@
           <w:sz w:val="24"/>
           <w:szCs w:val="24"/>
         </w:rPr>
-        <w:lastRenderedPageBreak/>
         <w:t>There is a limited number of available seats in the program.</w:t>
       </w:r>
     </w:p>
@@ -17793,7 +17747,6 @@
           <w:sz w:val="24"/>
           <w:szCs w:val="24"/>
         </w:rPr>
-        <w:lastRenderedPageBreak/>
         <w:t xml:space="preserve">The system may use various algorithms or criteria to determine the order in which </w:t>
       </w:r>
       <w:r>
@@ -18240,7 +18193,6 @@
           <w:sz w:val="24"/>
           <w:szCs w:val="24"/>
         </w:rPr>
-        <w:lastRenderedPageBreak/>
         <w:t>Faculty and Staff: Want to be informed of the welcome schedule to ensure they are available for any events or activities they are expected to participate in.</w:t>
       </w:r>
     </w:p>
@@ -18615,7 +18567,6 @@
           <w:sz w:val="24"/>
           <w:szCs w:val="24"/>
         </w:rPr>
-        <w:lastRenderedPageBreak/>
         <w:t>The welcome schedule should be comprehensive and provide detailed information about all events and activities planned for orientation week.</w:t>
       </w:r>
     </w:p>
@@ -18820,6 +18771,1737 @@
         <w:t>How can the welcome schedule be customized to the needs of each admitted student more effectively?</w:t>
       </w:r>
     </w:p>
+    <w:p>
+      <w:pPr>
+        <w:pStyle w:val="Heading2"/>
+      </w:pPr>
+      <w:r>
+        <w:t>System Sequence Diagram:</w:t>
+      </w:r>
+    </w:p>
+    <w:p>
+      <w:r>
+        <w:t>Abdullah(FA21-BSE-004)</w:t>
+      </w:r>
+    </w:p>
+    <w:p>
+      <w:pPr>
+        <w:rPr>
+          <w:sz w:val="28"/>
+        </w:rPr>
+      </w:pPr>
+      <w:r>
+        <w:rPr>
+          <w:sz w:val="28"/>
+        </w:rPr>
+        <w:t>Use Case: Register.</w:t>
+      </w:r>
+    </w:p>
+    <w:p>
+      <w:r>
+        <w:rPr>
+          <w:noProof/>
+          <w:lang w:bidi="ar-SA"/>
+        </w:rPr>
+        <w:drawing>
+          <wp:inline distT="0" distB="0" distL="0" distR="0" wp14:anchorId="186D943F" wp14:editId="2D6DCBBE">
+            <wp:extent cx="8201025" cy="7094274"/>
+            <wp:effectExtent l="0" t="0" r="0" b="0"/>
+            <wp:docPr id="1" name="Picture 1"/>
+            <wp:cNvGraphicFramePr>
+              <a:graphicFrameLocks xmlns:a="http://schemas.openxmlformats.org/drawingml/2006/main" noChangeAspect="1"/>
+            </wp:cNvGraphicFramePr>
+            <a:graphic xmlns:a="http://schemas.openxmlformats.org/drawingml/2006/main">
+              <a:graphicData uri="http://schemas.openxmlformats.org/drawingml/2006/picture">
+                <pic:pic xmlns:pic="http://schemas.openxmlformats.org/drawingml/2006/picture">
+                  <pic:nvPicPr>
+                    <pic:cNvPr id="1" name="SequenceDiagram1.jpg"/>
+                    <pic:cNvPicPr/>
+                  </pic:nvPicPr>
+                  <pic:blipFill>
+                    <a:blip r:embed="rId10">
+                      <a:extLst>
+                        <a:ext uri="{28A0092B-C50C-407E-A947-70E740481C1C}">
+                          <a14:useLocalDpi xmlns:a14="http://schemas.microsoft.com/office/drawing/2010/main" val="0"/>
+                        </a:ext>
+                      </a:extLst>
+                    </a:blip>
+                    <a:stretch>
+                      <a:fillRect/>
+                    </a:stretch>
+                  </pic:blipFill>
+                  <pic:spPr>
+                    <a:xfrm>
+                      <a:off x="0" y="0"/>
+                      <a:ext cx="8220133" cy="7110803"/>
+                    </a:xfrm>
+                    <a:prstGeom prst="rect">
+                      <a:avLst/>
+                    </a:prstGeom>
+                  </pic:spPr>
+                </pic:pic>
+              </a:graphicData>
+            </a:graphic>
+          </wp:inline>
+        </w:drawing>
+      </w:r>
+    </w:p>
+    <w:p>
+      <w:pPr>
+        <w:rPr>
+          <w:sz w:val="28"/>
+        </w:rPr>
+      </w:pPr>
+      <w:r>
+        <w:rPr>
+          <w:sz w:val="28"/>
+        </w:rPr>
+        <w:t>Use Case: Login.</w:t>
+      </w:r>
+    </w:p>
+    <w:p>
+      <w:r>
+        <w:rPr>
+          <w:noProof/>
+          <w:lang w:bidi="ar-SA"/>
+        </w:rPr>
+        <w:drawing>
+          <wp:inline distT="0" distB="0" distL="0" distR="0" wp14:anchorId="15ADCA5C" wp14:editId="290C8757">
+            <wp:extent cx="8391525" cy="7477125"/>
+            <wp:effectExtent l="0" t="0" r="9525" b="9525"/>
+            <wp:docPr id="3" name="Picture 3"/>
+            <wp:cNvGraphicFramePr>
+              <a:graphicFrameLocks xmlns:a="http://schemas.openxmlformats.org/drawingml/2006/main" noChangeAspect="1"/>
+            </wp:cNvGraphicFramePr>
+            <a:graphic xmlns:a="http://schemas.openxmlformats.org/drawingml/2006/main">
+              <a:graphicData uri="http://schemas.openxmlformats.org/drawingml/2006/picture">
+                <pic:pic xmlns:pic="http://schemas.openxmlformats.org/drawingml/2006/picture">
+                  <pic:nvPicPr>
+                    <pic:cNvPr id="3" name="WhatsApp Image 2023-05-06 at 9.32.28 PM.jpeg"/>
+                    <pic:cNvPicPr/>
+                  </pic:nvPicPr>
+                  <pic:blipFill>
+                    <a:blip r:embed="rId11">
+                      <a:extLst>
+                        <a:ext uri="{28A0092B-C50C-407E-A947-70E740481C1C}">
+                          <a14:useLocalDpi xmlns:a14="http://schemas.microsoft.com/office/drawing/2010/main" val="0"/>
+                        </a:ext>
+                      </a:extLst>
+                    </a:blip>
+                    <a:stretch>
+                      <a:fillRect/>
+                    </a:stretch>
+                  </pic:blipFill>
+                  <pic:spPr>
+                    <a:xfrm>
+                      <a:off x="0" y="0"/>
+                      <a:ext cx="8391525" cy="7477125"/>
+                    </a:xfrm>
+                    <a:prstGeom prst="rect">
+                      <a:avLst/>
+                    </a:prstGeom>
+                  </pic:spPr>
+                </pic:pic>
+              </a:graphicData>
+            </a:graphic>
+          </wp:inline>
+        </w:drawing>
+      </w:r>
+    </w:p>
+    <w:p>
+      <w:r>
+        <w:t>Use Case: Apply for Admission.</w:t>
+      </w:r>
+    </w:p>
+    <w:p>
+      <w:r>
+        <w:rPr>
+          <w:noProof/>
+          <w:lang w:bidi="ar-SA"/>
+        </w:rPr>
+        <w:drawing>
+          <wp:inline distT="0" distB="0" distL="0" distR="0" wp14:anchorId="43ADE13D" wp14:editId="0F110AD7">
+            <wp:extent cx="8382000" cy="6105525"/>
+            <wp:effectExtent l="0" t="0" r="0" b="9525"/>
+            <wp:docPr id="4" name="Picture 4"/>
+            <wp:cNvGraphicFramePr>
+              <a:graphicFrameLocks xmlns:a="http://schemas.openxmlformats.org/drawingml/2006/main" noChangeAspect="1"/>
+            </wp:cNvGraphicFramePr>
+            <a:graphic xmlns:a="http://schemas.openxmlformats.org/drawingml/2006/main">
+              <a:graphicData uri="http://schemas.openxmlformats.org/drawingml/2006/picture">
+                <pic:pic xmlns:pic="http://schemas.openxmlformats.org/drawingml/2006/picture">
+                  <pic:nvPicPr>
+                    <pic:cNvPr id="4" name="Apply For Admission.jpg"/>
+                    <pic:cNvPicPr/>
+                  </pic:nvPicPr>
+                  <pic:blipFill>
+                    <a:blip r:embed="rId12">
+                      <a:extLst>
+                        <a:ext uri="{28A0092B-C50C-407E-A947-70E740481C1C}">
+                          <a14:useLocalDpi xmlns:a14="http://schemas.microsoft.com/office/drawing/2010/main" val="0"/>
+                        </a:ext>
+                      </a:extLst>
+                    </a:blip>
+                    <a:stretch>
+                      <a:fillRect/>
+                    </a:stretch>
+                  </pic:blipFill>
+                  <pic:spPr>
+                    <a:xfrm>
+                      <a:off x="0" y="0"/>
+                      <a:ext cx="8382000" cy="6105525"/>
+                    </a:xfrm>
+                    <a:prstGeom prst="rect">
+                      <a:avLst/>
+                    </a:prstGeom>
+                  </pic:spPr>
+                </pic:pic>
+              </a:graphicData>
+            </a:graphic>
+          </wp:inline>
+        </w:drawing>
+      </w:r>
+    </w:p>
+    <w:p>
+      <w:r>
+        <w:t>Use Case: Generate Admission Fee Challan:</w:t>
+      </w:r>
+    </w:p>
+    <w:p>
+      <w:pPr>
+        <w:pStyle w:val="Heading2"/>
+      </w:pPr>
+      <w:r>
+        <w:rPr>
+          <w:noProof/>
+          <w:lang w:bidi="ar-SA"/>
+        </w:rPr>
+        <w:drawing>
+          <wp:inline distT="0" distB="0" distL="0" distR="0" wp14:anchorId="54820A9F" wp14:editId="5EB4C373">
+            <wp:extent cx="8324850" cy="6436947"/>
+            <wp:effectExtent l="0" t="0" r="0" b="2540"/>
+            <wp:docPr id="5" name="Picture 5"/>
+            <wp:cNvGraphicFramePr>
+              <a:graphicFrameLocks xmlns:a="http://schemas.openxmlformats.org/drawingml/2006/main" noChangeAspect="1"/>
+            </wp:cNvGraphicFramePr>
+            <a:graphic xmlns:a="http://schemas.openxmlformats.org/drawingml/2006/main">
+              <a:graphicData uri="http://schemas.openxmlformats.org/drawingml/2006/picture">
+                <pic:pic xmlns:pic="http://schemas.openxmlformats.org/drawingml/2006/picture">
+                  <pic:nvPicPr>
+                    <pic:cNvPr id="5" name="Generate Admission Fee Challan.jpg"/>
+                    <pic:cNvPicPr/>
+                  </pic:nvPicPr>
+                  <pic:blipFill>
+                    <a:blip r:embed="rId13">
+                      <a:extLst>
+                        <a:ext uri="{28A0092B-C50C-407E-A947-70E740481C1C}">
+                          <a14:useLocalDpi xmlns:a14="http://schemas.microsoft.com/office/drawing/2010/main" val="0"/>
+                        </a:ext>
+                      </a:extLst>
+                    </a:blip>
+                    <a:stretch>
+                      <a:fillRect/>
+                    </a:stretch>
+                  </pic:blipFill>
+                  <pic:spPr>
+                    <a:xfrm>
+                      <a:off x="0" y="0"/>
+                      <a:ext cx="8332618" cy="6442954"/>
+                    </a:xfrm>
+                    <a:prstGeom prst="rect">
+                      <a:avLst/>
+                    </a:prstGeom>
+                  </pic:spPr>
+                </pic:pic>
+              </a:graphicData>
+            </a:graphic>
+          </wp:inline>
+        </w:drawing>
+      </w:r>
+    </w:p>
+    <w:p>
+      <w:pPr>
+        <w:pStyle w:val="Heading2"/>
+      </w:pPr>
+      <w:r>
+        <w:t>Operation Contracts:</w:t>
+      </w:r>
+    </w:p>
+    <w:p>
+      <w:r>
+        <w:t>Abdullah(FA21-BS-004).</w:t>
+      </w:r>
+    </w:p>
+    <w:p>
+      <w:r>
+        <w:t>Login:</w:t>
+      </w:r>
+    </w:p>
+    <w:tbl>
+      <w:tblPr>
+        <w:tblStyle w:val="TableGrid"/>
+        <w:tblW w:w="9795" w:type="dxa"/>
+        <w:tblLook w:val="04A0" w:firstRow="1" w:lastRow="0" w:firstColumn="1" w:lastColumn="0" w:noHBand="0" w:noVBand="1"/>
+      </w:tblPr>
+      <w:tblGrid>
+        <w:gridCol w:w="1885"/>
+        <w:gridCol w:w="7910"/>
+      </w:tblGrid>
+      <w:tr>
+        <w:tc>
+          <w:tcPr>
+            <w:tcW w:w="1885" w:type="dxa"/>
+            <w:tcBorders>
+              <w:top w:val="single" w:sz="4" w:space="0" w:color="auto"/>
+              <w:left w:val="single" w:sz="4" w:space="0" w:color="auto"/>
+              <w:bottom w:val="single" w:sz="4" w:space="0" w:color="auto"/>
+              <w:right w:val="single" w:sz="4" w:space="0" w:color="auto"/>
+            </w:tcBorders>
+            <w:hideMark/>
+          </w:tcPr>
+          <w:p>
+            <w:r>
+              <w:rPr>
+                <w:b/>
+                <w:bCs/>
+              </w:rPr>
+              <w:t>Operation</w:t>
+            </w:r>
+          </w:p>
+        </w:tc>
+        <w:tc>
+          <w:tcPr>
+            <w:tcW w:w="7910" w:type="dxa"/>
+            <w:tcBorders>
+              <w:top w:val="single" w:sz="4" w:space="0" w:color="auto"/>
+              <w:left w:val="single" w:sz="4" w:space="0" w:color="auto"/>
+              <w:bottom w:val="single" w:sz="4" w:space="0" w:color="auto"/>
+              <w:right w:val="single" w:sz="4" w:space="0" w:color="auto"/>
+            </w:tcBorders>
+            <w:hideMark/>
+          </w:tcPr>
+          <w:p>
+            <w:r>
+              <w:rPr>
+                <w:b/>
+                <w:bCs/>
+              </w:rPr>
+              <w:t>Login</w:t>
+            </w:r>
+            <w:r>
+              <w:t xml:space="preserve"> (Username, Password)</w:t>
+            </w:r>
+          </w:p>
+        </w:tc>
+      </w:tr>
+      <w:tr>
+        <w:tc>
+          <w:tcPr>
+            <w:tcW w:w="1885" w:type="dxa"/>
+            <w:tcBorders>
+              <w:top w:val="single" w:sz="4" w:space="0" w:color="auto"/>
+              <w:left w:val="single" w:sz="4" w:space="0" w:color="auto"/>
+              <w:bottom w:val="single" w:sz="4" w:space="0" w:color="auto"/>
+              <w:right w:val="single" w:sz="4" w:space="0" w:color="auto"/>
+            </w:tcBorders>
+            <w:hideMark/>
+          </w:tcPr>
+          <w:p>
+            <w:r>
+              <w:t>Cross-Reference</w:t>
+            </w:r>
+          </w:p>
+        </w:tc>
+        <w:tc>
+          <w:tcPr>
+            <w:tcW w:w="7910" w:type="dxa"/>
+            <w:tcBorders>
+              <w:top w:val="single" w:sz="4" w:space="0" w:color="auto"/>
+              <w:left w:val="single" w:sz="4" w:space="0" w:color="auto"/>
+              <w:bottom w:val="single" w:sz="4" w:space="0" w:color="auto"/>
+              <w:right w:val="single" w:sz="4" w:space="0" w:color="auto"/>
+            </w:tcBorders>
+            <w:hideMark/>
+          </w:tcPr>
+          <w:p>
+            <w:r>
+              <w:t>logging in</w:t>
+            </w:r>
+            <w:r>
+              <w:t>to the University Admission System</w:t>
+            </w:r>
+          </w:p>
+        </w:tc>
+      </w:tr>
+      <w:tr>
+        <w:tc>
+          <w:tcPr>
+            <w:tcW w:w="1885" w:type="dxa"/>
+            <w:tcBorders>
+              <w:top w:val="single" w:sz="4" w:space="0" w:color="auto"/>
+              <w:left w:val="single" w:sz="4" w:space="0" w:color="auto"/>
+              <w:bottom w:val="single" w:sz="4" w:space="0" w:color="auto"/>
+              <w:right w:val="single" w:sz="4" w:space="0" w:color="auto"/>
+            </w:tcBorders>
+            <w:hideMark/>
+          </w:tcPr>
+          <w:p>
+            <w:r>
+              <w:t>Pre-Conditions</w:t>
+            </w:r>
+          </w:p>
+        </w:tc>
+        <w:tc>
+          <w:tcPr>
+            <w:tcW w:w="7910" w:type="dxa"/>
+            <w:tcBorders>
+              <w:top w:val="single" w:sz="4" w:space="0" w:color="auto"/>
+              <w:left w:val="single" w:sz="4" w:space="0" w:color="auto"/>
+              <w:bottom w:val="single" w:sz="4" w:space="0" w:color="auto"/>
+              <w:right w:val="single" w:sz="4" w:space="0" w:color="auto"/>
+            </w:tcBorders>
+            <w:hideMark/>
+          </w:tcPr>
+          <w:p>
+            <w:r>
+              <w:t>1. The user must have accessed the login page of the</w:t>
+            </w:r>
+            <w:r>
+              <w:t xml:space="preserve"> University Admission System.</w:t>
+            </w:r>
+          </w:p>
+          <w:p>
+            <w:r>
+              <w:t xml:space="preserve">2. The user must have a registered account on the </w:t>
+            </w:r>
+            <w:r>
+              <w:t>University Admission System</w:t>
+            </w:r>
+          </w:p>
+          <w:p>
+            <w:r>
+              <w:t>3. The user must have entered valid credentials, including their username and password.</w:t>
+            </w:r>
+          </w:p>
+        </w:tc>
+      </w:tr>
+      <w:tr>
+        <w:tc>
+          <w:tcPr>
+            <w:tcW w:w="1885" w:type="dxa"/>
+            <w:tcBorders>
+              <w:top w:val="single" w:sz="4" w:space="0" w:color="auto"/>
+              <w:left w:val="single" w:sz="4" w:space="0" w:color="auto"/>
+              <w:bottom w:val="single" w:sz="4" w:space="0" w:color="auto"/>
+              <w:right w:val="single" w:sz="4" w:space="0" w:color="auto"/>
+            </w:tcBorders>
+            <w:hideMark/>
+          </w:tcPr>
+          <w:p>
+            <w:r>
+              <w:t>Post-Conditions</w:t>
+            </w:r>
+          </w:p>
+        </w:tc>
+        <w:tc>
+          <w:tcPr>
+            <w:tcW w:w="7910" w:type="dxa"/>
+            <w:tcBorders>
+              <w:top w:val="single" w:sz="4" w:space="0" w:color="auto"/>
+              <w:left w:val="single" w:sz="4" w:space="0" w:color="auto"/>
+              <w:bottom w:val="single" w:sz="4" w:space="0" w:color="auto"/>
+              <w:right w:val="single" w:sz="4" w:space="0" w:color="auto"/>
+            </w:tcBorders>
+            <w:hideMark/>
+          </w:tcPr>
+          <w:p>
+            <w:r>
+              <w:t>1. The system will authenticate the user's credentials and verify that they are valid and registered on the system.</w:t>
+            </w:r>
+          </w:p>
+          <w:p>
+            <w:r>
+              <w:t>2. The system will grant the user access to their account dashboard on the University Admission System</w:t>
+            </w:r>
+            <w:r>
+              <w:t xml:space="preserve"> </w:t>
+            </w:r>
+            <w:r>
+              <w:t xml:space="preserve"> </w:t>
+            </w:r>
+          </w:p>
+        </w:tc>
+      </w:tr>
+    </w:tbl>
+    <w:p/>
+    <w:p>
+      <w:r>
+        <w:t>Use case: Registration:</w:t>
+      </w:r>
+    </w:p>
+    <w:p/>
+    <w:tbl>
+      <w:tblPr>
+        <w:tblStyle w:val="TableGrid"/>
+        <w:tblW w:w="0" w:type="auto"/>
+        <w:tblLook w:val="04A0" w:firstRow="1" w:lastRow="0" w:firstColumn="1" w:lastColumn="0" w:noHBand="0" w:noVBand="1"/>
+      </w:tblPr>
+      <w:tblGrid>
+        <w:gridCol w:w="1975"/>
+        <w:gridCol w:w="7375"/>
+      </w:tblGrid>
+      <w:tr>
+        <w:tc>
+          <w:tcPr>
+            <w:tcW w:w="1975" w:type="dxa"/>
+            <w:tcBorders>
+              <w:top w:val="single" w:sz="4" w:space="0" w:color="auto"/>
+              <w:left w:val="single" w:sz="4" w:space="0" w:color="auto"/>
+              <w:bottom w:val="single" w:sz="4" w:space="0" w:color="auto"/>
+              <w:right w:val="single" w:sz="4" w:space="0" w:color="auto"/>
+            </w:tcBorders>
+            <w:hideMark/>
+          </w:tcPr>
+          <w:p>
+            <w:pPr>
+              <w:jc w:val="both"/>
+              <w:rPr>
+                <w:rFonts w:asciiTheme="minorHAnsi" w:hAnsiTheme="minorHAnsi" w:cstheme="minorHAnsi"/>
+                <w:color w:val="000000" w:themeColor="text1"/>
+                <w14:shadow w14:blurRad="38100" w14:dist="19050" w14:dir="2700000" w14:sx="100000" w14:sy="100000" w14:kx="0" w14:ky="0" w14:algn="tl">
+                  <w14:schemeClr w14:val="dk1">
+                    <w14:alpha w14:val="60000"/>
+                  </w14:schemeClr>
+                </w14:shadow>
+                <w14:textOutline w14:w="0" w14:cap="flat" w14:cmpd="sng" w14:algn="ctr">
+                  <w14:noFill/>
+                  <w14:prstDash w14:val="solid"/>
+                  <w14:round/>
+                </w14:textOutline>
+              </w:rPr>
+            </w:pPr>
+            <w:r>
+              <w:rPr>
+                <w:rFonts w:asciiTheme="minorHAnsi" w:hAnsiTheme="minorHAnsi" w:cstheme="minorHAnsi"/>
+                <w:color w:val="000000" w:themeColor="text1"/>
+                <w14:shadow w14:blurRad="38100" w14:dist="19050" w14:dir="2700000" w14:sx="100000" w14:sy="100000" w14:kx="0" w14:ky="0" w14:algn="tl">
+                  <w14:schemeClr w14:val="dk1">
+                    <w14:alpha w14:val="60000"/>
+                  </w14:schemeClr>
+                </w14:shadow>
+                <w14:textOutline w14:w="0" w14:cap="flat" w14:cmpd="sng" w14:algn="ctr">
+                  <w14:noFill/>
+                  <w14:prstDash w14:val="solid"/>
+                  <w14:round/>
+                </w14:textOutline>
+              </w:rPr>
+              <w:t>Operation</w:t>
+            </w:r>
+          </w:p>
+        </w:tc>
+        <w:tc>
+          <w:tcPr>
+            <w:tcW w:w="7375" w:type="dxa"/>
+            <w:tcBorders>
+              <w:top w:val="single" w:sz="4" w:space="0" w:color="auto"/>
+              <w:left w:val="single" w:sz="4" w:space="0" w:color="auto"/>
+              <w:bottom w:val="single" w:sz="4" w:space="0" w:color="auto"/>
+              <w:right w:val="single" w:sz="4" w:space="0" w:color="auto"/>
+            </w:tcBorders>
+            <w:hideMark/>
+          </w:tcPr>
+          <w:p>
+            <w:pPr>
+              <w:jc w:val="both"/>
+              <w:rPr>
+                <w:rFonts w:asciiTheme="minorHAnsi" w:hAnsiTheme="minorHAnsi" w:cstheme="minorHAnsi"/>
+                <w:color w:val="000000" w:themeColor="text1"/>
+                <w14:shadow w14:blurRad="38100" w14:dist="19050" w14:dir="2700000" w14:sx="100000" w14:sy="100000" w14:kx="0" w14:ky="0" w14:algn="tl">
+                  <w14:schemeClr w14:val="dk1">
+                    <w14:alpha w14:val="60000"/>
+                  </w14:schemeClr>
+                </w14:shadow>
+                <w14:textOutline w14:w="0" w14:cap="flat" w14:cmpd="sng" w14:algn="ctr">
+                  <w14:noFill/>
+                  <w14:prstDash w14:val="solid"/>
+                  <w14:round/>
+                </w14:textOutline>
+              </w:rPr>
+            </w:pPr>
+            <w:r>
+              <w:rPr>
+                <w:rFonts w:asciiTheme="minorHAnsi" w:hAnsiTheme="minorHAnsi" w:cstheme="minorHAnsi"/>
+                <w:color w:val="000000" w:themeColor="text1"/>
+                <w14:shadow w14:blurRad="38100" w14:dist="19050" w14:dir="2700000" w14:sx="100000" w14:sy="100000" w14:kx="0" w14:ky="0" w14:algn="tl">
+                  <w14:schemeClr w14:val="dk1">
+                    <w14:alpha w14:val="60000"/>
+                  </w14:schemeClr>
+                </w14:shadow>
+                <w14:textOutline w14:w="0" w14:cap="flat" w14:cmpd="sng" w14:algn="ctr">
+                  <w14:noFill/>
+                  <w14:prstDash w14:val="solid"/>
+                  <w14:round/>
+                </w14:textOutline>
+              </w:rPr>
+              <w:t>Registration (Login and Personal information</w:t>
+            </w:r>
+            <w:r>
+              <w:rPr>
+                <w:rFonts w:asciiTheme="minorHAnsi" w:hAnsiTheme="minorHAnsi" w:cstheme="minorHAnsi"/>
+                <w:color w:val="000000" w:themeColor="text1"/>
+                <w14:shadow w14:blurRad="38100" w14:dist="19050" w14:dir="2700000" w14:sx="100000" w14:sy="100000" w14:kx="0" w14:ky="0" w14:algn="tl">
+                  <w14:schemeClr w14:val="dk1">
+                    <w14:alpha w14:val="60000"/>
+                  </w14:schemeClr>
+                </w14:shadow>
+                <w14:textOutline w14:w="0" w14:cap="flat" w14:cmpd="sng" w14:algn="ctr">
+                  <w14:noFill/>
+                  <w14:prstDash w14:val="solid"/>
+                  <w14:round/>
+                </w14:textOutline>
+              </w:rPr>
+              <w:t>)</w:t>
+            </w:r>
+          </w:p>
+        </w:tc>
+      </w:tr>
+      <w:tr>
+        <w:tc>
+          <w:tcPr>
+            <w:tcW w:w="1975" w:type="dxa"/>
+            <w:tcBorders>
+              <w:top w:val="single" w:sz="4" w:space="0" w:color="auto"/>
+              <w:left w:val="single" w:sz="4" w:space="0" w:color="auto"/>
+              <w:bottom w:val="single" w:sz="4" w:space="0" w:color="auto"/>
+              <w:right w:val="single" w:sz="4" w:space="0" w:color="auto"/>
+            </w:tcBorders>
+            <w:hideMark/>
+          </w:tcPr>
+          <w:p>
+            <w:pPr>
+              <w:jc w:val="both"/>
+              <w:rPr>
+                <w:rFonts w:asciiTheme="minorHAnsi" w:hAnsiTheme="minorHAnsi" w:cstheme="minorHAnsi"/>
+                <w:color w:val="000000" w:themeColor="text1"/>
+                <w14:shadow w14:blurRad="38100" w14:dist="19050" w14:dir="2700000" w14:sx="100000" w14:sy="100000" w14:kx="0" w14:ky="0" w14:algn="tl">
+                  <w14:schemeClr w14:val="dk1">
+                    <w14:alpha w14:val="60000"/>
+                  </w14:schemeClr>
+                </w14:shadow>
+                <w14:textOutline w14:w="0" w14:cap="flat" w14:cmpd="sng" w14:algn="ctr">
+                  <w14:noFill/>
+                  <w14:prstDash w14:val="solid"/>
+                  <w14:round/>
+                </w14:textOutline>
+              </w:rPr>
+            </w:pPr>
+            <w:r>
+              <w:rPr>
+                <w:rFonts w:asciiTheme="minorHAnsi" w:hAnsiTheme="minorHAnsi" w:cstheme="minorHAnsi"/>
+                <w:color w:val="000000" w:themeColor="text1"/>
+                <w14:shadow w14:blurRad="38100" w14:dist="19050" w14:dir="2700000" w14:sx="100000" w14:sy="100000" w14:kx="0" w14:ky="0" w14:algn="tl">
+                  <w14:schemeClr w14:val="dk1">
+                    <w14:alpha w14:val="60000"/>
+                  </w14:schemeClr>
+                </w14:shadow>
+                <w14:textOutline w14:w="0" w14:cap="flat" w14:cmpd="sng" w14:algn="ctr">
+                  <w14:noFill/>
+                  <w14:prstDash w14:val="solid"/>
+                  <w14:round/>
+                </w14:textOutline>
+              </w:rPr>
+              <w:t>Cross-</w:t>
+            </w:r>
+          </w:p>
+        </w:tc>
+        <w:tc>
+          <w:tcPr>
+            <w:tcW w:w="7375" w:type="dxa"/>
+            <w:tcBorders>
+              <w:top w:val="single" w:sz="4" w:space="0" w:color="auto"/>
+              <w:left w:val="single" w:sz="4" w:space="0" w:color="auto"/>
+              <w:bottom w:val="single" w:sz="4" w:space="0" w:color="auto"/>
+              <w:right w:val="single" w:sz="4" w:space="0" w:color="auto"/>
+            </w:tcBorders>
+            <w:hideMark/>
+          </w:tcPr>
+          <w:p>
+            <w:pPr>
+              <w:jc w:val="both"/>
+              <w:rPr>
+                <w:rFonts w:asciiTheme="minorHAnsi" w:hAnsiTheme="minorHAnsi" w:cstheme="minorHAnsi"/>
+                <w:color w:val="000000" w:themeColor="text1"/>
+                <w14:shadow w14:blurRad="38100" w14:dist="19050" w14:dir="2700000" w14:sx="100000" w14:sy="100000" w14:kx="0" w14:ky="0" w14:algn="tl">
+                  <w14:schemeClr w14:val="dk1">
+                    <w14:alpha w14:val="60000"/>
+                  </w14:schemeClr>
+                </w14:shadow>
+                <w14:textOutline w14:w="0" w14:cap="flat" w14:cmpd="sng" w14:algn="ctr">
+                  <w14:noFill/>
+                  <w14:prstDash w14:val="solid"/>
+                  <w14:round/>
+                </w14:textOutline>
+              </w:rPr>
+            </w:pPr>
+            <w:r>
+              <w:rPr>
+                <w:rFonts w:asciiTheme="minorHAnsi" w:hAnsiTheme="minorHAnsi" w:cstheme="minorHAnsi"/>
+                <w:color w:val="000000" w:themeColor="text1"/>
+                <w14:shadow w14:blurRad="38100" w14:dist="19050" w14:dir="2700000" w14:sx="100000" w14:sy="100000" w14:kx="0" w14:ky="0" w14:algn="tl">
+                  <w14:schemeClr w14:val="dk1">
+                    <w14:alpha w14:val="60000"/>
+                  </w14:schemeClr>
+                </w14:shadow>
+                <w14:textOutline w14:w="0" w14:cap="flat" w14:cmpd="sng" w14:algn="ctr">
+                  <w14:noFill/>
+                  <w14:prstDash w14:val="solid"/>
+                  <w14:round/>
+                </w14:textOutline>
+              </w:rPr>
+              <w:t>Registration in university admission system.</w:t>
+            </w:r>
+          </w:p>
+        </w:tc>
+      </w:tr>
+      <w:tr>
+        <w:tc>
+          <w:tcPr>
+            <w:tcW w:w="1975" w:type="dxa"/>
+            <w:tcBorders>
+              <w:top w:val="single" w:sz="4" w:space="0" w:color="auto"/>
+              <w:left w:val="single" w:sz="4" w:space="0" w:color="auto"/>
+              <w:bottom w:val="single" w:sz="4" w:space="0" w:color="auto"/>
+              <w:right w:val="single" w:sz="4" w:space="0" w:color="auto"/>
+            </w:tcBorders>
+            <w:hideMark/>
+          </w:tcPr>
+          <w:p>
+            <w:pPr>
+              <w:jc w:val="both"/>
+              <w:rPr>
+                <w:rFonts w:asciiTheme="minorHAnsi" w:hAnsiTheme="minorHAnsi" w:cstheme="minorHAnsi"/>
+                <w:color w:val="000000" w:themeColor="text1"/>
+                <w14:shadow w14:blurRad="38100" w14:dist="19050" w14:dir="2700000" w14:sx="100000" w14:sy="100000" w14:kx="0" w14:ky="0" w14:algn="tl">
+                  <w14:schemeClr w14:val="dk1">
+                    <w14:alpha w14:val="60000"/>
+                  </w14:schemeClr>
+                </w14:shadow>
+                <w14:textOutline w14:w="0" w14:cap="flat" w14:cmpd="sng" w14:algn="ctr">
+                  <w14:noFill/>
+                  <w14:prstDash w14:val="solid"/>
+                  <w14:round/>
+                </w14:textOutline>
+              </w:rPr>
+            </w:pPr>
+            <w:r>
+              <w:rPr>
+                <w:rFonts w:asciiTheme="minorHAnsi" w:hAnsiTheme="minorHAnsi" w:cstheme="minorHAnsi"/>
+                <w:color w:val="000000" w:themeColor="text1"/>
+                <w14:shadow w14:blurRad="38100" w14:dist="19050" w14:dir="2700000" w14:sx="100000" w14:sy="100000" w14:kx="0" w14:ky="0" w14:algn="tl">
+                  <w14:schemeClr w14:val="dk1">
+                    <w14:alpha w14:val="60000"/>
+                  </w14:schemeClr>
+                </w14:shadow>
+                <w14:textOutline w14:w="0" w14:cap="flat" w14:cmpd="sng" w14:algn="ctr">
+                  <w14:noFill/>
+                  <w14:prstDash w14:val="solid"/>
+                  <w14:round/>
+                </w14:textOutline>
+              </w:rPr>
+              <w:t>Pre-Conditions</w:t>
+            </w:r>
+          </w:p>
+        </w:tc>
+        <w:tc>
+          <w:tcPr>
+            <w:tcW w:w="7375" w:type="dxa"/>
+            <w:tcBorders>
+              <w:top w:val="single" w:sz="4" w:space="0" w:color="auto"/>
+              <w:left w:val="single" w:sz="4" w:space="0" w:color="auto"/>
+              <w:bottom w:val="single" w:sz="4" w:space="0" w:color="auto"/>
+              <w:right w:val="single" w:sz="4" w:space="0" w:color="auto"/>
+            </w:tcBorders>
+            <w:hideMark/>
+          </w:tcPr>
+          <w:p>
+            <w:pPr>
+              <w:jc w:val="both"/>
+              <w:rPr>
+                <w:rFonts w:asciiTheme="minorHAnsi" w:hAnsiTheme="minorHAnsi" w:cstheme="minorHAnsi"/>
+                <w:color w:val="000000" w:themeColor="text1"/>
+                <w14:shadow w14:blurRad="38100" w14:dist="19050" w14:dir="2700000" w14:sx="100000" w14:sy="100000" w14:kx="0" w14:ky="0" w14:algn="tl">
+                  <w14:schemeClr w14:val="dk1">
+                    <w14:alpha w14:val="60000"/>
+                  </w14:schemeClr>
+                </w14:shadow>
+                <w14:textOutline w14:w="0" w14:cap="flat" w14:cmpd="sng" w14:algn="ctr">
+                  <w14:noFill/>
+                  <w14:prstDash w14:val="solid"/>
+                  <w14:round/>
+                </w14:textOutline>
+              </w:rPr>
+            </w:pPr>
+            <w:r>
+              <w:rPr>
+                <w:rFonts w:asciiTheme="minorHAnsi" w:hAnsiTheme="minorHAnsi" w:cstheme="minorHAnsi"/>
+                <w:color w:val="000000" w:themeColor="text1"/>
+                <w14:shadow w14:blurRad="38100" w14:dist="19050" w14:dir="2700000" w14:sx="100000" w14:sy="100000" w14:kx="0" w14:ky="0" w14:algn="tl">
+                  <w14:schemeClr w14:val="dk1">
+                    <w14:alpha w14:val="60000"/>
+                  </w14:schemeClr>
+                </w14:shadow>
+                <w14:textOutline w14:w="0" w14:cap="flat" w14:cmpd="sng" w14:algn="ctr">
+                  <w14:noFill/>
+                  <w14:prstDash w14:val="solid"/>
+                  <w14:round/>
+                </w14:textOutline>
+              </w:rPr>
+              <w:t xml:space="preserve">The student must have logged in to their account </w:t>
+            </w:r>
+            <w:r>
+              <w:rPr>
+                <w:rFonts w:asciiTheme="minorHAnsi" w:hAnsiTheme="minorHAnsi" w:cstheme="minorHAnsi"/>
+                <w:color w:val="000000" w:themeColor="text1"/>
+                <w14:shadow w14:blurRad="38100" w14:dist="19050" w14:dir="2700000" w14:sx="100000" w14:sy="100000" w14:kx="0" w14:ky="0" w14:algn="tl">
+                  <w14:schemeClr w14:val="dk1">
+                    <w14:alpha w14:val="60000"/>
+                  </w14:schemeClr>
+                </w14:shadow>
+                <w14:textOutline w14:w="0" w14:cap="flat" w14:cmpd="sng" w14:algn="ctr">
+                  <w14:noFill/>
+                  <w14:prstDash w14:val="solid"/>
+                  <w14:round/>
+                </w14:textOutline>
+              </w:rPr>
+              <w:t>on the University admission system</w:t>
+            </w:r>
+          </w:p>
+          <w:p>
+            <w:pPr>
+              <w:jc w:val="both"/>
+              <w:rPr>
+                <w:rFonts w:asciiTheme="minorHAnsi" w:hAnsiTheme="minorHAnsi" w:cstheme="minorHAnsi"/>
+                <w:color w:val="000000" w:themeColor="text1"/>
+                <w14:shadow w14:blurRad="38100" w14:dist="19050" w14:dir="2700000" w14:sx="100000" w14:sy="100000" w14:kx="0" w14:ky="0" w14:algn="tl">
+                  <w14:schemeClr w14:val="dk1">
+                    <w14:alpha w14:val="60000"/>
+                  </w14:schemeClr>
+                </w14:shadow>
+                <w14:textOutline w14:w="0" w14:cap="flat" w14:cmpd="sng" w14:algn="ctr">
+                  <w14:noFill/>
+                  <w14:prstDash w14:val="solid"/>
+                  <w14:round/>
+                </w14:textOutline>
+              </w:rPr>
+            </w:pPr>
+            <w:r>
+              <w:rPr>
+                <w:rFonts w:asciiTheme="minorHAnsi" w:hAnsiTheme="minorHAnsi" w:cstheme="minorHAnsi"/>
+                <w:color w:val="000000" w:themeColor="text1"/>
+                <w14:shadow w14:blurRad="38100" w14:dist="19050" w14:dir="2700000" w14:sx="100000" w14:sy="100000" w14:kx="0" w14:ky="0" w14:algn="tl">
+                  <w14:schemeClr w14:val="dk1">
+                    <w14:alpha w14:val="60000"/>
+                  </w14:schemeClr>
+                </w14:shadow>
+                <w14:textOutline w14:w="0" w14:cap="flat" w14:cmpd="sng" w14:algn="ctr">
+                  <w14:noFill/>
+                  <w14:prstDash w14:val="solid"/>
+                  <w14:round/>
+                </w14:textOutline>
+              </w:rPr>
+              <w:t xml:space="preserve">The </w:t>
+            </w:r>
+            <w:r>
+              <w:rPr>
+                <w:rFonts w:asciiTheme="minorHAnsi" w:hAnsiTheme="minorHAnsi" w:cstheme="minorHAnsi"/>
+                <w:color w:val="000000" w:themeColor="text1"/>
+                <w14:shadow w14:blurRad="38100" w14:dist="19050" w14:dir="2700000" w14:sx="100000" w14:sy="100000" w14:kx="0" w14:ky="0" w14:algn="tl">
+                  <w14:schemeClr w14:val="dk1">
+                    <w14:alpha w14:val="60000"/>
+                  </w14:schemeClr>
+                </w14:shadow>
+                <w14:textOutline w14:w="0" w14:cap="flat" w14:cmpd="sng" w14:algn="ctr">
+                  <w14:noFill/>
+                  <w14:prstDash w14:val="solid"/>
+                  <w14:round/>
+                </w14:textOutline>
+              </w:rPr>
+              <w:t>registration</w:t>
+            </w:r>
+            <w:r>
+              <w:rPr>
+                <w:rFonts w:asciiTheme="minorHAnsi" w:hAnsiTheme="minorHAnsi" w:cstheme="minorHAnsi"/>
+                <w:color w:val="000000" w:themeColor="text1"/>
+                <w14:shadow w14:blurRad="38100" w14:dist="19050" w14:dir="2700000" w14:sx="100000" w14:sy="100000" w14:kx="0" w14:ky="0" w14:algn="tl">
+                  <w14:schemeClr w14:val="dk1">
+                    <w14:alpha w14:val="60000"/>
+                  </w14:schemeClr>
+                </w14:shadow>
+                <w14:textOutline w14:w="0" w14:cap="flat" w14:cmpd="sng" w14:algn="ctr">
+                  <w14:noFill/>
+                  <w14:prstDash w14:val="solid"/>
+                  <w14:round/>
+                </w14:textOutline>
+              </w:rPr>
+              <w:t xml:space="preserve"> form must be displayed on the screen.</w:t>
+            </w:r>
+          </w:p>
+        </w:tc>
+      </w:tr>
+      <w:tr>
+        <w:tc>
+          <w:tcPr>
+            <w:tcW w:w="1975" w:type="dxa"/>
+            <w:tcBorders>
+              <w:top w:val="single" w:sz="4" w:space="0" w:color="auto"/>
+              <w:left w:val="single" w:sz="4" w:space="0" w:color="auto"/>
+              <w:bottom w:val="single" w:sz="4" w:space="0" w:color="auto"/>
+              <w:right w:val="single" w:sz="4" w:space="0" w:color="auto"/>
+            </w:tcBorders>
+            <w:hideMark/>
+          </w:tcPr>
+          <w:p>
+            <w:pPr>
+              <w:jc w:val="both"/>
+              <w:rPr>
+                <w:rFonts w:asciiTheme="minorHAnsi" w:hAnsiTheme="minorHAnsi" w:cstheme="minorHAnsi"/>
+                <w:color w:val="000000" w:themeColor="text1"/>
+                <w14:shadow w14:blurRad="38100" w14:dist="19050" w14:dir="2700000" w14:sx="100000" w14:sy="100000" w14:kx="0" w14:ky="0" w14:algn="tl">
+                  <w14:schemeClr w14:val="dk1">
+                    <w14:alpha w14:val="60000"/>
+                  </w14:schemeClr>
+                </w14:shadow>
+                <w14:textOutline w14:w="0" w14:cap="flat" w14:cmpd="sng" w14:algn="ctr">
+                  <w14:noFill/>
+                  <w14:prstDash w14:val="solid"/>
+                  <w14:round/>
+                </w14:textOutline>
+              </w:rPr>
+            </w:pPr>
+            <w:r>
+              <w:rPr>
+                <w:rFonts w:asciiTheme="minorHAnsi" w:hAnsiTheme="minorHAnsi" w:cstheme="minorHAnsi"/>
+                <w:color w:val="000000" w:themeColor="text1"/>
+                <w14:shadow w14:blurRad="38100" w14:dist="19050" w14:dir="2700000" w14:sx="100000" w14:sy="100000" w14:kx="0" w14:ky="0" w14:algn="tl">
+                  <w14:schemeClr w14:val="dk1">
+                    <w14:alpha w14:val="60000"/>
+                  </w14:schemeClr>
+                </w14:shadow>
+                <w14:textOutline w14:w="0" w14:cap="flat" w14:cmpd="sng" w14:algn="ctr">
+                  <w14:noFill/>
+                  <w14:prstDash w14:val="solid"/>
+                  <w14:round/>
+                </w14:textOutline>
+              </w:rPr>
+              <w:t>Post-Conditions</w:t>
+            </w:r>
+          </w:p>
+        </w:tc>
+        <w:tc>
+          <w:tcPr>
+            <w:tcW w:w="7375" w:type="dxa"/>
+            <w:tcBorders>
+              <w:top w:val="single" w:sz="4" w:space="0" w:color="auto"/>
+              <w:left w:val="single" w:sz="4" w:space="0" w:color="auto"/>
+              <w:bottom w:val="single" w:sz="4" w:space="0" w:color="auto"/>
+              <w:right w:val="single" w:sz="4" w:space="0" w:color="auto"/>
+            </w:tcBorders>
+            <w:hideMark/>
+          </w:tcPr>
+          <w:p>
+            <w:pPr>
+              <w:jc w:val="both"/>
+              <w:rPr>
+                <w:rFonts w:asciiTheme="minorHAnsi" w:hAnsiTheme="minorHAnsi" w:cstheme="minorHAnsi"/>
+                <w:color w:val="000000" w:themeColor="text1"/>
+                <w14:shadow w14:blurRad="38100" w14:dist="19050" w14:dir="2700000" w14:sx="100000" w14:sy="100000" w14:kx="0" w14:ky="0" w14:algn="tl">
+                  <w14:schemeClr w14:val="dk1">
+                    <w14:alpha w14:val="60000"/>
+                  </w14:schemeClr>
+                </w14:shadow>
+                <w14:textOutline w14:w="0" w14:cap="flat" w14:cmpd="sng" w14:algn="ctr">
+                  <w14:noFill/>
+                  <w14:prstDash w14:val="solid"/>
+                  <w14:round/>
+                </w14:textOutline>
+              </w:rPr>
+            </w:pPr>
+            <w:r>
+              <w:rPr>
+                <w:rFonts w:asciiTheme="minorHAnsi" w:hAnsiTheme="minorHAnsi" w:cstheme="minorHAnsi"/>
+                <w:color w:val="000000" w:themeColor="text1"/>
+                <w14:shadow w14:blurRad="38100" w14:dist="19050" w14:dir="2700000" w14:sx="100000" w14:sy="100000" w14:kx="0" w14:ky="0" w14:algn="tl">
+                  <w14:schemeClr w14:val="dk1">
+                    <w14:alpha w14:val="60000"/>
+                  </w14:schemeClr>
+                </w14:shadow>
+                <w14:textOutline w14:w="0" w14:cap="flat" w14:cmpd="sng" w14:algn="ctr">
+                  <w14:noFill/>
+                  <w14:prstDash w14:val="solid"/>
+                  <w14:round/>
+                </w14:textOutline>
+              </w:rPr>
+              <w:t>The student's registration form will be filled out with the relevant details re</w:t>
+            </w:r>
+            <w:r>
+              <w:rPr>
+                <w:rFonts w:asciiTheme="minorHAnsi" w:hAnsiTheme="minorHAnsi" w:cstheme="minorHAnsi"/>
+                <w:color w:val="000000" w:themeColor="text1"/>
+                <w14:shadow w14:blurRad="38100" w14:dist="19050" w14:dir="2700000" w14:sx="100000" w14:sy="100000" w14:kx="0" w14:ky="0" w14:algn="tl">
+                  <w14:schemeClr w14:val="dk1">
+                    <w14:alpha w14:val="60000"/>
+                  </w14:schemeClr>
+                </w14:shadow>
+                <w14:textOutline w14:w="0" w14:cap="flat" w14:cmpd="sng" w14:algn="ctr">
+                  <w14:noFill/>
+                  <w14:prstDash w14:val="solid"/>
+                  <w14:round/>
+                </w14:textOutline>
+              </w:rPr>
+              <w:t>quired for University System.</w:t>
+            </w:r>
+          </w:p>
+          <w:p>
+            <w:pPr>
+              <w:jc w:val="both"/>
+              <w:rPr>
+                <w:rFonts w:asciiTheme="minorHAnsi" w:hAnsiTheme="minorHAnsi" w:cstheme="minorHAnsi"/>
+                <w:color w:val="000000" w:themeColor="text1"/>
+                <w14:shadow w14:blurRad="38100" w14:dist="19050" w14:dir="2700000" w14:sx="100000" w14:sy="100000" w14:kx="0" w14:ky="0" w14:algn="tl">
+                  <w14:schemeClr w14:val="dk1">
+                    <w14:alpha w14:val="60000"/>
+                  </w14:schemeClr>
+                </w14:shadow>
+                <w14:textOutline w14:w="0" w14:cap="flat" w14:cmpd="sng" w14:algn="ctr">
+                  <w14:noFill/>
+                  <w14:prstDash w14:val="solid"/>
+                  <w14:round/>
+                </w14:textOutline>
+              </w:rPr>
+            </w:pPr>
+            <w:r>
+              <w:rPr>
+                <w:rFonts w:asciiTheme="minorHAnsi" w:hAnsiTheme="minorHAnsi" w:cstheme="minorHAnsi"/>
+                <w:color w:val="000000" w:themeColor="text1"/>
+                <w14:shadow w14:blurRad="38100" w14:dist="19050" w14:dir="2700000" w14:sx="100000" w14:sy="100000" w14:kx="0" w14:ky="0" w14:algn="tl">
+                  <w14:schemeClr w14:val="dk1">
+                    <w14:alpha w14:val="60000"/>
+                  </w14:schemeClr>
+                </w14:shadow>
+                <w14:textOutline w14:w="0" w14:cap="flat" w14:cmpd="sng" w14:algn="ctr">
+                  <w14:noFill/>
+                  <w14:prstDash w14:val="solid"/>
+                  <w14:round/>
+                </w14:textOutline>
+              </w:rPr>
+              <w:t>The student's registration form will be saved</w:t>
+            </w:r>
+            <w:r>
+              <w:rPr>
+                <w:rFonts w:asciiTheme="minorHAnsi" w:hAnsiTheme="minorHAnsi" w:cstheme="minorHAnsi"/>
+                <w:color w:val="000000" w:themeColor="text1"/>
+                <w14:shadow w14:blurRad="38100" w14:dist="19050" w14:dir="2700000" w14:sx="100000" w14:sy="100000" w14:kx="0" w14:ky="0" w14:algn="tl">
+                  <w14:schemeClr w14:val="dk1">
+                    <w14:alpha w14:val="60000"/>
+                  </w14:schemeClr>
+                </w14:shadow>
+                <w14:textOutline w14:w="0" w14:cap="flat" w14:cmpd="sng" w14:algn="ctr">
+                  <w14:noFill/>
+                  <w14:prstDash w14:val="solid"/>
+                  <w14:round/>
+                </w14:textOutline>
+              </w:rPr>
+              <w:t xml:space="preserve"> on the University Admission System</w:t>
+            </w:r>
+            <w:r>
+              <w:rPr>
+                <w:rFonts w:asciiTheme="minorHAnsi" w:hAnsiTheme="minorHAnsi" w:cstheme="minorHAnsi"/>
+                <w:color w:val="000000" w:themeColor="text1"/>
+                <w14:shadow w14:blurRad="38100" w14:dist="19050" w14:dir="2700000" w14:sx="100000" w14:sy="100000" w14:kx="0" w14:ky="0" w14:algn="tl">
+                  <w14:schemeClr w14:val="dk1">
+                    <w14:alpha w14:val="60000"/>
+                  </w14:schemeClr>
+                </w14:shadow>
+                <w14:textOutline w14:w="0" w14:cap="flat" w14:cmpd="sng" w14:algn="ctr">
+                  <w14:noFill/>
+                  <w14:prstDash w14:val="solid"/>
+                  <w14:round/>
+                </w14:textOutline>
+              </w:rPr>
+              <w:t xml:space="preserve"> for processi</w:t>
+            </w:r>
+            <w:r>
+              <w:rPr>
+                <w:rFonts w:asciiTheme="minorHAnsi" w:hAnsiTheme="minorHAnsi" w:cstheme="minorHAnsi"/>
+                <w:color w:val="000000" w:themeColor="text1"/>
+                <w14:shadow w14:blurRad="38100" w14:dist="19050" w14:dir="2700000" w14:sx="100000" w14:sy="100000" w14:kx="0" w14:ky="0" w14:algn="tl">
+                  <w14:schemeClr w14:val="dk1">
+                    <w14:alpha w14:val="60000"/>
+                  </w14:schemeClr>
+                </w14:shadow>
+                <w14:textOutline w14:w="0" w14:cap="flat" w14:cmpd="sng" w14:algn="ctr">
+                  <w14:noFill/>
+                  <w14:prstDash w14:val="solid"/>
+                  <w14:round/>
+                </w14:textOutline>
+              </w:rPr>
+              <w:t>ng by the University system</w:t>
+            </w:r>
+          </w:p>
+          <w:p>
+            <w:pPr>
+              <w:jc w:val="both"/>
+              <w:rPr>
+                <w:rFonts w:asciiTheme="minorHAnsi" w:hAnsiTheme="minorHAnsi" w:cstheme="minorHAnsi"/>
+                <w:color w:val="000000" w:themeColor="text1"/>
+                <w14:shadow w14:blurRad="38100" w14:dist="19050" w14:dir="2700000" w14:sx="100000" w14:sy="100000" w14:kx="0" w14:ky="0" w14:algn="tl">
+                  <w14:schemeClr w14:val="dk1">
+                    <w14:alpha w14:val="60000"/>
+                  </w14:schemeClr>
+                </w14:shadow>
+                <w14:textOutline w14:w="0" w14:cap="flat" w14:cmpd="sng" w14:algn="ctr">
+                  <w14:noFill/>
+                  <w14:prstDash w14:val="solid"/>
+                  <w14:round/>
+                </w14:textOutline>
+              </w:rPr>
+            </w:pPr>
+            <w:r>
+              <w:rPr>
+                <w:rFonts w:asciiTheme="minorHAnsi" w:hAnsiTheme="minorHAnsi" w:cstheme="minorHAnsi"/>
+                <w:color w:val="000000" w:themeColor="text1"/>
+                <w14:shadow w14:blurRad="38100" w14:dist="19050" w14:dir="2700000" w14:sx="100000" w14:sy="100000" w14:kx="0" w14:ky="0" w14:algn="tl">
+                  <w14:schemeClr w14:val="dk1">
+                    <w14:alpha w14:val="60000"/>
+                  </w14:schemeClr>
+                </w14:shadow>
+                <w14:textOutline w14:w="0" w14:cap="flat" w14:cmpd="sng" w14:algn="ctr">
+                  <w14:noFill/>
+                  <w14:prstDash w14:val="solid"/>
+                  <w14:round/>
+                </w14:textOutline>
+              </w:rPr>
+              <w:t xml:space="preserve">The student will receive a confirmation of their registration, including </w:t>
+            </w:r>
+            <w:r>
+              <w:rPr>
+                <w:rFonts w:asciiTheme="minorHAnsi" w:hAnsiTheme="minorHAnsi" w:cstheme="minorHAnsi"/>
+                <w:color w:val="000000" w:themeColor="text1"/>
+                <w14:shadow w14:blurRad="38100" w14:dist="19050" w14:dir="2700000" w14:sx="100000" w14:sy="100000" w14:kx="0" w14:ky="0" w14:algn="tl">
+                  <w14:schemeClr w14:val="dk1">
+                    <w14:alpha w14:val="60000"/>
+                  </w14:schemeClr>
+                </w14:shadow>
+                <w14:textOutline w14:w="0" w14:cap="flat" w14:cmpd="sng" w14:algn="ctr">
+                  <w14:noFill/>
+                  <w14:prstDash w14:val="solid"/>
+                  <w14:round/>
+                </w14:textOutline>
+              </w:rPr>
+              <w:t>Reference</w:t>
+            </w:r>
+            <w:r>
+              <w:rPr>
+                <w:rFonts w:asciiTheme="minorHAnsi" w:hAnsiTheme="minorHAnsi" w:cstheme="minorHAnsi"/>
+                <w:color w:val="000000" w:themeColor="text1"/>
+                <w14:shadow w14:blurRad="38100" w14:dist="19050" w14:dir="2700000" w14:sx="100000" w14:sy="100000" w14:kx="0" w14:ky="0" w14:algn="tl">
+                  <w14:schemeClr w14:val="dk1">
+                    <w14:alpha w14:val="60000"/>
+                  </w14:schemeClr>
+                </w14:shadow>
+                <w14:textOutline w14:w="0" w14:cap="flat" w14:cmpd="sng" w14:algn="ctr">
+                  <w14:noFill/>
+                  <w14:prstDash w14:val="solid"/>
+                  <w14:round/>
+                </w14:textOutline>
+              </w:rPr>
+              <w:t xml:space="preserve"> </w:t>
+            </w:r>
+            <w:r>
+              <w:rPr>
+                <w:rFonts w:asciiTheme="minorHAnsi" w:hAnsiTheme="minorHAnsi" w:cstheme="minorHAnsi"/>
+                <w:color w:val="000000" w:themeColor="text1"/>
+                <w14:shadow w14:blurRad="38100" w14:dist="19050" w14:dir="2700000" w14:sx="100000" w14:sy="100000" w14:kx="0" w14:ky="0" w14:algn="tl">
+                  <w14:schemeClr w14:val="dk1">
+                    <w14:alpha w14:val="60000"/>
+                  </w14:schemeClr>
+                </w14:shadow>
+                <w14:textOutline w14:w="0" w14:cap="flat" w14:cmpd="sng" w14:algn="ctr">
+                  <w14:noFill/>
+                  <w14:prstDash w14:val="solid"/>
+                  <w14:round/>
+                </w14:textOutline>
+              </w:rPr>
+              <w:t>the details of their application and the status of their registration.</w:t>
+            </w:r>
+          </w:p>
+        </w:tc>
+      </w:tr>
+    </w:tbl>
+    <w:p/>
+    <w:p>
+      <w:r>
+        <w:t>Use case: Apply for admission.</w:t>
+      </w:r>
+    </w:p>
+    <w:tbl>
+      <w:tblPr>
+        <w:tblStyle w:val="TableGrid"/>
+        <w:tblW w:w="0" w:type="auto"/>
+        <w:tblLook w:val="04A0" w:firstRow="1" w:lastRow="0" w:firstColumn="1" w:lastColumn="0" w:noHBand="0" w:noVBand="1"/>
+      </w:tblPr>
+      <w:tblGrid>
+        <w:gridCol w:w="1975"/>
+        <w:gridCol w:w="7375"/>
+      </w:tblGrid>
+      <w:tr>
+        <w:tc>
+          <w:tcPr>
+            <w:tcW w:w="1975" w:type="dxa"/>
+            <w:tcBorders>
+              <w:top w:val="single" w:sz="4" w:space="0" w:color="auto"/>
+              <w:left w:val="single" w:sz="4" w:space="0" w:color="auto"/>
+              <w:bottom w:val="single" w:sz="4" w:space="0" w:color="auto"/>
+              <w:right w:val="single" w:sz="4" w:space="0" w:color="auto"/>
+            </w:tcBorders>
+            <w:hideMark/>
+          </w:tcPr>
+          <w:p>
+            <w:pPr>
+              <w:jc w:val="both"/>
+              <w:rPr>
+                <w:rFonts w:ascii="Times New Roman" w:hAnsi="Times New Roman" w:cs="Times New Roman"/>
+                <w:color w:val="000000" w:themeColor="text1"/>
+                <w:sz w:val="24"/>
+                <w:szCs w:val="24"/>
+                <w14:shadow w14:blurRad="38100" w14:dist="19050" w14:dir="2700000" w14:sx="100000" w14:sy="100000" w14:kx="0" w14:ky="0" w14:algn="tl">
+                  <w14:schemeClr w14:val="dk1">
+                    <w14:alpha w14:val="60000"/>
+                  </w14:schemeClr>
+                </w14:shadow>
+                <w14:textOutline w14:w="0" w14:cap="flat" w14:cmpd="sng" w14:algn="ctr">
+                  <w14:noFill/>
+                  <w14:prstDash w14:val="solid"/>
+                  <w14:round/>
+                </w14:textOutline>
+              </w:rPr>
+            </w:pPr>
+            <w:r>
+              <w:rPr>
+                <w:rFonts w:ascii="Times New Roman" w:hAnsi="Times New Roman" w:cs="Times New Roman"/>
+                <w:color w:val="000000" w:themeColor="text1"/>
+                <w:sz w:val="24"/>
+                <w:szCs w:val="24"/>
+                <w14:shadow w14:blurRad="38100" w14:dist="19050" w14:dir="2700000" w14:sx="100000" w14:sy="100000" w14:kx="0" w14:ky="0" w14:algn="tl">
+                  <w14:schemeClr w14:val="dk1">
+                    <w14:alpha w14:val="60000"/>
+                  </w14:schemeClr>
+                </w14:shadow>
+                <w14:textOutline w14:w="0" w14:cap="flat" w14:cmpd="sng" w14:algn="ctr">
+                  <w14:noFill/>
+                  <w14:prstDash w14:val="solid"/>
+                  <w14:round/>
+                </w14:textOutline>
+              </w:rPr>
+              <w:t>Operation</w:t>
+            </w:r>
+          </w:p>
+        </w:tc>
+        <w:tc>
+          <w:tcPr>
+            <w:tcW w:w="7375" w:type="dxa"/>
+            <w:tcBorders>
+              <w:top w:val="single" w:sz="4" w:space="0" w:color="auto"/>
+              <w:left w:val="single" w:sz="4" w:space="0" w:color="auto"/>
+              <w:bottom w:val="single" w:sz="4" w:space="0" w:color="auto"/>
+              <w:right w:val="single" w:sz="4" w:space="0" w:color="auto"/>
+            </w:tcBorders>
+            <w:hideMark/>
+          </w:tcPr>
+          <w:p>
+            <w:pPr>
+              <w:jc w:val="both"/>
+              <w:rPr>
+                <w:rFonts w:ascii="Times New Roman" w:hAnsi="Times New Roman" w:cs="Times New Roman"/>
+                <w:color w:val="000000" w:themeColor="text1"/>
+                <w:sz w:val="24"/>
+                <w:szCs w:val="24"/>
+                <w14:shadow w14:blurRad="38100" w14:dist="19050" w14:dir="2700000" w14:sx="100000" w14:sy="100000" w14:kx="0" w14:ky="0" w14:algn="tl">
+                  <w14:schemeClr w14:val="dk1">
+                    <w14:alpha w14:val="60000"/>
+                  </w14:schemeClr>
+                </w14:shadow>
+                <w14:textOutline w14:w="0" w14:cap="flat" w14:cmpd="sng" w14:algn="ctr">
+                  <w14:noFill/>
+                  <w14:prstDash w14:val="solid"/>
+                  <w14:round/>
+                </w14:textOutline>
+              </w:rPr>
+            </w:pPr>
+            <w:r>
+              <w:rPr>
+                <w:rFonts w:ascii="Times New Roman" w:hAnsi="Times New Roman" w:cs="Times New Roman"/>
+                <w:color w:val="000000" w:themeColor="text1"/>
+                <w:sz w:val="24"/>
+                <w:szCs w:val="24"/>
+                <w14:shadow w14:blurRad="38100" w14:dist="19050" w14:dir="2700000" w14:sx="100000" w14:sy="100000" w14:kx="0" w14:ky="0" w14:algn="tl">
+                  <w14:schemeClr w14:val="dk1">
+                    <w14:alpha w14:val="60000"/>
+                  </w14:schemeClr>
+                </w14:shadow>
+                <w14:textOutline w14:w="0" w14:cap="flat" w14:cmpd="sng" w14:algn="ctr">
+                  <w14:noFill/>
+                  <w14:prstDash w14:val="solid"/>
+                  <w14:round/>
+                </w14:textOutline>
+              </w:rPr>
+              <w:t>apply</w:t>
+            </w:r>
+            <w:r>
+              <w:rPr>
+                <w:rFonts w:ascii="Times New Roman" w:hAnsi="Times New Roman" w:cs="Times New Roman"/>
+                <w:color w:val="000000" w:themeColor="text1"/>
+                <w:sz w:val="24"/>
+                <w:szCs w:val="24"/>
+                <w14:shadow w14:blurRad="38100" w14:dist="19050" w14:dir="2700000" w14:sx="100000" w14:sy="100000" w14:kx="0" w14:ky="0" w14:algn="tl">
+                  <w14:schemeClr w14:val="dk1">
+                    <w14:alpha w14:val="60000"/>
+                  </w14:schemeClr>
+                </w14:shadow>
+                <w14:textOutline w14:w="0" w14:cap="flat" w14:cmpd="sng" w14:algn="ctr">
+                  <w14:noFill/>
+                  <w14:prstDash w14:val="solid"/>
+                  <w14:round/>
+                </w14:textOutline>
+              </w:rPr>
+              <w:t xml:space="preserve"> (Name, ID, Gender)</w:t>
+            </w:r>
+          </w:p>
+        </w:tc>
+      </w:tr>
+      <w:tr>
+        <w:tc>
+          <w:tcPr>
+            <w:tcW w:w="1975" w:type="dxa"/>
+            <w:tcBorders>
+              <w:top w:val="single" w:sz="4" w:space="0" w:color="auto"/>
+              <w:left w:val="single" w:sz="4" w:space="0" w:color="auto"/>
+              <w:bottom w:val="single" w:sz="4" w:space="0" w:color="auto"/>
+              <w:right w:val="single" w:sz="4" w:space="0" w:color="auto"/>
+            </w:tcBorders>
+            <w:hideMark/>
+          </w:tcPr>
+          <w:p>
+            <w:pPr>
+              <w:jc w:val="both"/>
+              <w:rPr>
+                <w:rFonts w:ascii="Times New Roman" w:hAnsi="Times New Roman" w:cs="Times New Roman"/>
+                <w:color w:val="000000" w:themeColor="text1"/>
+                <w:sz w:val="24"/>
+                <w:szCs w:val="24"/>
+                <w14:shadow w14:blurRad="38100" w14:dist="19050" w14:dir="2700000" w14:sx="100000" w14:sy="100000" w14:kx="0" w14:ky="0" w14:algn="tl">
+                  <w14:schemeClr w14:val="dk1">
+                    <w14:alpha w14:val="60000"/>
+                  </w14:schemeClr>
+                </w14:shadow>
+                <w14:textOutline w14:w="0" w14:cap="flat" w14:cmpd="sng" w14:algn="ctr">
+                  <w14:noFill/>
+                  <w14:prstDash w14:val="solid"/>
+                  <w14:round/>
+                </w14:textOutline>
+              </w:rPr>
+            </w:pPr>
+            <w:r>
+              <w:rPr>
+                <w:rFonts w:ascii="Times New Roman" w:hAnsi="Times New Roman" w:cs="Times New Roman"/>
+                <w:color w:val="000000" w:themeColor="text1"/>
+                <w:sz w:val="24"/>
+                <w:szCs w:val="24"/>
+                <w14:shadow w14:blurRad="38100" w14:dist="19050" w14:dir="2700000" w14:sx="100000" w14:sy="100000" w14:kx="0" w14:ky="0" w14:algn="tl">
+                  <w14:schemeClr w14:val="dk1">
+                    <w14:alpha w14:val="60000"/>
+                  </w14:schemeClr>
+                </w14:shadow>
+                <w14:textOutline w14:w="0" w14:cap="flat" w14:cmpd="sng" w14:algn="ctr">
+                  <w14:noFill/>
+                  <w14:prstDash w14:val="solid"/>
+                  <w14:round/>
+                </w14:textOutline>
+              </w:rPr>
+              <w:t>Cross-Reference</w:t>
+            </w:r>
+          </w:p>
+        </w:tc>
+        <w:tc>
+          <w:tcPr>
+            <w:tcW w:w="7375" w:type="dxa"/>
+            <w:tcBorders>
+              <w:top w:val="single" w:sz="4" w:space="0" w:color="auto"/>
+              <w:left w:val="single" w:sz="4" w:space="0" w:color="auto"/>
+              <w:bottom w:val="single" w:sz="4" w:space="0" w:color="auto"/>
+              <w:right w:val="single" w:sz="4" w:space="0" w:color="auto"/>
+            </w:tcBorders>
+            <w:hideMark/>
+          </w:tcPr>
+          <w:p>
+            <w:pPr>
+              <w:jc w:val="both"/>
+              <w:rPr>
+                <w:rFonts w:ascii="Times New Roman" w:hAnsi="Times New Roman" w:cs="Times New Roman"/>
+                <w:color w:val="000000" w:themeColor="text1"/>
+                <w:sz w:val="24"/>
+                <w:szCs w:val="24"/>
+                <w14:shadow w14:blurRad="38100" w14:dist="19050" w14:dir="2700000" w14:sx="100000" w14:sy="100000" w14:kx="0" w14:ky="0" w14:algn="tl">
+                  <w14:schemeClr w14:val="dk1">
+                    <w14:alpha w14:val="60000"/>
+                  </w14:schemeClr>
+                </w14:shadow>
+                <w14:textOutline w14:w="0" w14:cap="flat" w14:cmpd="sng" w14:algn="ctr">
+                  <w14:noFill/>
+                  <w14:prstDash w14:val="solid"/>
+                  <w14:round/>
+                </w14:textOutline>
+              </w:rPr>
+            </w:pPr>
+            <w:r>
+              <w:rPr>
+                <w:rFonts w:ascii="Times New Roman" w:hAnsi="Times New Roman" w:cs="Times New Roman"/>
+                <w:color w:val="000000" w:themeColor="text1"/>
+                <w:sz w:val="24"/>
+                <w:szCs w:val="24"/>
+                <w14:shadow w14:blurRad="38100" w14:dist="19050" w14:dir="2700000" w14:sx="100000" w14:sy="100000" w14:kx="0" w14:ky="0" w14:algn="tl">
+                  <w14:schemeClr w14:val="dk1">
+                    <w14:alpha w14:val="60000"/>
+                  </w14:schemeClr>
+                </w14:shadow>
+                <w14:textOutline w14:w="0" w14:cap="flat" w14:cmpd="sng" w14:algn="ctr">
+                  <w14:noFill/>
+                  <w14:prstDash w14:val="solid"/>
+                  <w14:round/>
+                </w14:textOutline>
+              </w:rPr>
+              <w:t>Apply for admission</w:t>
+            </w:r>
+          </w:p>
+        </w:tc>
+      </w:tr>
+      <w:tr>
+        <w:tc>
+          <w:tcPr>
+            <w:tcW w:w="1975" w:type="dxa"/>
+            <w:tcBorders>
+              <w:top w:val="single" w:sz="4" w:space="0" w:color="auto"/>
+              <w:left w:val="single" w:sz="4" w:space="0" w:color="auto"/>
+              <w:bottom w:val="single" w:sz="4" w:space="0" w:color="auto"/>
+              <w:right w:val="single" w:sz="4" w:space="0" w:color="auto"/>
+            </w:tcBorders>
+            <w:hideMark/>
+          </w:tcPr>
+          <w:p>
+            <w:pPr>
+              <w:jc w:val="both"/>
+              <w:rPr>
+                <w:rFonts w:ascii="Times New Roman" w:hAnsi="Times New Roman" w:cs="Times New Roman"/>
+                <w:color w:val="000000" w:themeColor="text1"/>
+                <w:sz w:val="24"/>
+                <w:szCs w:val="24"/>
+                <w14:shadow w14:blurRad="38100" w14:dist="19050" w14:dir="2700000" w14:sx="100000" w14:sy="100000" w14:kx="0" w14:ky="0" w14:algn="tl">
+                  <w14:schemeClr w14:val="dk1">
+                    <w14:alpha w14:val="60000"/>
+                  </w14:schemeClr>
+                </w14:shadow>
+                <w14:textOutline w14:w="0" w14:cap="flat" w14:cmpd="sng" w14:algn="ctr">
+                  <w14:noFill/>
+                  <w14:prstDash w14:val="solid"/>
+                  <w14:round/>
+                </w14:textOutline>
+              </w:rPr>
+            </w:pPr>
+            <w:r>
+              <w:rPr>
+                <w:rFonts w:ascii="Times New Roman" w:hAnsi="Times New Roman" w:cs="Times New Roman"/>
+                <w:color w:val="000000" w:themeColor="text1"/>
+                <w:sz w:val="24"/>
+                <w:szCs w:val="24"/>
+                <w14:shadow w14:blurRad="38100" w14:dist="19050" w14:dir="2700000" w14:sx="100000" w14:sy="100000" w14:kx="0" w14:ky="0" w14:algn="tl">
+                  <w14:schemeClr w14:val="dk1">
+                    <w14:alpha w14:val="60000"/>
+                  </w14:schemeClr>
+                </w14:shadow>
+                <w14:textOutline w14:w="0" w14:cap="flat" w14:cmpd="sng" w14:algn="ctr">
+                  <w14:noFill/>
+                  <w14:prstDash w14:val="solid"/>
+                  <w14:round/>
+                </w14:textOutline>
+              </w:rPr>
+              <w:t>Pre-Conditions</w:t>
+            </w:r>
+          </w:p>
+        </w:tc>
+        <w:tc>
+          <w:tcPr>
+            <w:tcW w:w="7375" w:type="dxa"/>
+            <w:tcBorders>
+              <w:top w:val="single" w:sz="4" w:space="0" w:color="auto"/>
+              <w:left w:val="single" w:sz="4" w:space="0" w:color="auto"/>
+              <w:bottom w:val="single" w:sz="4" w:space="0" w:color="auto"/>
+              <w:right w:val="single" w:sz="4" w:space="0" w:color="auto"/>
+            </w:tcBorders>
+            <w:hideMark/>
+          </w:tcPr>
+          <w:p>
+            <w:pPr>
+              <w:jc w:val="both"/>
+              <w:rPr>
+                <w:rFonts w:ascii="Times New Roman" w:hAnsi="Times New Roman" w:cs="Times New Roman"/>
+                <w:color w:val="000000" w:themeColor="text1"/>
+                <w:sz w:val="24"/>
+                <w:szCs w:val="24"/>
+                <w14:shadow w14:blurRad="38100" w14:dist="19050" w14:dir="2700000" w14:sx="100000" w14:sy="100000" w14:kx="0" w14:ky="0" w14:algn="tl">
+                  <w14:schemeClr w14:val="dk1">
+                    <w14:alpha w14:val="60000"/>
+                  </w14:schemeClr>
+                </w14:shadow>
+                <w14:textOutline w14:w="0" w14:cap="flat" w14:cmpd="sng" w14:algn="ctr">
+                  <w14:noFill/>
+                  <w14:prstDash w14:val="solid"/>
+                  <w14:round/>
+                </w14:textOutline>
+              </w:rPr>
+            </w:pPr>
+            <w:r>
+              <w:rPr>
+                <w:rFonts w:ascii="Times New Roman" w:hAnsi="Times New Roman" w:cs="Times New Roman"/>
+                <w:color w:val="000000" w:themeColor="text1"/>
+                <w:sz w:val="24"/>
+                <w:szCs w:val="24"/>
+                <w14:shadow w14:blurRad="38100" w14:dist="19050" w14:dir="2700000" w14:sx="100000" w14:sy="100000" w14:kx="0" w14:ky="0" w14:algn="tl">
+                  <w14:schemeClr w14:val="dk1">
+                    <w14:alpha w14:val="60000"/>
+                  </w14:schemeClr>
+                </w14:shadow>
+                <w14:textOutline w14:w="0" w14:cap="flat" w14:cmpd="sng" w14:algn="ctr">
+                  <w14:noFill/>
+                  <w14:prstDash w14:val="solid"/>
+                  <w14:round/>
+                </w14:textOutline>
+              </w:rPr>
+              <w:t>Must be login into the system</w:t>
+            </w:r>
+          </w:p>
+          <w:p>
+            <w:pPr>
+              <w:jc w:val="both"/>
+              <w:rPr>
+                <w:rFonts w:ascii="Times New Roman" w:hAnsi="Times New Roman" w:cs="Times New Roman"/>
+                <w:color w:val="000000" w:themeColor="text1"/>
+                <w:sz w:val="24"/>
+                <w:szCs w:val="24"/>
+                <w14:shadow w14:blurRad="38100" w14:dist="19050" w14:dir="2700000" w14:sx="100000" w14:sy="100000" w14:kx="0" w14:ky="0" w14:algn="tl">
+                  <w14:schemeClr w14:val="dk1">
+                    <w14:alpha w14:val="60000"/>
+                  </w14:schemeClr>
+                </w14:shadow>
+                <w14:textOutline w14:w="0" w14:cap="flat" w14:cmpd="sng" w14:algn="ctr">
+                  <w14:noFill/>
+                  <w14:prstDash w14:val="solid"/>
+                  <w14:round/>
+                </w14:textOutline>
+              </w:rPr>
+            </w:pPr>
+            <w:r>
+              <w:rPr>
+                <w:rFonts w:ascii="Times New Roman" w:hAnsi="Times New Roman" w:cs="Times New Roman"/>
+                <w:color w:val="000000" w:themeColor="text1"/>
+                <w:sz w:val="24"/>
+                <w:szCs w:val="24"/>
+                <w14:shadow w14:blurRad="38100" w14:dist="19050" w14:dir="2700000" w14:sx="100000" w14:sy="100000" w14:kx="0" w14:ky="0" w14:algn="tl">
+                  <w14:schemeClr w14:val="dk1">
+                    <w14:alpha w14:val="60000"/>
+                  </w14:schemeClr>
+                </w14:shadow>
+                <w14:textOutline w14:w="0" w14:cap="flat" w14:cmpd="sng" w14:algn="ctr">
+                  <w14:noFill/>
+                  <w14:prstDash w14:val="solid"/>
+                  <w14:round/>
+                </w14:textOutline>
+              </w:rPr>
+              <w:t>Registered to the system</w:t>
+            </w:r>
+          </w:p>
+          <w:p>
+            <w:pPr>
+              <w:jc w:val="both"/>
+              <w:rPr>
+                <w:rFonts w:ascii="Times New Roman" w:hAnsi="Times New Roman" w:cs="Times New Roman"/>
+                <w:color w:val="000000" w:themeColor="text1"/>
+                <w:sz w:val="24"/>
+                <w:szCs w:val="24"/>
+                <w14:shadow w14:blurRad="38100" w14:dist="19050" w14:dir="2700000" w14:sx="100000" w14:sy="100000" w14:kx="0" w14:ky="0" w14:algn="tl">
+                  <w14:schemeClr w14:val="dk1">
+                    <w14:alpha w14:val="60000"/>
+                  </w14:schemeClr>
+                </w14:shadow>
+                <w14:textOutline w14:w="0" w14:cap="flat" w14:cmpd="sng" w14:algn="ctr">
+                  <w14:noFill/>
+                  <w14:prstDash w14:val="solid"/>
+                  <w14:round/>
+                </w14:textOutline>
+              </w:rPr>
+            </w:pPr>
+          </w:p>
+        </w:tc>
+      </w:tr>
+      <w:tr>
+        <w:tc>
+          <w:tcPr>
+            <w:tcW w:w="1975" w:type="dxa"/>
+            <w:tcBorders>
+              <w:top w:val="single" w:sz="4" w:space="0" w:color="auto"/>
+              <w:left w:val="single" w:sz="4" w:space="0" w:color="auto"/>
+              <w:bottom w:val="single" w:sz="4" w:space="0" w:color="auto"/>
+              <w:right w:val="single" w:sz="4" w:space="0" w:color="auto"/>
+            </w:tcBorders>
+            <w:hideMark/>
+          </w:tcPr>
+          <w:p>
+            <w:pPr>
+              <w:jc w:val="both"/>
+              <w:rPr>
+                <w:rFonts w:ascii="Times New Roman" w:hAnsi="Times New Roman" w:cs="Times New Roman"/>
+                <w:color w:val="000000" w:themeColor="text1"/>
+                <w:sz w:val="24"/>
+                <w:szCs w:val="24"/>
+                <w14:shadow w14:blurRad="38100" w14:dist="19050" w14:dir="2700000" w14:sx="100000" w14:sy="100000" w14:kx="0" w14:ky="0" w14:algn="tl">
+                  <w14:schemeClr w14:val="dk1">
+                    <w14:alpha w14:val="60000"/>
+                  </w14:schemeClr>
+                </w14:shadow>
+                <w14:textOutline w14:w="0" w14:cap="flat" w14:cmpd="sng" w14:algn="ctr">
+                  <w14:noFill/>
+                  <w14:prstDash w14:val="solid"/>
+                  <w14:round/>
+                </w14:textOutline>
+              </w:rPr>
+            </w:pPr>
+            <w:r>
+              <w:rPr>
+                <w:rFonts w:ascii="Times New Roman" w:hAnsi="Times New Roman" w:cs="Times New Roman"/>
+                <w:color w:val="000000" w:themeColor="text1"/>
+                <w:sz w:val="24"/>
+                <w:szCs w:val="24"/>
+                <w14:shadow w14:blurRad="38100" w14:dist="19050" w14:dir="2700000" w14:sx="100000" w14:sy="100000" w14:kx="0" w14:ky="0" w14:algn="tl">
+                  <w14:schemeClr w14:val="dk1">
+                    <w14:alpha w14:val="60000"/>
+                  </w14:schemeClr>
+                </w14:shadow>
+                <w14:textOutline w14:w="0" w14:cap="flat" w14:cmpd="sng" w14:algn="ctr">
+                  <w14:noFill/>
+                  <w14:prstDash w14:val="solid"/>
+                  <w14:round/>
+                </w14:textOutline>
+              </w:rPr>
+              <w:t>Post-Conditions</w:t>
+            </w:r>
+          </w:p>
+        </w:tc>
+        <w:tc>
+          <w:tcPr>
+            <w:tcW w:w="7375" w:type="dxa"/>
+            <w:tcBorders>
+              <w:top w:val="single" w:sz="4" w:space="0" w:color="auto"/>
+              <w:left w:val="single" w:sz="4" w:space="0" w:color="auto"/>
+              <w:bottom w:val="single" w:sz="4" w:space="0" w:color="auto"/>
+              <w:right w:val="single" w:sz="4" w:space="0" w:color="auto"/>
+            </w:tcBorders>
+            <w:hideMark/>
+          </w:tcPr>
+          <w:p>
+            <w:pPr>
+              <w:jc w:val="both"/>
+              <w:rPr>
+                <w:rFonts w:ascii="Times New Roman" w:hAnsi="Times New Roman" w:cs="Times New Roman"/>
+                <w:color w:val="000000" w:themeColor="text1"/>
+                <w:sz w:val="24"/>
+                <w:szCs w:val="24"/>
+                <w14:shadow w14:blurRad="38100" w14:dist="19050" w14:dir="2700000" w14:sx="100000" w14:sy="100000" w14:kx="0" w14:ky="0" w14:algn="tl">
+                  <w14:schemeClr w14:val="dk1">
+                    <w14:alpha w14:val="60000"/>
+                  </w14:schemeClr>
+                </w14:shadow>
+                <w14:textOutline w14:w="0" w14:cap="flat" w14:cmpd="sng" w14:algn="ctr">
+                  <w14:noFill/>
+                  <w14:prstDash w14:val="solid"/>
+                  <w14:round/>
+                </w14:textOutline>
+              </w:rPr>
+            </w:pPr>
+            <w:r>
+              <w:rPr>
+                <w:rFonts w:ascii="Times New Roman" w:hAnsi="Times New Roman" w:cs="Times New Roman"/>
+                <w:color w:val="000000" w:themeColor="text1"/>
+                <w:sz w:val="24"/>
+                <w:szCs w:val="24"/>
+                <w14:shadow w14:blurRad="38100" w14:dist="19050" w14:dir="2700000" w14:sx="100000" w14:sy="100000" w14:kx="0" w14:ky="0" w14:algn="tl">
+                  <w14:schemeClr w14:val="dk1">
+                    <w14:alpha w14:val="60000"/>
+                  </w14:schemeClr>
+                </w14:shadow>
+                <w14:textOutline w14:w="0" w14:cap="flat" w14:cmpd="sng" w14:algn="ctr">
+                  <w14:noFill/>
+                  <w14:prstDash w14:val="solid"/>
+                  <w14:round/>
+                </w14:textOutline>
+              </w:rPr>
+              <w:t>Application will send toward the Admin to verify the applicant.</w:t>
+            </w:r>
+          </w:p>
+          <w:p>
+            <w:pPr>
+              <w:jc w:val="both"/>
+              <w:rPr>
+                <w:rFonts w:ascii="Times New Roman" w:hAnsi="Times New Roman" w:cs="Times New Roman"/>
+                <w:color w:val="000000" w:themeColor="text1"/>
+                <w:sz w:val="24"/>
+                <w:szCs w:val="24"/>
+                <w14:shadow w14:blurRad="38100" w14:dist="19050" w14:dir="2700000" w14:sx="100000" w14:sy="100000" w14:kx="0" w14:ky="0" w14:algn="tl">
+                  <w14:schemeClr w14:val="dk1">
+                    <w14:alpha w14:val="60000"/>
+                  </w14:schemeClr>
+                </w14:shadow>
+                <w14:textOutline w14:w="0" w14:cap="flat" w14:cmpd="sng" w14:algn="ctr">
+                  <w14:noFill/>
+                  <w14:prstDash w14:val="solid"/>
+                  <w14:round/>
+                </w14:textOutline>
+              </w:rPr>
+            </w:pPr>
+            <w:r>
+              <w:rPr>
+                <w:rFonts w:ascii="Times New Roman" w:hAnsi="Times New Roman" w:cs="Times New Roman"/>
+                <w:color w:val="000000" w:themeColor="text1"/>
+                <w:sz w:val="24"/>
+                <w:szCs w:val="24"/>
+                <w14:shadow w14:blurRad="38100" w14:dist="19050" w14:dir="2700000" w14:sx="100000" w14:sy="100000" w14:kx="0" w14:ky="0" w14:algn="tl">
+                  <w14:schemeClr w14:val="dk1">
+                    <w14:alpha w14:val="60000"/>
+                  </w14:schemeClr>
+                </w14:shadow>
+                <w14:textOutline w14:w="0" w14:cap="flat" w14:cmpd="sng" w14:algn="ctr">
+                  <w14:noFill/>
+                  <w14:prstDash w14:val="solid"/>
+                  <w14:round/>
+                </w14:textOutline>
+              </w:rPr>
+              <w:t>Fee challan will be generated.</w:t>
+            </w:r>
+            <w:bookmarkStart w:id="336" w:name="_GoBack"/>
+            <w:bookmarkEnd w:id="336"/>
+          </w:p>
+        </w:tc>
+      </w:tr>
+    </w:tbl>
+    <w:p/>
     <w:p>
       <w:pPr>
         <w:pStyle w:val="doclist"/>
@@ -18857,8 +20539,6 @@
       <w:pPr>
         <w:pStyle w:val="doclist"/>
       </w:pPr>
-      <w:bookmarkStart w:id="336" w:name="_GoBack"/>
-      <w:bookmarkEnd w:id="336"/>
     </w:p>
     <w:sectPr>
       <w:pgSz w:w="12240" w:h="15840"/>
@@ -18871,7 +20551,7 @@
 </file>
 
 <file path=word/endnotes.xml><?xml version="1.0" encoding="utf-8"?>
-<w:endnotes xmlns:wpc="http://schemas.microsoft.com/office/word/2010/wordprocessingCanvas" xmlns:mc="http://schemas.openxmlformats.org/markup-compatibility/2006" xmlns:o="urn:schemas-microsoft-com:office:office" xmlns:r="http://schemas.openxmlformats.org/officeDocument/2006/relationships" xmlns:m="http://schemas.openxmlformats.org/officeDocument/2006/math" xmlns:v="urn:schemas-microsoft-com:vml" xmlns:wp14="http://schemas.microsoft.com/office/word/2010/wordprocessingDrawing" xmlns:wp="http://schemas.openxmlformats.org/drawingml/2006/wordprocessingDrawing" xmlns:w10="urn:schemas-microsoft-com:office:word" xmlns:w="http://schemas.openxmlformats.org/wordprocessingml/2006/main" xmlns:w14="http://schemas.microsoft.com/office/word/2010/wordml" xmlns:w15="http://schemas.microsoft.com/office/word/2012/wordml" xmlns:wpg="http://schemas.microsoft.com/office/word/2010/wordprocessingGroup" xmlns:wpi="http://schemas.microsoft.com/office/word/2010/wordprocessingInk" xmlns:wne="http://schemas.microsoft.com/office/word/2006/wordml" xmlns:wps="http://schemas.microsoft.com/office/word/2010/wordprocessingShape" mc:Ignorable="w14 w15 wp14">
+<w:endnotes xmlns:wpc="http://schemas.microsoft.com/office/word/2010/wordprocessingCanvas" xmlns:cx="http://schemas.microsoft.com/office/drawing/2014/chartex" xmlns:mc="http://schemas.openxmlformats.org/markup-compatibility/2006" xmlns:o="urn:schemas-microsoft-com:office:office" xmlns:r="http://schemas.openxmlformats.org/officeDocument/2006/relationships" xmlns:m="http://schemas.openxmlformats.org/officeDocument/2006/math" xmlns:v="urn:schemas-microsoft-com:vml" xmlns:wp14="http://schemas.microsoft.com/office/word/2010/wordprocessingDrawing" xmlns:wp="http://schemas.openxmlformats.org/drawingml/2006/wordprocessingDrawing" xmlns:w10="urn:schemas-microsoft-com:office:word" xmlns:w="http://schemas.openxmlformats.org/wordprocessingml/2006/main" xmlns:w14="http://schemas.microsoft.com/office/word/2010/wordml" xmlns:w15="http://schemas.microsoft.com/office/word/2012/wordml" xmlns:w16se="http://schemas.microsoft.com/office/word/2015/wordml/symex" xmlns:wpg="http://schemas.microsoft.com/office/word/2010/wordprocessingGroup" xmlns:wpi="http://schemas.microsoft.com/office/word/2010/wordprocessingInk" xmlns:wne="http://schemas.microsoft.com/office/word/2006/wordml" xmlns:wps="http://schemas.microsoft.com/office/word/2010/wordprocessingShape" mc:Ignorable="w14 w15 w16se wp14">
   <w:endnote w:type="separator" w:id="-1">
     <w:p>
       <w:pPr>
@@ -18896,7 +20576,7 @@
 </file>
 
 <file path=word/footnotes.xml><?xml version="1.0" encoding="utf-8"?>
-<w:footnotes xmlns:wpc="http://schemas.microsoft.com/office/word/2010/wordprocessingCanvas" xmlns:mc="http://schemas.openxmlformats.org/markup-compatibility/2006" xmlns:o="urn:schemas-microsoft-com:office:office" xmlns:r="http://schemas.openxmlformats.org/officeDocument/2006/relationships" xmlns:m="http://schemas.openxmlformats.org/officeDocument/2006/math" xmlns:v="urn:schemas-microsoft-com:vml" xmlns:wp14="http://schemas.microsoft.com/office/word/2010/wordprocessingDrawing" xmlns:wp="http://schemas.openxmlformats.org/drawingml/2006/wordprocessingDrawing" xmlns:w10="urn:schemas-microsoft-com:office:word" xmlns:w="http://schemas.openxmlformats.org/wordprocessingml/2006/main" xmlns:w14="http://schemas.microsoft.com/office/word/2010/wordml" xmlns:w15="http://schemas.microsoft.com/office/word/2012/wordml" xmlns:wpg="http://schemas.microsoft.com/office/word/2010/wordprocessingGroup" xmlns:wpi="http://schemas.microsoft.com/office/word/2010/wordprocessingInk" xmlns:wne="http://schemas.microsoft.com/office/word/2006/wordml" xmlns:wps="http://schemas.microsoft.com/office/word/2010/wordprocessingShape" mc:Ignorable="w14 w15 wp14">
+<w:footnotes xmlns:wpc="http://schemas.microsoft.com/office/word/2010/wordprocessingCanvas" xmlns:cx="http://schemas.microsoft.com/office/drawing/2014/chartex" xmlns:mc="http://schemas.openxmlformats.org/markup-compatibility/2006" xmlns:o="urn:schemas-microsoft-com:office:office" xmlns:r="http://schemas.openxmlformats.org/officeDocument/2006/relationships" xmlns:m="http://schemas.openxmlformats.org/officeDocument/2006/math" xmlns:v="urn:schemas-microsoft-com:vml" xmlns:wp14="http://schemas.microsoft.com/office/word/2010/wordprocessingDrawing" xmlns:wp="http://schemas.openxmlformats.org/drawingml/2006/wordprocessingDrawing" xmlns:w10="urn:schemas-microsoft-com:office:word" xmlns:w="http://schemas.openxmlformats.org/wordprocessingml/2006/main" xmlns:w14="http://schemas.microsoft.com/office/word/2010/wordml" xmlns:w15="http://schemas.microsoft.com/office/word/2012/wordml" xmlns:w16se="http://schemas.microsoft.com/office/word/2015/wordml/symex" xmlns:wpg="http://schemas.microsoft.com/office/word/2010/wordprocessingGroup" xmlns:wpi="http://schemas.microsoft.com/office/word/2010/wordprocessingInk" xmlns:wne="http://schemas.microsoft.com/office/word/2006/wordml" xmlns:wps="http://schemas.microsoft.com/office/word/2010/wordprocessingShape" mc:Ignorable="w14 w15 w16se wp14">
   <w:footnote w:type="separator" w:id="-1">
     <w:p>
       <w:pPr>
@@ -18921,8 +20601,8 @@
 </file>
 
 <file path=word/numbering.xml><?xml version="1.0" encoding="utf-8"?>
-<w:numbering xmlns:wpc="http://schemas.microsoft.com/office/word/2010/wordprocessingCanvas" xmlns:mc="http://schemas.openxmlformats.org/markup-compatibility/2006" xmlns:o="urn:schemas-microsoft-com:office:office" xmlns:r="http://schemas.openxmlformats.org/officeDocument/2006/relationships" xmlns:m="http://schemas.openxmlformats.org/officeDocument/2006/math" xmlns:v="urn:schemas-microsoft-com:vml" xmlns:wp14="http://schemas.microsoft.com/office/word/2010/wordprocessingDrawing" xmlns:wp="http://schemas.openxmlformats.org/drawingml/2006/wordprocessingDrawing" xmlns:w10="urn:schemas-microsoft-com:office:word" xmlns:w="http://schemas.openxmlformats.org/wordprocessingml/2006/main" xmlns:w14="http://schemas.microsoft.com/office/word/2010/wordml" xmlns:w15="http://schemas.microsoft.com/office/word/2012/wordml" xmlns:wpg="http://schemas.microsoft.com/office/word/2010/wordprocessingGroup" xmlns:wpi="http://schemas.microsoft.com/office/word/2010/wordprocessingInk" xmlns:wne="http://schemas.microsoft.com/office/word/2006/wordml" xmlns:wps="http://schemas.microsoft.com/office/word/2010/wordprocessingShape" mc:Ignorable="w14 w15 wp14">
-  <w:abstractNum w:abstractNumId="0">
+<w:numbering xmlns:wpc="http://schemas.microsoft.com/office/word/2010/wordprocessingCanvas" xmlns:cx="http://schemas.microsoft.com/office/drawing/2014/chartex" xmlns:mc="http://schemas.openxmlformats.org/markup-compatibility/2006" xmlns:o="urn:schemas-microsoft-com:office:office" xmlns:r="http://schemas.openxmlformats.org/officeDocument/2006/relationships" xmlns:m="http://schemas.openxmlformats.org/officeDocument/2006/math" xmlns:v="urn:schemas-microsoft-com:vml" xmlns:wp14="http://schemas.microsoft.com/office/word/2010/wordprocessingDrawing" xmlns:wp="http://schemas.openxmlformats.org/drawingml/2006/wordprocessingDrawing" xmlns:w10="urn:schemas-microsoft-com:office:word" xmlns:w="http://schemas.openxmlformats.org/wordprocessingml/2006/main" xmlns:w14="http://schemas.microsoft.com/office/word/2010/wordml" xmlns:w15="http://schemas.microsoft.com/office/word/2012/wordml" xmlns:w16se="http://schemas.microsoft.com/office/word/2015/wordml/symex" xmlns:wpg="http://schemas.microsoft.com/office/word/2010/wordprocessingGroup" xmlns:wpi="http://schemas.microsoft.com/office/word/2010/wordprocessingInk" xmlns:wne="http://schemas.microsoft.com/office/word/2006/wordml" xmlns:wps="http://schemas.microsoft.com/office/word/2010/wordprocessingShape" mc:Ignorable="w14 w15 w16se wp14">
+  <w:abstractNum w:abstractNumId="0" w15:restartNumberingAfterBreak="0">
     <w:nsid w:val="00916941"/>
     <w:multiLevelType w:val="multilevel"/>
     <w:tmpl w:val="5F28E6EE"/>
@@ -19071,7 +20751,7 @@
       </w:rPr>
     </w:lvl>
   </w:abstractNum>
-  <w:abstractNum w:abstractNumId="1">
+  <w:abstractNum w:abstractNumId="1" w15:restartNumberingAfterBreak="0">
     <w:nsid w:val="02FC2AE2"/>
     <w:multiLevelType w:val="multilevel"/>
     <w:tmpl w:val="90FCA038"/>
@@ -19220,7 +20900,7 @@
       </w:rPr>
     </w:lvl>
   </w:abstractNum>
-  <w:abstractNum w:abstractNumId="2">
+  <w:abstractNum w:abstractNumId="2" w15:restartNumberingAfterBreak="0">
     <w:nsid w:val="055C4C70"/>
     <w:multiLevelType w:val="hybridMultilevel"/>
     <w:tmpl w:val="4F9A3B1A"/>
@@ -19333,7 +21013,7 @@
       </w:rPr>
     </w:lvl>
   </w:abstractNum>
-  <w:abstractNum w:abstractNumId="3">
+  <w:abstractNum w:abstractNumId="3" w15:restartNumberingAfterBreak="0">
     <w:nsid w:val="05733940"/>
     <w:multiLevelType w:val="multilevel"/>
     <w:tmpl w:val="FD7C1396"/>
@@ -19446,7 +21126,7 @@
       </w:pPr>
     </w:lvl>
   </w:abstractNum>
-  <w:abstractNum w:abstractNumId="4">
+  <w:abstractNum w:abstractNumId="4" w15:restartNumberingAfterBreak="0">
     <w:nsid w:val="05E43658"/>
     <w:multiLevelType w:val="multilevel"/>
     <w:tmpl w:val="2BBACDD4"/>
@@ -19595,7 +21275,7 @@
       </w:rPr>
     </w:lvl>
   </w:abstractNum>
-  <w:abstractNum w:abstractNumId="5">
+  <w:abstractNum w:abstractNumId="5" w15:restartNumberingAfterBreak="0">
     <w:nsid w:val="073A7EF8"/>
     <w:multiLevelType w:val="multilevel"/>
     <w:tmpl w:val="AC3268D6"/>
@@ -19744,7 +21424,7 @@
       </w:rPr>
     </w:lvl>
   </w:abstractNum>
-  <w:abstractNum w:abstractNumId="6">
+  <w:abstractNum w:abstractNumId="6" w15:restartNumberingAfterBreak="0">
     <w:nsid w:val="099E2A88"/>
     <w:multiLevelType w:val="multilevel"/>
     <w:tmpl w:val="C8F28152"/>
@@ -19893,7 +21573,7 @@
       </w:rPr>
     </w:lvl>
   </w:abstractNum>
-  <w:abstractNum w:abstractNumId="7">
+  <w:abstractNum w:abstractNumId="7" w15:restartNumberingAfterBreak="0">
     <w:nsid w:val="0A8833F2"/>
     <w:multiLevelType w:val="multilevel"/>
     <w:tmpl w:val="224C2AEC"/>
@@ -20042,7 +21722,7 @@
       </w:rPr>
     </w:lvl>
   </w:abstractNum>
-  <w:abstractNum w:abstractNumId="8">
+  <w:abstractNum w:abstractNumId="8" w15:restartNumberingAfterBreak="0">
     <w:nsid w:val="0B6E31C2"/>
     <w:multiLevelType w:val="multilevel"/>
     <w:tmpl w:val="4DB8F1C6"/>
@@ -20159,7 +21839,7 @@
       </w:pPr>
     </w:lvl>
   </w:abstractNum>
-  <w:abstractNum w:abstractNumId="9">
+  <w:abstractNum w:abstractNumId="9" w15:restartNumberingAfterBreak="0">
     <w:nsid w:val="0C321BD5"/>
     <w:multiLevelType w:val="multilevel"/>
     <w:tmpl w:val="BDC0049A"/>
@@ -20308,7 +21988,7 @@
       </w:rPr>
     </w:lvl>
   </w:abstractNum>
-  <w:abstractNum w:abstractNumId="10">
+  <w:abstractNum w:abstractNumId="10" w15:restartNumberingAfterBreak="0">
     <w:nsid w:val="0D7B5573"/>
     <w:multiLevelType w:val="multilevel"/>
     <w:tmpl w:val="E0F47360"/>
@@ -20457,7 +22137,7 @@
       </w:rPr>
     </w:lvl>
   </w:abstractNum>
-  <w:abstractNum w:abstractNumId="11">
+  <w:abstractNum w:abstractNumId="11" w15:restartNumberingAfterBreak="0">
     <w:nsid w:val="0F6E31E2"/>
     <w:multiLevelType w:val="multilevel"/>
     <w:tmpl w:val="BBF8B368"/>
@@ -20606,7 +22286,7 @@
       </w:rPr>
     </w:lvl>
   </w:abstractNum>
-  <w:abstractNum w:abstractNumId="12">
+  <w:abstractNum w:abstractNumId="12" w15:restartNumberingAfterBreak="0">
     <w:nsid w:val="0FC06352"/>
     <w:multiLevelType w:val="hybridMultilevel"/>
     <w:tmpl w:val="0C36F31E"/>
@@ -20719,7 +22399,7 @@
       </w:rPr>
     </w:lvl>
   </w:abstractNum>
-  <w:abstractNum w:abstractNumId="13">
+  <w:abstractNum w:abstractNumId="13" w15:restartNumberingAfterBreak="0">
     <w:nsid w:val="111748DD"/>
     <w:multiLevelType w:val="multilevel"/>
     <w:tmpl w:val="00D8D25E"/>
@@ -20832,7 +22512,7 @@
       </w:pPr>
     </w:lvl>
   </w:abstractNum>
-  <w:abstractNum w:abstractNumId="14">
+  <w:abstractNum w:abstractNumId="14" w15:restartNumberingAfterBreak="0">
     <w:nsid w:val="11337401"/>
     <w:multiLevelType w:val="multilevel"/>
     <w:tmpl w:val="3AE4B41E"/>
@@ -20981,7 +22661,7 @@
       </w:rPr>
     </w:lvl>
   </w:abstractNum>
-  <w:abstractNum w:abstractNumId="15">
+  <w:abstractNum w:abstractNumId="15" w15:restartNumberingAfterBreak="0">
     <w:nsid w:val="11C86A54"/>
     <w:multiLevelType w:val="hybridMultilevel"/>
     <w:tmpl w:val="B568F620"/>
@@ -21094,7 +22774,7 @@
       </w:rPr>
     </w:lvl>
   </w:abstractNum>
-  <w:abstractNum w:abstractNumId="16">
+  <w:abstractNum w:abstractNumId="16" w15:restartNumberingAfterBreak="0">
     <w:nsid w:val="15AA5A99"/>
     <w:multiLevelType w:val="multilevel"/>
     <w:tmpl w:val="E976EF9E"/>
@@ -21207,7 +22887,7 @@
       </w:pPr>
     </w:lvl>
   </w:abstractNum>
-  <w:abstractNum w:abstractNumId="17">
+  <w:abstractNum w:abstractNumId="17" w15:restartNumberingAfterBreak="0">
     <w:nsid w:val="1672491D"/>
     <w:multiLevelType w:val="hybridMultilevel"/>
     <w:tmpl w:val="1D745AE8"/>
@@ -21320,7 +23000,7 @@
       </w:rPr>
     </w:lvl>
   </w:abstractNum>
-  <w:abstractNum w:abstractNumId="18">
+  <w:abstractNum w:abstractNumId="18" w15:restartNumberingAfterBreak="0">
     <w:nsid w:val="179E45F9"/>
     <w:multiLevelType w:val="multilevel"/>
     <w:tmpl w:val="669E2EEC"/>
@@ -21469,7 +23149,7 @@
       </w:rPr>
     </w:lvl>
   </w:abstractNum>
-  <w:abstractNum w:abstractNumId="19">
+  <w:abstractNum w:abstractNumId="19" w15:restartNumberingAfterBreak="0">
     <w:nsid w:val="17FF44C1"/>
     <w:multiLevelType w:val="multilevel"/>
     <w:tmpl w:val="A7B8F21A"/>
@@ -21582,7 +23262,7 @@
       </w:pPr>
     </w:lvl>
   </w:abstractNum>
-  <w:abstractNum w:abstractNumId="20">
+  <w:abstractNum w:abstractNumId="20" w15:restartNumberingAfterBreak="0">
     <w:nsid w:val="18E42110"/>
     <w:multiLevelType w:val="multilevel"/>
     <w:tmpl w:val="432A0F4A"/>
@@ -21731,7 +23411,7 @@
       </w:rPr>
     </w:lvl>
   </w:abstractNum>
-  <w:abstractNum w:abstractNumId="21">
+  <w:abstractNum w:abstractNumId="21" w15:restartNumberingAfterBreak="0">
     <w:nsid w:val="1AD51D53"/>
     <w:multiLevelType w:val="multilevel"/>
     <w:tmpl w:val="52F63DBA"/>
@@ -21880,7 +23560,7 @@
       </w:rPr>
     </w:lvl>
   </w:abstractNum>
-  <w:abstractNum w:abstractNumId="22">
+  <w:abstractNum w:abstractNumId="22" w15:restartNumberingAfterBreak="0">
     <w:nsid w:val="1CF23723"/>
     <w:multiLevelType w:val="hybridMultilevel"/>
     <w:tmpl w:val="7B749C66"/>
@@ -21969,7 +23649,7 @@
       </w:pPr>
     </w:lvl>
   </w:abstractNum>
-  <w:abstractNum w:abstractNumId="23">
+  <w:abstractNum w:abstractNumId="23" w15:restartNumberingAfterBreak="0">
     <w:nsid w:val="1D5B5C3A"/>
     <w:multiLevelType w:val="hybridMultilevel"/>
     <w:tmpl w:val="D10C5F0A"/>
@@ -22082,7 +23762,7 @@
       </w:rPr>
     </w:lvl>
   </w:abstractNum>
-  <w:abstractNum w:abstractNumId="24">
+  <w:abstractNum w:abstractNumId="24" w15:restartNumberingAfterBreak="0">
     <w:nsid w:val="1DF730EC"/>
     <w:multiLevelType w:val="multilevel"/>
     <w:tmpl w:val="11F2DD86"/>
@@ -22231,7 +23911,7 @@
       </w:rPr>
     </w:lvl>
   </w:abstractNum>
-  <w:abstractNum w:abstractNumId="25">
+  <w:abstractNum w:abstractNumId="25" w15:restartNumberingAfterBreak="0">
     <w:nsid w:val="1E6D7DD3"/>
     <w:multiLevelType w:val="multilevel"/>
     <w:tmpl w:val="C382FCDC"/>
@@ -22380,7 +24060,7 @@
       </w:rPr>
     </w:lvl>
   </w:abstractNum>
-  <w:abstractNum w:abstractNumId="26">
+  <w:abstractNum w:abstractNumId="26" w15:restartNumberingAfterBreak="0">
     <w:nsid w:val="1EB9605C"/>
     <w:multiLevelType w:val="multilevel"/>
     <w:tmpl w:val="C762AB70"/>
@@ -22493,7 +24173,7 @@
       </w:pPr>
     </w:lvl>
   </w:abstractNum>
-  <w:abstractNum w:abstractNumId="27">
+  <w:abstractNum w:abstractNumId="27" w15:restartNumberingAfterBreak="0">
     <w:nsid w:val="1F110E61"/>
     <w:multiLevelType w:val="multilevel"/>
     <w:tmpl w:val="818A032E"/>
@@ -22642,7 +24322,7 @@
       </w:rPr>
     </w:lvl>
   </w:abstractNum>
-  <w:abstractNum w:abstractNumId="28">
+  <w:abstractNum w:abstractNumId="28" w15:restartNumberingAfterBreak="0">
     <w:nsid w:val="1F4B38BC"/>
     <w:multiLevelType w:val="multilevel"/>
     <w:tmpl w:val="96248FB2"/>
@@ -22791,7 +24471,7 @@
       </w:rPr>
     </w:lvl>
   </w:abstractNum>
-  <w:abstractNum w:abstractNumId="29">
+  <w:abstractNum w:abstractNumId="29" w15:restartNumberingAfterBreak="0">
     <w:nsid w:val="21125F5D"/>
     <w:multiLevelType w:val="multilevel"/>
     <w:tmpl w:val="9716BC7C"/>
@@ -22940,7 +24620,7 @@
       </w:rPr>
     </w:lvl>
   </w:abstractNum>
-  <w:abstractNum w:abstractNumId="30">
+  <w:abstractNum w:abstractNumId="30" w15:restartNumberingAfterBreak="0">
     <w:nsid w:val="219C07DD"/>
     <w:multiLevelType w:val="multilevel"/>
     <w:tmpl w:val="B68E182E"/>
@@ -23089,7 +24769,7 @@
       </w:rPr>
     </w:lvl>
   </w:abstractNum>
-  <w:abstractNum w:abstractNumId="31">
+  <w:abstractNum w:abstractNumId="31" w15:restartNumberingAfterBreak="0">
     <w:nsid w:val="21CE10EB"/>
     <w:multiLevelType w:val="multilevel"/>
     <w:tmpl w:val="96441E38"/>
@@ -23238,7 +24918,7 @@
       </w:rPr>
     </w:lvl>
   </w:abstractNum>
-  <w:abstractNum w:abstractNumId="32">
+  <w:abstractNum w:abstractNumId="32" w15:restartNumberingAfterBreak="0">
     <w:nsid w:val="21E17161"/>
     <w:multiLevelType w:val="multilevel"/>
     <w:tmpl w:val="C56EA734"/>
@@ -23387,7 +25067,7 @@
       </w:rPr>
     </w:lvl>
   </w:abstractNum>
-  <w:abstractNum w:abstractNumId="33">
+  <w:abstractNum w:abstractNumId="33" w15:restartNumberingAfterBreak="0">
     <w:nsid w:val="23397A44"/>
     <w:multiLevelType w:val="multilevel"/>
     <w:tmpl w:val="B32ADED8"/>
@@ -23536,7 +25216,7 @@
       </w:rPr>
     </w:lvl>
   </w:abstractNum>
-  <w:abstractNum w:abstractNumId="34">
+  <w:abstractNum w:abstractNumId="34" w15:restartNumberingAfterBreak="0">
     <w:nsid w:val="24A86BFB"/>
     <w:multiLevelType w:val="multilevel"/>
     <w:tmpl w:val="B8B0CA4A"/>
@@ -23685,7 +25365,7 @@
       </w:rPr>
     </w:lvl>
   </w:abstractNum>
-  <w:abstractNum w:abstractNumId="35">
+  <w:abstractNum w:abstractNumId="35" w15:restartNumberingAfterBreak="0">
     <w:nsid w:val="25E4534C"/>
     <w:multiLevelType w:val="multilevel"/>
     <w:tmpl w:val="BB38D498"/>
@@ -23834,7 +25514,7 @@
       </w:rPr>
     </w:lvl>
   </w:abstractNum>
-  <w:abstractNum w:abstractNumId="36">
+  <w:abstractNum w:abstractNumId="36" w15:restartNumberingAfterBreak="0">
     <w:nsid w:val="263D2EDB"/>
     <w:multiLevelType w:val="multilevel"/>
     <w:tmpl w:val="66AC3994"/>
@@ -23947,7 +25627,7 @@
       </w:pPr>
     </w:lvl>
   </w:abstractNum>
-  <w:abstractNum w:abstractNumId="37">
+  <w:abstractNum w:abstractNumId="37" w15:restartNumberingAfterBreak="0">
     <w:nsid w:val="276D3069"/>
     <w:multiLevelType w:val="multilevel"/>
     <w:tmpl w:val="DE4CC7E4"/>
@@ -24060,7 +25740,7 @@
       </w:pPr>
     </w:lvl>
   </w:abstractNum>
-  <w:abstractNum w:abstractNumId="38">
+  <w:abstractNum w:abstractNumId="38" w15:restartNumberingAfterBreak="0">
     <w:nsid w:val="29B40DEE"/>
     <w:multiLevelType w:val="multilevel"/>
     <w:tmpl w:val="2C949562"/>
@@ -24173,7 +25853,7 @@
       </w:pPr>
     </w:lvl>
   </w:abstractNum>
-  <w:abstractNum w:abstractNumId="39">
+  <w:abstractNum w:abstractNumId="39" w15:restartNumberingAfterBreak="0">
     <w:nsid w:val="2A0709CF"/>
     <w:multiLevelType w:val="multilevel"/>
     <w:tmpl w:val="11C4E6D6"/>
@@ -24322,7 +26002,7 @@
       </w:rPr>
     </w:lvl>
   </w:abstractNum>
-  <w:abstractNum w:abstractNumId="40">
+  <w:abstractNum w:abstractNumId="40" w15:restartNumberingAfterBreak="0">
     <w:nsid w:val="2A49621B"/>
     <w:multiLevelType w:val="multilevel"/>
     <w:tmpl w:val="D7D2458E"/>
@@ -24435,7 +26115,7 @@
       </w:pPr>
     </w:lvl>
   </w:abstractNum>
-  <w:abstractNum w:abstractNumId="41">
+  <w:abstractNum w:abstractNumId="41" w15:restartNumberingAfterBreak="0">
     <w:nsid w:val="2A4976F9"/>
     <w:multiLevelType w:val="multilevel"/>
     <w:tmpl w:val="F6804696"/>
@@ -24548,7 +26228,7 @@
       </w:pPr>
     </w:lvl>
   </w:abstractNum>
-  <w:abstractNum w:abstractNumId="42">
+  <w:abstractNum w:abstractNumId="42" w15:restartNumberingAfterBreak="0">
     <w:nsid w:val="2A5F2AB3"/>
     <w:multiLevelType w:val="multilevel"/>
     <w:tmpl w:val="A34040BA"/>
@@ -24661,7 +26341,7 @@
       </w:pPr>
     </w:lvl>
   </w:abstractNum>
-  <w:abstractNum w:abstractNumId="43">
+  <w:abstractNum w:abstractNumId="43" w15:restartNumberingAfterBreak="0">
     <w:nsid w:val="2D4039E7"/>
     <w:multiLevelType w:val="multilevel"/>
     <w:tmpl w:val="055CD4E2"/>
@@ -24810,7 +26490,7 @@
       </w:rPr>
     </w:lvl>
   </w:abstractNum>
-  <w:abstractNum w:abstractNumId="44">
+  <w:abstractNum w:abstractNumId="44" w15:restartNumberingAfterBreak="0">
     <w:nsid w:val="2F254E7B"/>
     <w:multiLevelType w:val="multilevel"/>
     <w:tmpl w:val="1700CA52"/>
@@ -24923,7 +26603,117 @@
       </w:pPr>
     </w:lvl>
   </w:abstractNum>
-  <w:abstractNum w:abstractNumId="45">
+  <w:abstractNum w:abstractNumId="45" w15:restartNumberingAfterBreak="0">
+    <w:nsid w:val="316B10B0"/>
+    <w:multiLevelType w:val="hybridMultilevel"/>
+    <w:tmpl w:val="E21CEA50"/>
+    <w:lvl w:ilvl="0" w:tplc="0409000F">
+      <w:start w:val="1"/>
+      <w:numFmt w:val="decimal"/>
+      <w:lvlText w:val="%1."/>
+      <w:lvlJc w:val="left"/>
+      <w:pPr>
+        <w:ind w:left="720" w:hanging="360"/>
+      </w:pPr>
+    </w:lvl>
+    <w:lvl w:ilvl="1" w:tplc="04090003">
+      <w:start w:val="1"/>
+      <w:numFmt w:val="bullet"/>
+      <w:lvlText w:val="o"/>
+      <w:lvlJc w:val="left"/>
+      <w:pPr>
+        <w:ind w:left="1440" w:hanging="360"/>
+      </w:pPr>
+      <w:rPr>
+        <w:rFonts w:ascii="Courier New" w:hAnsi="Courier New" w:cs="Courier New" w:hint="default"/>
+      </w:rPr>
+    </w:lvl>
+    <w:lvl w:ilvl="2" w:tplc="04090005">
+      <w:start w:val="1"/>
+      <w:numFmt w:val="bullet"/>
+      <w:lvlText w:val=""/>
+      <w:lvlJc w:val="left"/>
+      <w:pPr>
+        <w:ind w:left="2160" w:hanging="360"/>
+      </w:pPr>
+      <w:rPr>
+        <w:rFonts w:ascii="Wingdings" w:hAnsi="Wingdings" w:hint="default"/>
+      </w:rPr>
+    </w:lvl>
+    <w:lvl w:ilvl="3" w:tplc="04090001">
+      <w:start w:val="1"/>
+      <w:numFmt w:val="bullet"/>
+      <w:lvlText w:val=""/>
+      <w:lvlJc w:val="left"/>
+      <w:pPr>
+        <w:ind w:left="2880" w:hanging="360"/>
+      </w:pPr>
+      <w:rPr>
+        <w:rFonts w:ascii="Symbol" w:hAnsi="Symbol" w:hint="default"/>
+      </w:rPr>
+    </w:lvl>
+    <w:lvl w:ilvl="4" w:tplc="04090003">
+      <w:start w:val="1"/>
+      <w:numFmt w:val="bullet"/>
+      <w:lvlText w:val="o"/>
+      <w:lvlJc w:val="left"/>
+      <w:pPr>
+        <w:ind w:left="3600" w:hanging="360"/>
+      </w:pPr>
+      <w:rPr>
+        <w:rFonts w:ascii="Courier New" w:hAnsi="Courier New" w:cs="Courier New" w:hint="default"/>
+      </w:rPr>
+    </w:lvl>
+    <w:lvl w:ilvl="5" w:tplc="04090005">
+      <w:start w:val="1"/>
+      <w:numFmt w:val="bullet"/>
+      <w:lvlText w:val=""/>
+      <w:lvlJc w:val="left"/>
+      <w:pPr>
+        <w:ind w:left="4320" w:hanging="360"/>
+      </w:pPr>
+      <w:rPr>
+        <w:rFonts w:ascii="Wingdings" w:hAnsi="Wingdings" w:hint="default"/>
+      </w:rPr>
+    </w:lvl>
+    <w:lvl w:ilvl="6" w:tplc="04090001">
+      <w:start w:val="1"/>
+      <w:numFmt w:val="bullet"/>
+      <w:lvlText w:val=""/>
+      <w:lvlJc w:val="left"/>
+      <w:pPr>
+        <w:ind w:left="5040" w:hanging="360"/>
+      </w:pPr>
+      <w:rPr>
+        <w:rFonts w:ascii="Symbol" w:hAnsi="Symbol" w:hint="default"/>
+      </w:rPr>
+    </w:lvl>
+    <w:lvl w:ilvl="7" w:tplc="04090003">
+      <w:start w:val="1"/>
+      <w:numFmt w:val="bullet"/>
+      <w:lvlText w:val="o"/>
+      <w:lvlJc w:val="left"/>
+      <w:pPr>
+        <w:ind w:left="5760" w:hanging="360"/>
+      </w:pPr>
+      <w:rPr>
+        <w:rFonts w:ascii="Courier New" w:hAnsi="Courier New" w:cs="Courier New" w:hint="default"/>
+      </w:rPr>
+    </w:lvl>
+    <w:lvl w:ilvl="8" w:tplc="04090005">
+      <w:start w:val="1"/>
+      <w:numFmt w:val="bullet"/>
+      <w:lvlText w:val=""/>
+      <w:lvlJc w:val="left"/>
+      <w:pPr>
+        <w:ind w:left="6480" w:hanging="360"/>
+      </w:pPr>
+      <w:rPr>
+        <w:rFonts w:ascii="Wingdings" w:hAnsi="Wingdings" w:hint="default"/>
+      </w:rPr>
+    </w:lvl>
+  </w:abstractNum>
+  <w:abstractNum w:abstractNumId="46" w15:restartNumberingAfterBreak="0">
     <w:nsid w:val="31972BE0"/>
     <w:multiLevelType w:val="multilevel"/>
     <w:tmpl w:val="B4E087B6"/>
@@ -25072,7 +26862,7 @@
       </w:rPr>
     </w:lvl>
   </w:abstractNum>
-  <w:abstractNum w:abstractNumId="46">
+  <w:abstractNum w:abstractNumId="47" w15:restartNumberingAfterBreak="0">
     <w:nsid w:val="350825C3"/>
     <w:multiLevelType w:val="hybridMultilevel"/>
     <w:tmpl w:val="D2BAE4DC"/>
@@ -25185,7 +26975,7 @@
       </w:rPr>
     </w:lvl>
   </w:abstractNum>
-  <w:abstractNum w:abstractNumId="47">
+  <w:abstractNum w:abstractNumId="48" w15:restartNumberingAfterBreak="0">
     <w:nsid w:val="35D30F61"/>
     <w:multiLevelType w:val="multilevel"/>
     <w:tmpl w:val="6FEC261A"/>
@@ -25298,7 +27088,7 @@
       </w:pPr>
     </w:lvl>
   </w:abstractNum>
-  <w:abstractNum w:abstractNumId="48">
+  <w:abstractNum w:abstractNumId="49" w15:restartNumberingAfterBreak="0">
     <w:nsid w:val="36E063B6"/>
     <w:multiLevelType w:val="multilevel"/>
     <w:tmpl w:val="F708A2F4"/>
@@ -25447,7 +27237,7 @@
       </w:rPr>
     </w:lvl>
   </w:abstractNum>
-  <w:abstractNum w:abstractNumId="49">
+  <w:abstractNum w:abstractNumId="50" w15:restartNumberingAfterBreak="0">
     <w:nsid w:val="37142B5E"/>
     <w:multiLevelType w:val="multilevel"/>
     <w:tmpl w:val="F1785206"/>
@@ -25596,7 +27386,7 @@
       </w:rPr>
     </w:lvl>
   </w:abstractNum>
-  <w:abstractNum w:abstractNumId="50">
+  <w:abstractNum w:abstractNumId="51" w15:restartNumberingAfterBreak="0">
     <w:nsid w:val="372C4365"/>
     <w:multiLevelType w:val="hybridMultilevel"/>
     <w:tmpl w:val="719CDD26"/>
@@ -25709,7 +27499,7 @@
       </w:rPr>
     </w:lvl>
   </w:abstractNum>
-  <w:abstractNum w:abstractNumId="51">
+  <w:abstractNum w:abstractNumId="52" w15:restartNumberingAfterBreak="0">
     <w:nsid w:val="390C31C4"/>
     <w:multiLevelType w:val="hybridMultilevel"/>
     <w:tmpl w:val="D5D6F4EE"/>
@@ -25822,7 +27612,7 @@
       </w:rPr>
     </w:lvl>
   </w:abstractNum>
-  <w:abstractNum w:abstractNumId="52">
+  <w:abstractNum w:abstractNumId="53" w15:restartNumberingAfterBreak="0">
     <w:nsid w:val="39A40CC8"/>
     <w:multiLevelType w:val="multilevel"/>
     <w:tmpl w:val="0ECCEC7E"/>
@@ -25935,7 +27725,7 @@
       </w:pPr>
     </w:lvl>
   </w:abstractNum>
-  <w:abstractNum w:abstractNumId="53">
+  <w:abstractNum w:abstractNumId="54" w15:restartNumberingAfterBreak="0">
     <w:nsid w:val="39F24130"/>
     <w:multiLevelType w:val="multilevel"/>
     <w:tmpl w:val="20DC1BBC"/>
@@ -26048,7 +27838,7 @@
       </w:pPr>
     </w:lvl>
   </w:abstractNum>
-  <w:abstractNum w:abstractNumId="54">
+  <w:abstractNum w:abstractNumId="55" w15:restartNumberingAfterBreak="0">
     <w:nsid w:val="3A39560E"/>
     <w:multiLevelType w:val="multilevel"/>
     <w:tmpl w:val="1BD063F8"/>
@@ -26197,7 +27987,7 @@
       </w:rPr>
     </w:lvl>
   </w:abstractNum>
-  <w:abstractNum w:abstractNumId="55">
+  <w:abstractNum w:abstractNumId="56" w15:restartNumberingAfterBreak="0">
     <w:nsid w:val="3A6D1DCB"/>
     <w:multiLevelType w:val="multilevel"/>
     <w:tmpl w:val="78F6FAF0"/>
@@ -26310,7 +28100,7 @@
       </w:pPr>
     </w:lvl>
   </w:abstractNum>
-  <w:abstractNum w:abstractNumId="56">
+  <w:abstractNum w:abstractNumId="57" w15:restartNumberingAfterBreak="0">
     <w:nsid w:val="3A743962"/>
     <w:multiLevelType w:val="multilevel"/>
     <w:tmpl w:val="54A497EA"/>
@@ -26459,7 +28249,7 @@
       </w:rPr>
     </w:lvl>
   </w:abstractNum>
-  <w:abstractNum w:abstractNumId="57">
+  <w:abstractNum w:abstractNumId="58" w15:restartNumberingAfterBreak="0">
     <w:nsid w:val="3E7257F0"/>
     <w:multiLevelType w:val="hybridMultilevel"/>
     <w:tmpl w:val="D64226AA"/>
@@ -26572,7 +28362,7 @@
       </w:rPr>
     </w:lvl>
   </w:abstractNum>
-  <w:abstractNum w:abstractNumId="58">
+  <w:abstractNum w:abstractNumId="59" w15:restartNumberingAfterBreak="0">
     <w:nsid w:val="3EA45B91"/>
     <w:multiLevelType w:val="multilevel"/>
     <w:tmpl w:val="1CBA7C9A"/>
@@ -26685,7 +28475,7 @@
       </w:pPr>
     </w:lvl>
   </w:abstractNum>
-  <w:abstractNum w:abstractNumId="59">
+  <w:abstractNum w:abstractNumId="60" w15:restartNumberingAfterBreak="0">
     <w:nsid w:val="3EA9103C"/>
     <w:multiLevelType w:val="multilevel"/>
     <w:tmpl w:val="E4181374"/>
@@ -26834,7 +28624,7 @@
       </w:rPr>
     </w:lvl>
   </w:abstractNum>
-  <w:abstractNum w:abstractNumId="60">
+  <w:abstractNum w:abstractNumId="61" w15:restartNumberingAfterBreak="0">
     <w:nsid w:val="3FC8128F"/>
     <w:multiLevelType w:val="hybridMultilevel"/>
     <w:tmpl w:val="582AD0A2"/>
@@ -26947,7 +28737,7 @@
       </w:rPr>
     </w:lvl>
   </w:abstractNum>
-  <w:abstractNum w:abstractNumId="61">
+  <w:abstractNum w:abstractNumId="62" w15:restartNumberingAfterBreak="0">
     <w:nsid w:val="411B75BE"/>
     <w:multiLevelType w:val="multilevel"/>
     <w:tmpl w:val="76643B96"/>
@@ -27096,7 +28886,7 @@
       </w:rPr>
     </w:lvl>
   </w:abstractNum>
-  <w:abstractNum w:abstractNumId="62">
+  <w:abstractNum w:abstractNumId="63" w15:restartNumberingAfterBreak="0">
     <w:nsid w:val="41CE50E2"/>
     <w:multiLevelType w:val="multilevel"/>
     <w:tmpl w:val="488A48DC"/>
@@ -27245,7 +29035,7 @@
       </w:rPr>
     </w:lvl>
   </w:abstractNum>
-  <w:abstractNum w:abstractNumId="63">
+  <w:abstractNum w:abstractNumId="64" w15:restartNumberingAfterBreak="0">
     <w:nsid w:val="424811D5"/>
     <w:multiLevelType w:val="multilevel"/>
     <w:tmpl w:val="A002F398"/>
@@ -27358,7 +29148,7 @@
       </w:pPr>
     </w:lvl>
   </w:abstractNum>
-  <w:abstractNum w:abstractNumId="64">
+  <w:abstractNum w:abstractNumId="65" w15:restartNumberingAfterBreak="0">
     <w:nsid w:val="42EB6C28"/>
     <w:multiLevelType w:val="multilevel"/>
     <w:tmpl w:val="F7564A5A"/>
@@ -27507,7 +29297,7 @@
       </w:rPr>
     </w:lvl>
   </w:abstractNum>
-  <w:abstractNum w:abstractNumId="65">
+  <w:abstractNum w:abstractNumId="66" w15:restartNumberingAfterBreak="0">
     <w:nsid w:val="43986FB3"/>
     <w:multiLevelType w:val="multilevel"/>
     <w:tmpl w:val="D44E4072"/>
@@ -27620,7 +29410,7 @@
       </w:pPr>
     </w:lvl>
   </w:abstractNum>
-  <w:abstractNum w:abstractNumId="66">
+  <w:abstractNum w:abstractNumId="67" w15:restartNumberingAfterBreak="0">
     <w:nsid w:val="44E12836"/>
     <w:multiLevelType w:val="multilevel"/>
     <w:tmpl w:val="BDBA3AD4"/>
@@ -27769,7 +29559,7 @@
       </w:rPr>
     </w:lvl>
   </w:abstractNum>
-  <w:abstractNum w:abstractNumId="67">
+  <w:abstractNum w:abstractNumId="68" w15:restartNumberingAfterBreak="0">
     <w:nsid w:val="46347DC0"/>
     <w:multiLevelType w:val="multilevel"/>
     <w:tmpl w:val="256AB056"/>
@@ -27918,7 +29708,7 @@
       </w:rPr>
     </w:lvl>
   </w:abstractNum>
-  <w:abstractNum w:abstractNumId="68">
+  <w:abstractNum w:abstractNumId="69" w15:restartNumberingAfterBreak="0">
     <w:nsid w:val="46B433AC"/>
     <w:multiLevelType w:val="multilevel"/>
     <w:tmpl w:val="05E68E6A"/>
@@ -28067,7 +29857,7 @@
       </w:rPr>
     </w:lvl>
   </w:abstractNum>
-  <w:abstractNum w:abstractNumId="69">
+  <w:abstractNum w:abstractNumId="70" w15:restartNumberingAfterBreak="0">
     <w:nsid w:val="472D491A"/>
     <w:multiLevelType w:val="multilevel"/>
     <w:tmpl w:val="48343EC4"/>
@@ -28216,7 +30006,7 @@
       </w:rPr>
     </w:lvl>
   </w:abstractNum>
-  <w:abstractNum w:abstractNumId="70">
+  <w:abstractNum w:abstractNumId="71" w15:restartNumberingAfterBreak="0">
     <w:nsid w:val="47EE3C87"/>
     <w:multiLevelType w:val="multilevel"/>
     <w:tmpl w:val="7556F006"/>
@@ -28365,7 +30155,7 @@
       </w:rPr>
     </w:lvl>
   </w:abstractNum>
-  <w:abstractNum w:abstractNumId="71">
+  <w:abstractNum w:abstractNumId="72" w15:restartNumberingAfterBreak="0">
     <w:nsid w:val="49700BAD"/>
     <w:multiLevelType w:val="multilevel"/>
     <w:tmpl w:val="33C09C50"/>
@@ -28478,7 +30268,7 @@
       </w:pPr>
     </w:lvl>
   </w:abstractNum>
-  <w:abstractNum w:abstractNumId="72">
+  <w:abstractNum w:abstractNumId="73" w15:restartNumberingAfterBreak="0">
     <w:nsid w:val="49EB746E"/>
     <w:multiLevelType w:val="multilevel"/>
     <w:tmpl w:val="1902E896"/>
@@ -28594,7 +30384,7 @@
       </w:pPr>
     </w:lvl>
   </w:abstractNum>
-  <w:abstractNum w:abstractNumId="73">
+  <w:abstractNum w:abstractNumId="74" w15:restartNumberingAfterBreak="0">
     <w:nsid w:val="4BA1289F"/>
     <w:multiLevelType w:val="multilevel"/>
     <w:tmpl w:val="509E3258"/>
@@ -28707,7 +30497,93 @@
       </w:pPr>
     </w:lvl>
   </w:abstractNum>
-  <w:abstractNum w:abstractNumId="74">
+  <w:abstractNum w:abstractNumId="75" w15:restartNumberingAfterBreak="0">
+    <w:nsid w:val="4D545A86"/>
+    <w:multiLevelType w:val="hybridMultilevel"/>
+    <w:tmpl w:val="3A6488EE"/>
+    <w:lvl w:ilvl="0" w:tplc="0409000F">
+      <w:start w:val="1"/>
+      <w:numFmt w:val="decimal"/>
+      <w:lvlText w:val="%1."/>
+      <w:lvlJc w:val="left"/>
+      <w:pPr>
+        <w:ind w:left="720" w:hanging="360"/>
+      </w:pPr>
+    </w:lvl>
+    <w:lvl w:ilvl="1" w:tplc="04090019">
+      <w:start w:val="1"/>
+      <w:numFmt w:val="lowerLetter"/>
+      <w:lvlText w:val="%2."/>
+      <w:lvlJc w:val="left"/>
+      <w:pPr>
+        <w:ind w:left="1440" w:hanging="360"/>
+      </w:pPr>
+    </w:lvl>
+    <w:lvl w:ilvl="2" w:tplc="0409001B">
+      <w:start w:val="1"/>
+      <w:numFmt w:val="lowerRoman"/>
+      <w:lvlText w:val="%3."/>
+      <w:lvlJc w:val="right"/>
+      <w:pPr>
+        <w:ind w:left="2160" w:hanging="180"/>
+      </w:pPr>
+    </w:lvl>
+    <w:lvl w:ilvl="3" w:tplc="0409000F">
+      <w:start w:val="1"/>
+      <w:numFmt w:val="decimal"/>
+      <w:lvlText w:val="%4."/>
+      <w:lvlJc w:val="left"/>
+      <w:pPr>
+        <w:ind w:left="2880" w:hanging="360"/>
+      </w:pPr>
+    </w:lvl>
+    <w:lvl w:ilvl="4" w:tplc="04090019">
+      <w:start w:val="1"/>
+      <w:numFmt w:val="lowerLetter"/>
+      <w:lvlText w:val="%5."/>
+      <w:lvlJc w:val="left"/>
+      <w:pPr>
+        <w:ind w:left="3600" w:hanging="360"/>
+      </w:pPr>
+    </w:lvl>
+    <w:lvl w:ilvl="5" w:tplc="0409001B">
+      <w:start w:val="1"/>
+      <w:numFmt w:val="lowerRoman"/>
+      <w:lvlText w:val="%6."/>
+      <w:lvlJc w:val="right"/>
+      <w:pPr>
+        <w:ind w:left="4320" w:hanging="180"/>
+      </w:pPr>
+    </w:lvl>
+    <w:lvl w:ilvl="6" w:tplc="0409000F">
+      <w:start w:val="1"/>
+      <w:numFmt w:val="decimal"/>
+      <w:lvlText w:val="%7."/>
+      <w:lvlJc w:val="left"/>
+      <w:pPr>
+        <w:ind w:left="5040" w:hanging="360"/>
+      </w:pPr>
+    </w:lvl>
+    <w:lvl w:ilvl="7" w:tplc="04090019">
+      <w:start w:val="1"/>
+      <w:numFmt w:val="lowerLetter"/>
+      <w:lvlText w:val="%8."/>
+      <w:lvlJc w:val="left"/>
+      <w:pPr>
+        <w:ind w:left="5760" w:hanging="360"/>
+      </w:pPr>
+    </w:lvl>
+    <w:lvl w:ilvl="8" w:tplc="0409001B">
+      <w:start w:val="1"/>
+      <w:numFmt w:val="lowerRoman"/>
+      <w:lvlText w:val="%9."/>
+      <w:lvlJc w:val="right"/>
+      <w:pPr>
+        <w:ind w:left="6480" w:hanging="180"/>
+      </w:pPr>
+    </w:lvl>
+  </w:abstractNum>
+  <w:abstractNum w:abstractNumId="76" w15:restartNumberingAfterBreak="0">
     <w:nsid w:val="52C21E61"/>
     <w:multiLevelType w:val="multilevel"/>
     <w:tmpl w:val="2A3CAF86"/>
@@ -28856,7 +30732,7 @@
       </w:rPr>
     </w:lvl>
   </w:abstractNum>
-  <w:abstractNum w:abstractNumId="75">
+  <w:abstractNum w:abstractNumId="77" w15:restartNumberingAfterBreak="0">
     <w:nsid w:val="52DC1377"/>
     <w:multiLevelType w:val="multilevel"/>
     <w:tmpl w:val="C64E5664"/>
@@ -29005,7 +30881,7 @@
       </w:rPr>
     </w:lvl>
   </w:abstractNum>
-  <w:abstractNum w:abstractNumId="76">
+  <w:abstractNum w:abstractNumId="78" w15:restartNumberingAfterBreak="0">
     <w:nsid w:val="581F5CAC"/>
     <w:multiLevelType w:val="multilevel"/>
     <w:tmpl w:val="1E74ABB8"/>
@@ -29154,7 +31030,7 @@
       </w:rPr>
     </w:lvl>
   </w:abstractNum>
-  <w:abstractNum w:abstractNumId="77">
+  <w:abstractNum w:abstractNumId="79" w15:restartNumberingAfterBreak="0">
     <w:nsid w:val="5907338E"/>
     <w:multiLevelType w:val="hybridMultilevel"/>
     <w:tmpl w:val="4EC8C3E8"/>
@@ -29267,7 +31143,7 @@
       </w:rPr>
     </w:lvl>
   </w:abstractNum>
-  <w:abstractNum w:abstractNumId="78">
+  <w:abstractNum w:abstractNumId="80" w15:restartNumberingAfterBreak="0">
     <w:nsid w:val="5A2A34A0"/>
     <w:multiLevelType w:val="multilevel"/>
     <w:tmpl w:val="4B068B76"/>
@@ -29416,7 +31292,7 @@
       </w:rPr>
     </w:lvl>
   </w:abstractNum>
-  <w:abstractNum w:abstractNumId="79">
+  <w:abstractNum w:abstractNumId="81" w15:restartNumberingAfterBreak="0">
     <w:nsid w:val="5AA95E66"/>
     <w:multiLevelType w:val="multilevel"/>
     <w:tmpl w:val="79D419A2"/>
@@ -29565,7 +31441,7 @@
       </w:rPr>
     </w:lvl>
   </w:abstractNum>
-  <w:abstractNum w:abstractNumId="80">
+  <w:abstractNum w:abstractNumId="82" w15:restartNumberingAfterBreak="0">
     <w:nsid w:val="5B830D1F"/>
     <w:multiLevelType w:val="multilevel"/>
     <w:tmpl w:val="0C3E23BE"/>
@@ -29714,7 +31590,7 @@
       </w:rPr>
     </w:lvl>
   </w:abstractNum>
-  <w:abstractNum w:abstractNumId="81">
+  <w:abstractNum w:abstractNumId="83" w15:restartNumberingAfterBreak="0">
     <w:nsid w:val="5BBD2013"/>
     <w:multiLevelType w:val="multilevel"/>
     <w:tmpl w:val="52B2F6C4"/>
@@ -29863,7 +31739,7 @@
       </w:rPr>
     </w:lvl>
   </w:abstractNum>
-  <w:abstractNum w:abstractNumId="82">
+  <w:abstractNum w:abstractNumId="84" w15:restartNumberingAfterBreak="0">
     <w:nsid w:val="5EE07E5E"/>
     <w:multiLevelType w:val="multilevel"/>
     <w:tmpl w:val="59686C64"/>
@@ -29976,7 +31852,7 @@
       </w:pPr>
     </w:lvl>
   </w:abstractNum>
-  <w:abstractNum w:abstractNumId="83">
+  <w:abstractNum w:abstractNumId="85" w15:restartNumberingAfterBreak="0">
     <w:nsid w:val="5FAA4B05"/>
     <w:multiLevelType w:val="multilevel"/>
     <w:tmpl w:val="9EDE5610"/>
@@ -30125,7 +32001,7 @@
       </w:rPr>
     </w:lvl>
   </w:abstractNum>
-  <w:abstractNum w:abstractNumId="84">
+  <w:abstractNum w:abstractNumId="86" w15:restartNumberingAfterBreak="0">
     <w:nsid w:val="605F7229"/>
     <w:multiLevelType w:val="multilevel"/>
     <w:tmpl w:val="BAC00BE8"/>
@@ -30274,7 +32150,7 @@
       </w:rPr>
     </w:lvl>
   </w:abstractNum>
-  <w:abstractNum w:abstractNumId="85">
+  <w:abstractNum w:abstractNumId="87" w15:restartNumberingAfterBreak="0">
     <w:nsid w:val="63383789"/>
     <w:multiLevelType w:val="multilevel"/>
     <w:tmpl w:val="7A0CA206"/>
@@ -30387,7 +32263,7 @@
       </w:pPr>
     </w:lvl>
   </w:abstractNum>
-  <w:abstractNum w:abstractNumId="86">
+  <w:abstractNum w:abstractNumId="88" w15:restartNumberingAfterBreak="0">
     <w:nsid w:val="63F87EB5"/>
     <w:multiLevelType w:val="multilevel"/>
     <w:tmpl w:val="79DA322E"/>
@@ -30536,7 +32412,7 @@
       </w:rPr>
     </w:lvl>
   </w:abstractNum>
-  <w:abstractNum w:abstractNumId="87">
+  <w:abstractNum w:abstractNumId="89" w15:restartNumberingAfterBreak="0">
     <w:nsid w:val="656807C1"/>
     <w:multiLevelType w:val="multilevel"/>
     <w:tmpl w:val="52AA9EE8"/>
@@ -30685,7 +32561,7 @@
       </w:rPr>
     </w:lvl>
   </w:abstractNum>
-  <w:abstractNum w:abstractNumId="88">
+  <w:abstractNum w:abstractNumId="90" w15:restartNumberingAfterBreak="0">
     <w:nsid w:val="67004262"/>
     <w:multiLevelType w:val="multilevel"/>
     <w:tmpl w:val="C4A21330"/>
@@ -30834,7 +32710,7 @@
       </w:rPr>
     </w:lvl>
   </w:abstractNum>
-  <w:abstractNum w:abstractNumId="89">
+  <w:abstractNum w:abstractNumId="91" w15:restartNumberingAfterBreak="0">
     <w:nsid w:val="672C4E22"/>
     <w:multiLevelType w:val="multilevel"/>
     <w:tmpl w:val="4EA4397E"/>
@@ -30983,7 +32859,7 @@
       </w:rPr>
     </w:lvl>
   </w:abstractNum>
-  <w:abstractNum w:abstractNumId="90">
+  <w:abstractNum w:abstractNumId="92" w15:restartNumberingAfterBreak="0">
     <w:nsid w:val="699E1BBC"/>
     <w:multiLevelType w:val="multilevel"/>
     <w:tmpl w:val="6A4A27E0"/>
@@ -31132,7 +33008,7 @@
       </w:rPr>
     </w:lvl>
   </w:abstractNum>
-  <w:abstractNum w:abstractNumId="91">
+  <w:abstractNum w:abstractNumId="93" w15:restartNumberingAfterBreak="0">
     <w:nsid w:val="6A545D3A"/>
     <w:multiLevelType w:val="multilevel"/>
     <w:tmpl w:val="A61606B4"/>
@@ -31281,7 +33157,7 @@
       </w:rPr>
     </w:lvl>
   </w:abstractNum>
-  <w:abstractNum w:abstractNumId="92">
+  <w:abstractNum w:abstractNumId="94" w15:restartNumberingAfterBreak="0">
     <w:nsid w:val="6AA9259F"/>
     <w:multiLevelType w:val="multilevel"/>
     <w:tmpl w:val="1F568196"/>
@@ -31430,7 +33306,7 @@
       </w:rPr>
     </w:lvl>
   </w:abstractNum>
-  <w:abstractNum w:abstractNumId="93">
+  <w:abstractNum w:abstractNumId="95" w15:restartNumberingAfterBreak="0">
     <w:nsid w:val="6B6C49BB"/>
     <w:multiLevelType w:val="multilevel"/>
     <w:tmpl w:val="9D30E6F4"/>
@@ -31543,7 +33419,7 @@
       </w:pPr>
     </w:lvl>
   </w:abstractNum>
-  <w:abstractNum w:abstractNumId="94">
+  <w:abstractNum w:abstractNumId="96" w15:restartNumberingAfterBreak="0">
     <w:nsid w:val="6CC22BC2"/>
     <w:multiLevelType w:val="multilevel"/>
     <w:tmpl w:val="D14CD146"/>
@@ -31692,7 +33568,7 @@
       </w:rPr>
     </w:lvl>
   </w:abstractNum>
-  <w:abstractNum w:abstractNumId="95">
+  <w:abstractNum w:abstractNumId="97" w15:restartNumberingAfterBreak="0">
     <w:nsid w:val="6EA27B18"/>
     <w:multiLevelType w:val="multilevel"/>
     <w:tmpl w:val="2DC2E6C8"/>
@@ -31841,7 +33717,7 @@
       </w:rPr>
     </w:lvl>
   </w:abstractNum>
-  <w:abstractNum w:abstractNumId="96">
+  <w:abstractNum w:abstractNumId="98" w15:restartNumberingAfterBreak="0">
     <w:nsid w:val="717972FF"/>
     <w:multiLevelType w:val="multilevel"/>
     <w:tmpl w:val="D6B42EB0"/>
@@ -31990,7 +33866,7 @@
       </w:rPr>
     </w:lvl>
   </w:abstractNum>
-  <w:abstractNum w:abstractNumId="97">
+  <w:abstractNum w:abstractNumId="99" w15:restartNumberingAfterBreak="0">
     <w:nsid w:val="719C2F04"/>
     <w:multiLevelType w:val="hybridMultilevel"/>
     <w:tmpl w:val="F5F413BA"/>
@@ -32103,7 +33979,7 @@
       </w:rPr>
     </w:lvl>
   </w:abstractNum>
-  <w:abstractNum w:abstractNumId="98">
+  <w:abstractNum w:abstractNumId="100" w15:restartNumberingAfterBreak="0">
     <w:nsid w:val="71A75452"/>
     <w:multiLevelType w:val="multilevel"/>
     <w:tmpl w:val="37263188"/>
@@ -32252,7 +34128,7 @@
       </w:rPr>
     </w:lvl>
   </w:abstractNum>
-  <w:abstractNum w:abstractNumId="99">
+  <w:abstractNum w:abstractNumId="101" w15:restartNumberingAfterBreak="0">
     <w:nsid w:val="7206195D"/>
     <w:multiLevelType w:val="multilevel"/>
     <w:tmpl w:val="6BE0D594"/>
@@ -32365,7 +34241,7 @@
       </w:pPr>
     </w:lvl>
   </w:abstractNum>
-  <w:abstractNum w:abstractNumId="100">
+  <w:abstractNum w:abstractNumId="102" w15:restartNumberingAfterBreak="0">
     <w:nsid w:val="72E92444"/>
     <w:multiLevelType w:val="multilevel"/>
     <w:tmpl w:val="0D6ADE50"/>
@@ -32514,7 +34390,7 @@
       </w:rPr>
     </w:lvl>
   </w:abstractNum>
-  <w:abstractNum w:abstractNumId="101">
+  <w:abstractNum w:abstractNumId="103" w15:restartNumberingAfterBreak="0">
     <w:nsid w:val="731530B1"/>
     <w:multiLevelType w:val="hybridMultilevel"/>
     <w:tmpl w:val="4F1C4C52"/>
@@ -32627,7 +34503,7 @@
       </w:rPr>
     </w:lvl>
   </w:abstractNum>
-  <w:abstractNum w:abstractNumId="102">
+  <w:abstractNum w:abstractNumId="104" w15:restartNumberingAfterBreak="0">
     <w:nsid w:val="748A3325"/>
     <w:multiLevelType w:val="multilevel"/>
     <w:tmpl w:val="AEC08A46"/>
@@ -32776,7 +34652,7 @@
       </w:rPr>
     </w:lvl>
   </w:abstractNum>
-  <w:abstractNum w:abstractNumId="103">
+  <w:abstractNum w:abstractNumId="105" w15:restartNumberingAfterBreak="0">
     <w:nsid w:val="75633521"/>
     <w:multiLevelType w:val="multilevel"/>
     <w:tmpl w:val="F7227222"/>
@@ -32889,7 +34765,7 @@
       </w:pPr>
     </w:lvl>
   </w:abstractNum>
-  <w:abstractNum w:abstractNumId="104">
+  <w:abstractNum w:abstractNumId="106" w15:restartNumberingAfterBreak="0">
     <w:nsid w:val="789F4A44"/>
     <w:multiLevelType w:val="multilevel"/>
     <w:tmpl w:val="8880220E"/>
@@ -33002,7 +34878,7 @@
       </w:pPr>
     </w:lvl>
   </w:abstractNum>
-  <w:abstractNum w:abstractNumId="105">
+  <w:abstractNum w:abstractNumId="107" w15:restartNumberingAfterBreak="0">
     <w:nsid w:val="79F61589"/>
     <w:multiLevelType w:val="multilevel"/>
     <w:tmpl w:val="CD523816"/>
@@ -33151,7 +35027,7 @@
       </w:rPr>
     </w:lvl>
   </w:abstractNum>
-  <w:abstractNum w:abstractNumId="106">
+  <w:abstractNum w:abstractNumId="108" w15:restartNumberingAfterBreak="0">
     <w:nsid w:val="7A80569C"/>
     <w:multiLevelType w:val="multilevel"/>
     <w:tmpl w:val="B0C4E7E4"/>
@@ -33300,7 +35176,7 @@
       </w:rPr>
     </w:lvl>
   </w:abstractNum>
-  <w:abstractNum w:abstractNumId="107">
+  <w:abstractNum w:abstractNumId="109" w15:restartNumberingAfterBreak="0">
     <w:nsid w:val="7D8D52E4"/>
     <w:multiLevelType w:val="multilevel"/>
     <w:tmpl w:val="82DE24C6"/>
@@ -33414,10 +35290,10 @@
     </w:lvl>
   </w:abstractNum>
   <w:num w:numId="1">
-    <w:abstractNumId w:val="77"/>
+    <w:abstractNumId w:val="79"/>
   </w:num>
   <w:num w:numId="2">
-    <w:abstractNumId w:val="57"/>
+    <w:abstractNumId w:val="58"/>
   </w:num>
   <w:num w:numId="3">
     <w:abstractNumId w:val="17"/>
@@ -33429,7 +35305,7 @@
     <w:abstractNumId w:val="10"/>
   </w:num>
   <w:num w:numId="6">
-    <w:abstractNumId w:val="58"/>
+    <w:abstractNumId w:val="59"/>
   </w:num>
   <w:num w:numId="7">
     <w:abstractNumId w:val="40"/>
@@ -33438,22 +35314,22 @@
     <w:abstractNumId w:val="26"/>
   </w:num>
   <w:num w:numId="9">
-    <w:abstractNumId w:val="47"/>
+    <w:abstractNumId w:val="48"/>
   </w:num>
   <w:num w:numId="10">
+    <w:abstractNumId w:val="109"/>
+  </w:num>
+  <w:num w:numId="11">
+    <w:abstractNumId w:val="91"/>
+  </w:num>
+  <w:num w:numId="12">
     <w:abstractNumId w:val="107"/>
   </w:num>
-  <w:num w:numId="11">
-    <w:abstractNumId w:val="89"/>
-  </w:num>
-  <w:num w:numId="12">
-    <w:abstractNumId w:val="105"/>
-  </w:num>
   <w:num w:numId="13">
-    <w:abstractNumId w:val="91"/>
+    <w:abstractNumId w:val="93"/>
   </w:num>
   <w:num w:numId="14">
-    <w:abstractNumId w:val="70"/>
+    <w:abstractNumId w:val="71"/>
   </w:num>
   <w:num w:numId="15">
     <w:abstractNumId w:val="30"/>
@@ -33465,79 +35341,79 @@
     <w:abstractNumId w:val="21"/>
   </w:num>
   <w:num w:numId="18">
-    <w:abstractNumId w:val="54"/>
+    <w:abstractNumId w:val="55"/>
   </w:num>
   <w:num w:numId="19">
-    <w:abstractNumId w:val="64"/>
+    <w:abstractNumId w:val="65"/>
   </w:num>
   <w:num w:numId="20">
-    <w:abstractNumId w:val="106"/>
+    <w:abstractNumId w:val="108"/>
   </w:num>
   <w:num w:numId="21">
-    <w:abstractNumId w:val="69"/>
+    <w:abstractNumId w:val="70"/>
   </w:num>
   <w:num w:numId="22">
-    <w:abstractNumId w:val="48"/>
+    <w:abstractNumId w:val="49"/>
   </w:num>
   <w:num w:numId="23">
     <w:abstractNumId w:val="37"/>
   </w:num>
   <w:num w:numId="24">
-    <w:abstractNumId w:val="103"/>
+    <w:abstractNumId w:val="105"/>
   </w:num>
   <w:num w:numId="25">
-    <w:abstractNumId w:val="71"/>
+    <w:abstractNumId w:val="72"/>
   </w:num>
   <w:num w:numId="26">
-    <w:abstractNumId w:val="104"/>
+    <w:abstractNumId w:val="106"/>
   </w:num>
   <w:num w:numId="27">
-    <w:abstractNumId w:val="46"/>
+    <w:abstractNumId w:val="47"/>
   </w:num>
   <w:num w:numId="28">
-    <w:abstractNumId w:val="52"/>
+    <w:abstractNumId w:val="53"/>
   </w:num>
   <w:num w:numId="29">
     <w:abstractNumId w:val="43"/>
   </w:num>
   <w:num w:numId="30">
-    <w:abstractNumId w:val="63"/>
+    <w:abstractNumId w:val="64"/>
   </w:num>
   <w:num w:numId="31">
-    <w:abstractNumId w:val="92"/>
+    <w:abstractNumId w:val="94"/>
   </w:num>
   <w:num w:numId="32">
     <w:abstractNumId w:val="23"/>
   </w:num>
   <w:num w:numId="33">
-    <w:abstractNumId w:val="79"/>
+    <w:abstractNumId w:val="81"/>
   </w:num>
   <w:num w:numId="34">
-    <w:abstractNumId w:val="88"/>
+    <w:abstractNumId w:val="90"/>
   </w:num>
   <w:num w:numId="35">
-    <w:abstractNumId w:val="68"/>
+    <w:abstractNumId w:val="69"/>
   </w:num>
   <w:num w:numId="36">
     <w:abstractNumId w:val="3"/>
   </w:num>
   <w:num w:numId="37">
-    <w:abstractNumId w:val="83"/>
+    <w:abstractNumId w:val="85"/>
   </w:num>
   <w:num w:numId="38">
     <w:abstractNumId w:val="4"/>
   </w:num>
   <w:num w:numId="39">
-    <w:abstractNumId w:val="95"/>
+    <w:abstractNumId w:val="97"/>
   </w:num>
   <w:num w:numId="40">
     <w:abstractNumId w:val="11"/>
   </w:num>
   <w:num w:numId="41">
-    <w:abstractNumId w:val="50"/>
+    <w:abstractNumId w:val="51"/>
   </w:num>
   <w:num w:numId="42">
-    <w:abstractNumId w:val="61"/>
+    <w:abstractNumId w:val="62"/>
   </w:num>
   <w:num w:numId="43">
     <w:abstractNumId w:val="28"/>
@@ -33549,19 +35425,19 @@
     <w:abstractNumId w:val="8"/>
   </w:num>
   <w:num w:numId="46">
-    <w:abstractNumId w:val="102"/>
+    <w:abstractNumId w:val="104"/>
   </w:num>
   <w:num w:numId="47">
     <w:abstractNumId w:val="14"/>
   </w:num>
   <w:num w:numId="48">
-    <w:abstractNumId w:val="66"/>
+    <w:abstractNumId w:val="67"/>
   </w:num>
   <w:num w:numId="49">
     <w:abstractNumId w:val="25"/>
   </w:num>
   <w:num w:numId="50">
-    <w:abstractNumId w:val="60"/>
+    <w:abstractNumId w:val="61"/>
   </w:num>
   <w:num w:numId="51">
     <w:abstractNumId w:val="19"/>
@@ -33573,31 +35449,31 @@
     <w:abstractNumId w:val="32"/>
   </w:num>
   <w:num w:numId="54">
-    <w:abstractNumId w:val="96"/>
+    <w:abstractNumId w:val="98"/>
   </w:num>
   <w:num w:numId="55">
-    <w:abstractNumId w:val="45"/>
+    <w:abstractNumId w:val="46"/>
   </w:num>
   <w:num w:numId="56">
-    <w:abstractNumId w:val="93"/>
+    <w:abstractNumId w:val="95"/>
   </w:num>
   <w:num w:numId="57">
-    <w:abstractNumId w:val="86"/>
+    <w:abstractNumId w:val="88"/>
   </w:num>
   <w:num w:numId="58">
-    <w:abstractNumId w:val="56"/>
+    <w:abstractNumId w:val="57"/>
   </w:num>
   <w:num w:numId="59">
-    <w:abstractNumId w:val="62"/>
+    <w:abstractNumId w:val="63"/>
   </w:num>
   <w:num w:numId="60">
-    <w:abstractNumId w:val="80"/>
+    <w:abstractNumId w:val="82"/>
   </w:num>
   <w:num w:numId="61">
     <w:abstractNumId w:val="15"/>
   </w:num>
   <w:num w:numId="62">
-    <w:abstractNumId w:val="84"/>
+    <w:abstractNumId w:val="86"/>
   </w:num>
   <w:num w:numId="63">
     <w:abstractNumId w:val="29"/>
@@ -33612,46 +35488,46 @@
     <w:abstractNumId w:val="35"/>
   </w:num>
   <w:num w:numId="67">
-    <w:abstractNumId w:val="59"/>
+    <w:abstractNumId w:val="60"/>
   </w:num>
   <w:num w:numId="68">
-    <w:abstractNumId w:val="87"/>
+    <w:abstractNumId w:val="89"/>
   </w:num>
   <w:num w:numId="69">
-    <w:abstractNumId w:val="74"/>
+    <w:abstractNumId w:val="76"/>
   </w:num>
   <w:num w:numId="70">
     <w:abstractNumId w:val="2"/>
   </w:num>
   <w:num w:numId="71">
-    <w:abstractNumId w:val="50"/>
+    <w:abstractNumId w:val="51"/>
   </w:num>
   <w:num w:numId="72">
-    <w:abstractNumId w:val="101"/>
+    <w:abstractNumId w:val="103"/>
   </w:num>
   <w:num w:numId="73">
-    <w:abstractNumId w:val="51"/>
+    <w:abstractNumId w:val="52"/>
   </w:num>
   <w:num w:numId="74">
     <w:abstractNumId w:val="12"/>
   </w:num>
   <w:num w:numId="75">
-    <w:abstractNumId w:val="97"/>
+    <w:abstractNumId w:val="99"/>
   </w:num>
   <w:num w:numId="76">
-    <w:abstractNumId w:val="53"/>
+    <w:abstractNumId w:val="54"/>
   </w:num>
   <w:num w:numId="77">
-    <w:abstractNumId w:val="99"/>
+    <w:abstractNumId w:val="101"/>
   </w:num>
   <w:num w:numId="78">
-    <w:abstractNumId w:val="55"/>
+    <w:abstractNumId w:val="56"/>
   </w:num>
   <w:num w:numId="79">
-    <w:abstractNumId w:val="65"/>
+    <w:abstractNumId w:val="66"/>
   </w:num>
   <w:num w:numId="80">
-    <w:abstractNumId w:val="82"/>
+    <w:abstractNumId w:val="84"/>
   </w:num>
   <w:num w:numId="81">
     <w:abstractNumId w:val="36"/>
@@ -33660,28 +35536,28 @@
     <w:abstractNumId w:val="42"/>
   </w:num>
   <w:num w:numId="83">
+    <w:abstractNumId w:val="74"/>
+  </w:num>
+  <w:num w:numId="84">
+    <w:abstractNumId w:val="100"/>
+  </w:num>
+  <w:num w:numId="85">
     <w:abstractNumId w:val="73"/>
   </w:num>
-  <w:num w:numId="84">
-    <w:abstractNumId w:val="98"/>
-  </w:num>
-  <w:num w:numId="85">
-    <w:abstractNumId w:val="72"/>
-  </w:num>
   <w:num w:numId="86">
-    <w:abstractNumId w:val="78"/>
+    <w:abstractNumId w:val="80"/>
   </w:num>
   <w:num w:numId="87">
-    <w:abstractNumId w:val="75"/>
+    <w:abstractNumId w:val="77"/>
   </w:num>
   <w:num w:numId="88">
-    <w:abstractNumId w:val="100"/>
+    <w:abstractNumId w:val="102"/>
   </w:num>
   <w:num w:numId="89">
     <w:abstractNumId w:val="13"/>
   </w:num>
   <w:num w:numId="90">
-    <w:abstractNumId w:val="94"/>
+    <w:abstractNumId w:val="96"/>
   </w:num>
   <w:num w:numId="91">
     <w:abstractNumId w:val="6"/>
@@ -33690,13 +35566,13 @@
     <w:abstractNumId w:val="33"/>
   </w:num>
   <w:num w:numId="93">
-    <w:abstractNumId w:val="85"/>
+    <w:abstractNumId w:val="87"/>
   </w:num>
   <w:num w:numId="94">
     <w:abstractNumId w:val="18"/>
   </w:num>
   <w:num w:numId="95">
-    <w:abstractNumId w:val="67"/>
+    <w:abstractNumId w:val="68"/>
   </w:num>
   <w:num w:numId="96">
     <w:abstractNumId w:val="5"/>
@@ -33705,7 +35581,7 @@
     <w:abstractNumId w:val="20"/>
   </w:num>
   <w:num w:numId="98">
-    <w:abstractNumId w:val="90"/>
+    <w:abstractNumId w:val="92"/>
   </w:num>
   <w:num w:numId="99">
     <w:abstractNumId w:val="16"/>
@@ -33714,16 +35590,16 @@
     <w:abstractNumId w:val="0"/>
   </w:num>
   <w:num w:numId="101">
-    <w:abstractNumId w:val="81"/>
+    <w:abstractNumId w:val="83"/>
   </w:num>
   <w:num w:numId="102">
     <w:abstractNumId w:val="31"/>
   </w:num>
   <w:num w:numId="103">
-    <w:abstractNumId w:val="76"/>
+    <w:abstractNumId w:val="78"/>
   </w:num>
   <w:num w:numId="104">
-    <w:abstractNumId w:val="49"/>
+    <w:abstractNumId w:val="50"/>
   </w:num>
   <w:num w:numId="105">
     <w:abstractNumId w:val="27"/>
@@ -33740,12 +35616,56 @@
   <w:num w:numId="109">
     <w:abstractNumId w:val="9"/>
   </w:num>
+  <w:num w:numId="110">
+    <w:abstractNumId w:val="45"/>
+    <w:lvlOverride w:ilvl="0">
+      <w:startOverride w:val="1"/>
+    </w:lvlOverride>
+    <w:lvlOverride w:ilvl="1"/>
+    <w:lvlOverride w:ilvl="2"/>
+    <w:lvlOverride w:ilvl="3"/>
+    <w:lvlOverride w:ilvl="4"/>
+    <w:lvlOverride w:ilvl="5"/>
+    <w:lvlOverride w:ilvl="6"/>
+    <w:lvlOverride w:ilvl="7"/>
+    <w:lvlOverride w:ilvl="8"/>
+  </w:num>
+  <w:num w:numId="111">
+    <w:abstractNumId w:val="75"/>
+    <w:lvlOverride w:ilvl="0">
+      <w:startOverride w:val="1"/>
+    </w:lvlOverride>
+    <w:lvlOverride w:ilvl="1">
+      <w:startOverride w:val="1"/>
+    </w:lvlOverride>
+    <w:lvlOverride w:ilvl="2">
+      <w:startOverride w:val="1"/>
+    </w:lvlOverride>
+    <w:lvlOverride w:ilvl="3">
+      <w:startOverride w:val="1"/>
+    </w:lvlOverride>
+    <w:lvlOverride w:ilvl="4">
+      <w:startOverride w:val="1"/>
+    </w:lvlOverride>
+    <w:lvlOverride w:ilvl="5">
+      <w:startOverride w:val="1"/>
+    </w:lvlOverride>
+    <w:lvlOverride w:ilvl="6">
+      <w:startOverride w:val="1"/>
+    </w:lvlOverride>
+    <w:lvlOverride w:ilvl="7">
+      <w:startOverride w:val="1"/>
+    </w:lvlOverride>
+    <w:lvlOverride w:ilvl="8">
+      <w:startOverride w:val="1"/>
+    </w:lvlOverride>
+  </w:num>
   <w:numIdMacAtCleanup w:val="109"/>
 </w:numbering>
 </file>
 
 <file path=word/people.xml><?xml version="1.0" encoding="utf-8"?>
-<w15:people xmlns:wpc="http://schemas.microsoft.com/office/word/2010/wordprocessingCanvas" xmlns:mc="http://schemas.openxmlformats.org/markup-compatibility/2006" xmlns:o="urn:schemas-microsoft-com:office:office" xmlns:r="http://schemas.openxmlformats.org/officeDocument/2006/relationships" xmlns:m="http://schemas.openxmlformats.org/officeDocument/2006/math" xmlns:v="urn:schemas-microsoft-com:vml" xmlns:wp14="http://schemas.microsoft.com/office/word/2010/wordprocessingDrawing" xmlns:wp="http://schemas.openxmlformats.org/drawingml/2006/wordprocessingDrawing" xmlns:w10="urn:schemas-microsoft-com:office:word" xmlns:w="http://schemas.openxmlformats.org/wordprocessingml/2006/main" xmlns:w14="http://schemas.microsoft.com/office/word/2010/wordml" xmlns:w15="http://schemas.microsoft.com/office/word/2012/wordml" xmlns:wpg="http://schemas.microsoft.com/office/word/2010/wordprocessingGroup" xmlns:wpi="http://schemas.microsoft.com/office/word/2010/wordprocessingInk" xmlns:wne="http://schemas.microsoft.com/office/word/2006/wordml" xmlns:wps="http://schemas.microsoft.com/office/word/2010/wordprocessingShape" mc:Ignorable="w14 w15 wp14">
+<w15:people xmlns:wpc="http://schemas.microsoft.com/office/word/2010/wordprocessingCanvas" xmlns:cx="http://schemas.microsoft.com/office/drawing/2014/chartex" xmlns:mc="http://schemas.openxmlformats.org/markup-compatibility/2006" xmlns:o="urn:schemas-microsoft-com:office:office" xmlns:r="http://schemas.openxmlformats.org/officeDocument/2006/relationships" xmlns:m="http://schemas.openxmlformats.org/officeDocument/2006/math" xmlns:v="urn:schemas-microsoft-com:vml" xmlns:wp14="http://schemas.microsoft.com/office/word/2010/wordprocessingDrawing" xmlns:wp="http://schemas.openxmlformats.org/drawingml/2006/wordprocessingDrawing" xmlns:w10="urn:schemas-microsoft-com:office:word" xmlns:w="http://schemas.openxmlformats.org/wordprocessingml/2006/main" xmlns:w14="http://schemas.microsoft.com/office/word/2010/wordml" xmlns:w15="http://schemas.microsoft.com/office/word/2012/wordml" xmlns:w16se="http://schemas.microsoft.com/office/word/2015/wordml/symex" xmlns:wpg="http://schemas.microsoft.com/office/word/2010/wordprocessingGroup" xmlns:wpi="http://schemas.microsoft.com/office/word/2010/wordprocessingInk" xmlns:wne="http://schemas.microsoft.com/office/word/2006/wordml" xmlns:wps="http://schemas.microsoft.com/office/word/2010/wordprocessingShape" mc:Ignorable="w14 w15 w16se wp14">
   <w15:person w15:author="DELL">
     <w15:presenceInfo w15:providerId="Windows Live" w15:userId="ac6f639e75f4c6ee"/>
   </w15:person>
@@ -33753,7 +35673,7 @@
 </file>
 
 <file path=word/styles.xml><?xml version="1.0" encoding="utf-8"?>
-<w:styles xmlns:mc="http://schemas.openxmlformats.org/markup-compatibility/2006" xmlns:r="http://schemas.openxmlformats.org/officeDocument/2006/relationships" xmlns:w="http://schemas.openxmlformats.org/wordprocessingml/2006/main" xmlns:w14="http://schemas.microsoft.com/office/word/2010/wordml" xmlns:w15="http://schemas.microsoft.com/office/word/2012/wordml" mc:Ignorable="w14 w15">
+<w:styles xmlns:mc="http://schemas.openxmlformats.org/markup-compatibility/2006" xmlns:r="http://schemas.openxmlformats.org/officeDocument/2006/relationships" xmlns:w="http://schemas.openxmlformats.org/wordprocessingml/2006/main" xmlns:w14="http://schemas.microsoft.com/office/word/2010/wordml" xmlns:w15="http://schemas.microsoft.com/office/word/2012/wordml" xmlns:w16se="http://schemas.microsoft.com/office/word/2015/wordml/symex" mc:Ignorable="w14 w15 w16se">
   <w:docDefaults>
     <w:rPrDefault>
       <w:rPr>
@@ -33918,7 +35838,7 @@
     <w:lsdException w:name="Table Web 2" w:semiHidden="1" w:unhideWhenUsed="1"/>
     <w:lsdException w:name="Table Web 3" w:semiHidden="1" w:unhideWhenUsed="1"/>
     <w:lsdException w:name="Balloon Text" w:semiHidden="1" w:unhideWhenUsed="1"/>
-    <w:lsdException w:name="Table Grid" w:locked="1" w:uiPriority="0"/>
+    <w:lsdException w:name="Table Grid" w:locked="1" w:uiPriority="39"/>
     <w:lsdException w:name="Table Theme" w:semiHidden="1" w:unhideWhenUsed="1"/>
     <w:lsdException w:name="Placeholder Text" w:semiHidden="1"/>
     <w:lsdException w:name="No Spacing" w:uiPriority="1" w:qFormat="1"/>
@@ -33943,7 +35863,7 @@
     <w:lsdException w:name="Medium Shading 2 Accent 1" w:uiPriority="64"/>
     <w:lsdException w:name="Medium List 1 Accent 1" w:uiPriority="65"/>
     <w:lsdException w:name="Revision" w:semiHidden="1"/>
-    <w:lsdException w:name="List Paragraph" w:qFormat="1"/>
+    <w:lsdException w:name="List Paragraph" w:uiPriority="34" w:qFormat="1"/>
     <w:lsdException w:name="Quote" w:uiPriority="29" w:qFormat="1"/>
     <w:lsdException w:name="Intense Quote" w:uiPriority="30" w:qFormat="1"/>
     <w:lsdException w:name="Medium List 2 Accent 1" w:uiPriority="66"/>
@@ -34187,7 +36107,7 @@
     </w:pPr>
     <w:rPr>
       <w:rFonts w:asciiTheme="majorHAnsi" w:eastAsiaTheme="majorEastAsia" w:hAnsiTheme="majorHAnsi" w:cstheme="majorBidi"/>
-      <w:color w:val="365F91" w:themeColor="accent1" w:themeShade="BF"/>
+      <w:color w:val="2E74B5" w:themeColor="accent1" w:themeShade="BF"/>
       <w:sz w:val="26"/>
       <w:szCs w:val="26"/>
     </w:rPr>
@@ -34209,7 +36129,7 @@
     </w:pPr>
     <w:rPr>
       <w:rFonts w:asciiTheme="majorHAnsi" w:eastAsiaTheme="majorEastAsia" w:hAnsiTheme="majorHAnsi" w:cstheme="majorBidi"/>
-      <w:color w:val="243F60" w:themeColor="accent1" w:themeShade="7F"/>
+      <w:color w:val="1F4D78" w:themeColor="accent1" w:themeShade="7F"/>
       <w:sz w:val="24"/>
       <w:szCs w:val="24"/>
     </w:rPr>
@@ -34233,7 +36153,7 @@
       <w:rFonts w:asciiTheme="majorHAnsi" w:eastAsiaTheme="majorEastAsia" w:hAnsiTheme="majorHAnsi" w:cstheme="majorBidi"/>
       <w:i/>
       <w:iCs/>
-      <w:color w:val="365F91" w:themeColor="accent1" w:themeShade="BF"/>
+      <w:color w:val="2E74B5" w:themeColor="accent1" w:themeShade="BF"/>
     </w:rPr>
   </w:style>
   <w:style w:type="paragraph" w:styleId="Heading5">
@@ -34253,7 +36173,7 @@
     </w:pPr>
     <w:rPr>
       <w:rFonts w:asciiTheme="majorHAnsi" w:eastAsiaTheme="majorEastAsia" w:hAnsiTheme="majorHAnsi" w:cstheme="majorBidi"/>
-      <w:color w:val="243F60" w:themeColor="accent1" w:themeShade="7F"/>
+      <w:color w:val="1F4D78" w:themeColor="accent1" w:themeShade="7F"/>
     </w:rPr>
   </w:style>
   <w:style w:type="paragraph" w:styleId="Heading6">
@@ -34273,7 +36193,7 @@
     </w:pPr>
     <w:rPr>
       <w:rFonts w:asciiTheme="majorHAnsi" w:eastAsiaTheme="majorEastAsia" w:hAnsiTheme="majorHAnsi" w:cstheme="majorBidi"/>
-      <w:color w:val="243F60" w:themeColor="accent1" w:themeShade="7F"/>
+      <w:color w:val="1F4D78" w:themeColor="accent1" w:themeShade="7F"/>
     </w:rPr>
   </w:style>
   <w:style w:type="character" w:default="1" w:styleId="DefaultParagraphFont">
@@ -34333,7 +36253,7 @@
   <w:style w:type="paragraph" w:styleId="ListParagraph">
     <w:name w:val="List Paragraph"/>
     <w:basedOn w:val="Normal"/>
-    <w:uiPriority w:val="99"/>
+    <w:uiPriority w:val="34"/>
     <w:qFormat/>
     <w:rsid w:val="00D06EFA"/>
     <w:pPr>
@@ -34492,7 +36412,7 @@
     <w:rsid w:val="00FD18AF"/>
     <w:rPr>
       <w:rFonts w:asciiTheme="majorHAnsi" w:eastAsiaTheme="majorEastAsia" w:hAnsiTheme="majorHAnsi" w:cstheme="majorBidi"/>
-      <w:color w:val="243F60" w:themeColor="accent1" w:themeShade="7F"/>
+      <w:color w:val="1F4D78" w:themeColor="accent1" w:themeShade="7F"/>
       <w:sz w:val="22"/>
       <w:szCs w:val="22"/>
       <w:lang w:bidi="ur-PK"/>
@@ -34524,7 +36444,7 @@
     <w:rsid w:val="006D21A1"/>
     <w:rPr>
       <w:rFonts w:asciiTheme="majorHAnsi" w:eastAsiaTheme="majorEastAsia" w:hAnsiTheme="majorHAnsi" w:cstheme="majorBidi"/>
-      <w:color w:val="365F91" w:themeColor="accent1" w:themeShade="BF"/>
+      <w:color w:val="2E74B5" w:themeColor="accent1" w:themeShade="BF"/>
       <w:sz w:val="26"/>
       <w:szCs w:val="26"/>
       <w:lang w:bidi="ur-PK"/>
@@ -34537,7 +36457,7 @@
     <w:rsid w:val="00250591"/>
     <w:rPr>
       <w:rFonts w:asciiTheme="majorHAnsi" w:eastAsiaTheme="majorEastAsia" w:hAnsiTheme="majorHAnsi" w:cstheme="majorBidi"/>
-      <w:color w:val="243F60" w:themeColor="accent1" w:themeShade="7F"/>
+      <w:color w:val="1F4D78" w:themeColor="accent1" w:themeShade="7F"/>
       <w:sz w:val="24"/>
       <w:szCs w:val="24"/>
       <w:lang w:bidi="ur-PK"/>
@@ -34552,7 +36472,7 @@
       <w:rFonts w:asciiTheme="majorHAnsi" w:eastAsiaTheme="majorEastAsia" w:hAnsiTheme="majorHAnsi" w:cstheme="majorBidi"/>
       <w:i/>
       <w:iCs/>
-      <w:color w:val="365F91" w:themeColor="accent1" w:themeShade="BF"/>
+      <w:color w:val="2E74B5" w:themeColor="accent1" w:themeShade="BF"/>
       <w:sz w:val="22"/>
       <w:szCs w:val="22"/>
       <w:lang w:bidi="ur-PK"/>
@@ -34640,7 +36560,7 @@
     <w:rPr>
       <w:rFonts w:asciiTheme="majorHAnsi" w:eastAsiaTheme="majorEastAsia" w:hAnsiTheme="majorHAnsi" w:cstheme="majorBidi"/>
       <w:b w:val="0"/>
-      <w:color w:val="365F91" w:themeColor="accent1" w:themeShade="BF"/>
+      <w:color w:val="2E74B5" w:themeColor="accent1" w:themeShade="BF"/>
       <w:sz w:val="32"/>
       <w:szCs w:val="32"/>
     </w:rPr>
@@ -34648,10 +36568,10 @@
   <w:style w:type="table" w:styleId="TableGrid">
     <w:name w:val="Table Grid"/>
     <w:basedOn w:val="TableNormal"/>
+    <w:uiPriority w:val="39"/>
     <w:locked/>
     <w:rsid w:val="00477316"/>
     <w:tblPr>
-      <w:tblInd w:w="0" w:type="dxa"/>
       <w:tblBorders>
         <w:top w:val="single" w:sz="4" w:space="0" w:color="auto"/>
         <w:left w:val="single" w:sz="4" w:space="0" w:color="auto"/>
@@ -34660,12 +36580,6 @@
         <w:insideH w:val="single" w:sz="4" w:space="0" w:color="auto"/>
         <w:insideV w:val="single" w:sz="4" w:space="0" w:color="auto"/>
       </w:tblBorders>
-      <w:tblCellMar>
-        <w:top w:w="0" w:type="dxa"/>
-        <w:left w:w="108" w:type="dxa"/>
-        <w:bottom w:w="0" w:type="dxa"/>
-        <w:right w:w="108" w:type="dxa"/>
-      </w:tblCellMar>
     </w:tblPr>
   </w:style>
   <w:style w:type="table" w:styleId="GridTable4-Accent1">
@@ -34676,21 +36590,14 @@
     <w:tblPr>
       <w:tblStyleRowBandSize w:val="1"/>
       <w:tblStyleColBandSize w:val="1"/>
-      <w:tblInd w:w="0" w:type="dxa"/>
       <w:tblBorders>
-        <w:top w:val="single" w:sz="4" w:space="0" w:color="95B3D7" w:themeColor="accent1" w:themeTint="99"/>
-        <w:left w:val="single" w:sz="4" w:space="0" w:color="95B3D7" w:themeColor="accent1" w:themeTint="99"/>
-        <w:bottom w:val="single" w:sz="4" w:space="0" w:color="95B3D7" w:themeColor="accent1" w:themeTint="99"/>
-        <w:right w:val="single" w:sz="4" w:space="0" w:color="95B3D7" w:themeColor="accent1" w:themeTint="99"/>
-        <w:insideH w:val="single" w:sz="4" w:space="0" w:color="95B3D7" w:themeColor="accent1" w:themeTint="99"/>
-        <w:insideV w:val="single" w:sz="4" w:space="0" w:color="95B3D7" w:themeColor="accent1" w:themeTint="99"/>
+        <w:top w:val="single" w:sz="4" w:space="0" w:color="9CC2E5" w:themeColor="accent1" w:themeTint="99"/>
+        <w:left w:val="single" w:sz="4" w:space="0" w:color="9CC2E5" w:themeColor="accent1" w:themeTint="99"/>
+        <w:bottom w:val="single" w:sz="4" w:space="0" w:color="9CC2E5" w:themeColor="accent1" w:themeTint="99"/>
+        <w:right w:val="single" w:sz="4" w:space="0" w:color="9CC2E5" w:themeColor="accent1" w:themeTint="99"/>
+        <w:insideH w:val="single" w:sz="4" w:space="0" w:color="9CC2E5" w:themeColor="accent1" w:themeTint="99"/>
+        <w:insideV w:val="single" w:sz="4" w:space="0" w:color="9CC2E5" w:themeColor="accent1" w:themeTint="99"/>
       </w:tblBorders>
-      <w:tblCellMar>
-        <w:top w:w="0" w:type="dxa"/>
-        <w:left w:w="108" w:type="dxa"/>
-        <w:bottom w:w="0" w:type="dxa"/>
-        <w:right w:w="108" w:type="dxa"/>
-      </w:tblCellMar>
     </w:tblPr>
     <w:tblStylePr w:type="firstRow">
       <w:rPr>
@@ -34701,14 +36608,14 @@
       <w:tblPr/>
       <w:tcPr>
         <w:tcBorders>
-          <w:top w:val="single" w:sz="4" w:space="0" w:color="4F81BD" w:themeColor="accent1"/>
-          <w:left w:val="single" w:sz="4" w:space="0" w:color="4F81BD" w:themeColor="accent1"/>
-          <w:bottom w:val="single" w:sz="4" w:space="0" w:color="4F81BD" w:themeColor="accent1"/>
-          <w:right w:val="single" w:sz="4" w:space="0" w:color="4F81BD" w:themeColor="accent1"/>
+          <w:top w:val="single" w:sz="4" w:space="0" w:color="5B9BD5" w:themeColor="accent1"/>
+          <w:left w:val="single" w:sz="4" w:space="0" w:color="5B9BD5" w:themeColor="accent1"/>
+          <w:bottom w:val="single" w:sz="4" w:space="0" w:color="5B9BD5" w:themeColor="accent1"/>
+          <w:right w:val="single" w:sz="4" w:space="0" w:color="5B9BD5" w:themeColor="accent1"/>
           <w:insideH w:val="nil"/>
           <w:insideV w:val="nil"/>
         </w:tcBorders>
-        <w:shd w:val="clear" w:color="auto" w:fill="4F81BD" w:themeFill="accent1"/>
+        <w:shd w:val="clear" w:color="auto" w:fill="5B9BD5" w:themeFill="accent1"/>
       </w:tcPr>
     </w:tblStylePr>
     <w:tblStylePr w:type="lastRow">
@@ -34719,7 +36626,7 @@
       <w:tblPr/>
       <w:tcPr>
         <w:tcBorders>
-          <w:top w:val="double" w:sz="4" w:space="0" w:color="4F81BD" w:themeColor="accent1"/>
+          <w:top w:val="double" w:sz="4" w:space="0" w:color="5B9BD5" w:themeColor="accent1"/>
         </w:tcBorders>
       </w:tcPr>
     </w:tblStylePr>
@@ -34738,13 +36645,13 @@
     <w:tblStylePr w:type="band1Vert">
       <w:tblPr/>
       <w:tcPr>
-        <w:shd w:val="clear" w:color="auto" w:fill="DBE5F1" w:themeFill="accent1" w:themeFillTint="33"/>
+        <w:shd w:val="clear" w:color="auto" w:fill="DEEAF6" w:themeFill="accent1" w:themeFillTint="33"/>
       </w:tcPr>
     </w:tblStylePr>
     <w:tblStylePr w:type="band1Horz">
       <w:tblPr/>
       <w:tcPr>
-        <w:shd w:val="clear" w:color="auto" w:fill="DBE5F1" w:themeFill="accent1" w:themeFillTint="33"/>
+        <w:shd w:val="clear" w:color="auto" w:fill="DEEAF6" w:themeFill="accent1" w:themeFillTint="33"/>
       </w:tcPr>
     </w:tblStylePr>
   </w:style>
@@ -34883,7 +36790,7 @@
     <w:rsid w:val="00144677"/>
     <w:rPr>
       <w:rFonts w:asciiTheme="majorHAnsi" w:eastAsiaTheme="majorEastAsia" w:hAnsiTheme="majorHAnsi" w:cstheme="majorBidi"/>
-      <w:color w:val="243F60" w:themeColor="accent1" w:themeShade="7F"/>
+      <w:color w:val="1F4D78" w:themeColor="accent1" w:themeShade="7F"/>
       <w:sz w:val="22"/>
       <w:szCs w:val="22"/>
       <w:lang w:bidi="ur-PK"/>
@@ -34922,34 +36829,34 @@
         <a:sysClr val="window" lastClr="FFFFFF"/>
       </a:lt1>
       <a:dk2>
-        <a:srgbClr val="1F497D"/>
+        <a:srgbClr val="44546A"/>
       </a:dk2>
       <a:lt2>
-        <a:srgbClr val="EEECE1"/>
+        <a:srgbClr val="E7E6E6"/>
       </a:lt2>
       <a:accent1>
-        <a:srgbClr val="4F81BD"/>
+        <a:srgbClr val="5B9BD5"/>
       </a:accent1>
       <a:accent2>
-        <a:srgbClr val="C0504D"/>
+        <a:srgbClr val="ED7D31"/>
       </a:accent2>
       <a:accent3>
-        <a:srgbClr val="9BBB59"/>
+        <a:srgbClr val="A5A5A5"/>
       </a:accent3>
       <a:accent4>
-        <a:srgbClr val="8064A2"/>
+        <a:srgbClr val="FFC000"/>
       </a:accent4>
       <a:accent5>
-        <a:srgbClr val="4BACC6"/>
+        <a:srgbClr val="4472C4"/>
       </a:accent5>
       <a:accent6>
-        <a:srgbClr val="F79646"/>
+        <a:srgbClr val="70AD47"/>
       </a:accent6>
       <a:hlink>
-        <a:srgbClr val="0000FF"/>
+        <a:srgbClr val="0563C1"/>
       </a:hlink>
       <a:folHlink>
-        <a:srgbClr val="800080"/>
+        <a:srgbClr val="954F72"/>
       </a:folHlink>
     </a:clrScheme>
     <a:fontScheme name="Office">
@@ -35199,7 +37106,7 @@
 </file>
 
 <file path=customXml/itemProps1.xml><?xml version="1.0" encoding="utf-8"?>
-<ds:datastoreItem xmlns:ds="http://schemas.openxmlformats.org/officeDocument/2006/customXml" ds:itemID="{837021F8-60E2-4AC4-9293-CFDDC6F7076D}">
+<ds:datastoreItem xmlns:ds="http://schemas.openxmlformats.org/officeDocument/2006/customXml" ds:itemID="{D26F3DDB-2A80-43D5-8374-CF175B2D545A}">
   <ds:schemaRefs>
     <ds:schemaRef ds:uri="http://schemas.openxmlformats.org/officeDocument/2006/bibliography"/>
   </ds:schemaRefs>

</xml_diff>

<commit_message>
prototype ssd and Contract diagrams
prototype ssd and Contract diagrams
</commit_message>
<xml_diff>
--- a/Doc/OOSE project complete.docx
+++ b/Doc/OOSE project complete.docx
@@ -1,6 +1,6 @@
 
 <file path=word/document.xml><?xml version="1.0" encoding="utf-8"?>
-<w:document xmlns:wpc="http://schemas.microsoft.com/office/word/2010/wordprocessingCanvas" xmlns:mc="http://schemas.openxmlformats.org/markup-compatibility/2006" xmlns:o="urn:schemas-microsoft-com:office:office" xmlns:r="http://schemas.openxmlformats.org/officeDocument/2006/relationships" xmlns:m="http://schemas.openxmlformats.org/officeDocument/2006/math" xmlns:v="urn:schemas-microsoft-com:vml" xmlns:wp14="http://schemas.microsoft.com/office/word/2010/wordprocessingDrawing" xmlns:wp="http://schemas.openxmlformats.org/drawingml/2006/wordprocessingDrawing" xmlns:w10="urn:schemas-microsoft-com:office:word" xmlns:w="http://schemas.openxmlformats.org/wordprocessingml/2006/main" xmlns:w14="http://schemas.microsoft.com/office/word/2010/wordml" xmlns:w15="http://schemas.microsoft.com/office/word/2012/wordml" xmlns:wpg="http://schemas.microsoft.com/office/word/2010/wordprocessingGroup" xmlns:wpi="http://schemas.microsoft.com/office/word/2010/wordprocessingInk" xmlns:wne="http://schemas.microsoft.com/office/word/2006/wordml" xmlns:wps="http://schemas.microsoft.com/office/word/2010/wordprocessingShape" mc:Ignorable="w14 w15 wp14">
+<w:document xmlns:wpc="http://schemas.microsoft.com/office/word/2010/wordprocessingCanvas" xmlns:cx="http://schemas.microsoft.com/office/drawing/2014/chartex" xmlns:mc="http://schemas.openxmlformats.org/markup-compatibility/2006" xmlns:o="urn:schemas-microsoft-com:office:office" xmlns:r="http://schemas.openxmlformats.org/officeDocument/2006/relationships" xmlns:m="http://schemas.openxmlformats.org/officeDocument/2006/math" xmlns:v="urn:schemas-microsoft-com:vml" xmlns:wp14="http://schemas.microsoft.com/office/word/2010/wordprocessingDrawing" xmlns:wp="http://schemas.openxmlformats.org/drawingml/2006/wordprocessingDrawing" xmlns:w10="urn:schemas-microsoft-com:office:word" xmlns:w="http://schemas.openxmlformats.org/wordprocessingml/2006/main" xmlns:w14="http://schemas.microsoft.com/office/word/2010/wordml" xmlns:w15="http://schemas.microsoft.com/office/word/2012/wordml" xmlns:w16se="http://schemas.microsoft.com/office/word/2015/wordml/symex" xmlns:wpg="http://schemas.microsoft.com/office/word/2010/wordprocessingGroup" xmlns:wpi="http://schemas.microsoft.com/office/word/2010/wordprocessingInk" xmlns:wne="http://schemas.microsoft.com/office/word/2006/wordml" xmlns:wps="http://schemas.microsoft.com/office/word/2010/wordprocessingShape" mc:Ignorable="w14 w15 w16se wp14">
   <w:body>
     <w:p>
       <w:pPr>
@@ -1781,7 +1781,6 @@
       </w:pPr>
       <w:bookmarkStart w:id="2" w:name="_Toc131970249"/>
       <w:r>
-        <w:lastRenderedPageBreak/>
         <w:t>CHAPTER 1 PROJECT PROPOSAL</w:t>
       </w:r>
       <w:bookmarkEnd w:id="1"/>
@@ -1991,7 +1990,6 @@
           <w:szCs w:val="24"/>
           <w:lang w:bidi="ar-SA"/>
         </w:rPr>
-        <w:lastRenderedPageBreak/>
         <w:t>The high-level goals for the Admission System project include:</w:t>
       </w:r>
     </w:p>
@@ -2381,7 +2379,6 @@
           <w:sz w:val="24"/>
           <w:szCs w:val="24"/>
         </w:rPr>
-        <w:lastRenderedPageBreak/>
         <w:t>1. Student Use Cases:</w:t>
       </w:r>
     </w:p>
@@ -2683,17 +2680,7 @@
           <w:szCs w:val="24"/>
           <w:lang w:bidi="ar-SA"/>
         </w:rPr>
-        <w:t xml:space="preserve">The supplementary specification for the Admission System project describes other requirements, mostly non-functional, that are not covered in the use case model. During inception, it is useful </w:t>
-      </w:r>
-      <w:r>
-        <w:rPr>
-          <w:rFonts w:ascii="Times New Roman" w:hAnsi="Times New Roman" w:cs="Times New Roman"/>
-          <w:sz w:val="24"/>
-          <w:szCs w:val="24"/>
-          <w:lang w:bidi="ar-SA"/>
-        </w:rPr>
-        <w:lastRenderedPageBreak/>
-        <w:t>to have some idea of the key non-functional requirements that will have a major impact on the architecture. The non-functional requirements for the Admission System project are as follows:</w:t>
+        <w:t>The supplementary specification for the Admission System project describes other requirements, mostly non-functional, that are not covered in the use case model. During inception, it is useful to have some idea of the key non-functional requirements that will have a major impact on the architecture. The non-functional requirements for the Admission System project are as follows:</w:t>
       </w:r>
     </w:p>
     <w:p>
@@ -3104,7 +3091,6 @@
           <w:szCs w:val="24"/>
           <w:lang w:bidi="ar-SA"/>
         </w:rPr>
-        <w:lastRenderedPageBreak/>
         <w:t>Key Domain Terminology:</w:t>
       </w:r>
     </w:p>
@@ -3450,7 +3436,6 @@
           <w:sz w:val="28"/>
           <w:szCs w:val="28"/>
         </w:rPr>
-        <w:lastRenderedPageBreak/>
         <w:t>Risk Management Plan:</w:t>
       </w:r>
     </w:p>
@@ -3683,7 +3668,6 @@
           <w:noProof/>
           <w:lang w:bidi="ar-SA"/>
         </w:rPr>
-        <w:lastRenderedPageBreak/>
         <w:drawing>
           <wp:anchor distT="0" distB="0" distL="114300" distR="114300" simplePos="0" relativeHeight="251661312" behindDoc="1" locked="0" layoutInCell="1" allowOverlap="1" wp14:anchorId="7D202A6B" wp14:editId="2D39E3F6">
             <wp:simplePos x="0" y="0"/>
@@ -4400,7 +4384,6 @@
       </w:pPr>
       <w:bookmarkStart w:id="21" w:name="_Toc131970259"/>
       <w:r>
-        <w:lastRenderedPageBreak/>
         <w:t>Brief Level Use Cases</w:t>
       </w:r>
       <w:bookmarkEnd w:id="19"/>
@@ -4801,7 +4784,6 @@
           <w:sz w:val="28"/>
           <w:szCs w:val="28"/>
         </w:rPr>
-        <w:lastRenderedPageBreak/>
         <w:t>Fully Dressed Use Cases</w:t>
       </w:r>
       <w:r>
@@ -5766,7 +5748,6 @@
           <w:sz w:val="24"/>
           <w:szCs w:val="24"/>
         </w:rPr>
-        <w:lastRenderedPageBreak/>
         <w:t>The announcement is successfully posted on the admission system.</w:t>
       </w:r>
     </w:p>
@@ -6414,7 +6395,6 @@
           <w:sz w:val="24"/>
           <w:szCs w:val="24"/>
         </w:rPr>
-        <w:lastRenderedPageBreak/>
         <w:t>The announcement section of the admission system should support text, images, and videos.</w:t>
       </w:r>
     </w:p>
@@ -7401,7 +7381,6 @@
               </w:rPr>
             </w:rPrChange>
           </w:rPr>
-          <w:lastRenderedPageBreak/>
           <w:t xml:space="preserve">The </w:t>
         </w:r>
       </w:ins>
@@ -8611,7 +8590,6 @@
           <w:sz w:val="24"/>
           <w:szCs w:val="24"/>
         </w:rPr>
-        <w:lastRenderedPageBreak/>
         <w:t>Admin: Wants to set the fee structure for the academic year.</w:t>
       </w:r>
     </w:p>
@@ -9068,7 +9046,6 @@
           <w:sz w:val="24"/>
           <w:szCs w:val="24"/>
         </w:rPr>
-        <w:lastRenderedPageBreak/>
         <w:t>The system should allow the administrator to set the fee structure for different semesters or terms, if applicable.</w:t>
       </w:r>
     </w:p>
@@ -10082,7 +10059,6 @@
           <w:sz w:val="24"/>
           <w:szCs w:val="24"/>
         </w:rPr>
-        <w:lastRenderedPageBreak/>
         <w:t>If the student provides invalid information, the system displays an error message and prompts the student to correct the information.</w:t>
       </w:r>
     </w:p>
@@ -10479,7 +10455,6 @@
           <w:sz w:val="24"/>
           <w:szCs w:val="24"/>
         </w:rPr>
-        <w:lastRenderedPageBreak/>
         <w:t>Must be register in the system before login.</w:t>
       </w:r>
     </w:p>
@@ -10833,7 +10808,6 @@
           <w:sz w:val="24"/>
           <w:szCs w:val="24"/>
         </w:rPr>
-        <w:lastRenderedPageBreak/>
         <w:t>The admission system should be accessible via web browsers on desktops, laptops, and mobile devices.</w:t>
       </w:r>
     </w:p>
@@ -11476,7 +11450,6 @@
               </w:rPr>
             </w:rPrChange>
           </w:rPr>
-          <w:lastRenderedPageBreak/>
           <w:t>The student's information is marked as verified in the admission system.</w:t>
         </w:r>
       </w:ins>
@@ -11936,7 +11909,6 @@
         </w:pPrChange>
       </w:pPr>
       <w:r>
-        <w:lastRenderedPageBreak/>
         <w:t>The user may choose to pay their application fee using different payment methods, such as credit card, PayPal, or bank transfer. The system should be able to handle multiple payment methods and provide a secure and reliable payment</w:t>
       </w:r>
     </w:p>
@@ -12370,7 +12342,6 @@
         <w:rPr>
           <w:rStyle w:val="selectable-text1"/>
         </w:rPr>
-        <w:lastRenderedPageBreak/>
         <w:t xml:space="preserve">The </w:t>
       </w:r>
       <w:r>
@@ -13115,16 +13086,7 @@
           <w:sz w:val="24"/>
           <w:szCs w:val="24"/>
         </w:rPr>
-        <w:t xml:space="preserve">The Submit Admission Fee Receipt use case involves the student submitting proof of payment for their admission fee. The student starts by navigating to the fee submission page and selecting the option to submit the admission fee receipt. The system then prompts the student to upload a scanned copy or image of their admission fee receipt. Once the student uploads the receipt, the </w:t>
-      </w:r>
-      <w:r>
-        <w:rPr>
-          <w:rFonts w:ascii="Times New Roman" w:hAnsi="Times New Roman" w:cs="Times New Roman"/>
-          <w:sz w:val="24"/>
-          <w:szCs w:val="24"/>
-        </w:rPr>
-        <w:lastRenderedPageBreak/>
-        <w:t>system validates it to ensure that the fee has been paid and the receipt is valid. The system then updates the student's fee payment status, confirming the successful submission of the admission fee receipt to the student.</w:t>
+        <w:t>The Submit Admission Fee Receipt use case involves the student submitting proof of payment for their admission fee. The student starts by navigating to the fee submission page and selecting the option to submit the admission fee receipt. The system then prompts the student to upload a scanned copy or image of their admission fee receipt. Once the student uploads the receipt, the system validates it to ensure that the fee has been paid and the receipt is valid. The system then updates the student's fee payment status, confirming the successful submission of the admission fee receipt to the student.</w:t>
       </w:r>
     </w:p>
     <w:p>
@@ -13420,7 +13382,6 @@
         </w:rPr>
       </w:pPr>
       <w:r>
-        <w:lastRenderedPageBreak/>
         <w:t xml:space="preserve">   4.</w:t>
       </w:r>
       <w:r>
@@ -13698,7 +13659,6 @@
         <w:pStyle w:val="doclist"/>
       </w:pPr>
       <w:r>
-        <w:lastRenderedPageBreak/>
         <w:t>1.</w:t>
       </w:r>
       <w:r>
@@ -13964,7 +13924,6 @@
         <w:rPr>
           <w:b/>
         </w:rPr>
-        <w:lastRenderedPageBreak/>
         <w:t>Trigger:</w:t>
       </w:r>
       <w:r>
@@ -14255,7 +14214,6 @@
           <w:sz w:val="24"/>
           <w:szCs w:val="24"/>
         </w:rPr>
-        <w:lastRenderedPageBreak/>
         <w:t>Admission Office: Wants to verify the authenticity of the fee receipt and maintain a record of the payment.</w:t>
       </w:r>
     </w:p>
@@ -14623,7 +14581,6 @@
           <w:sz w:val="24"/>
           <w:szCs w:val="24"/>
         </w:rPr>
-        <w:lastRenderedPageBreak/>
         <w:t>The admission office must have the necessary resources and tools to verify the authenticity of the fee receipt.</w:t>
       </w:r>
     </w:p>
@@ -15028,7 +14985,6 @@
           <w:sz w:val="24"/>
           <w:szCs w:val="24"/>
         </w:rPr>
-        <w:lastRenderedPageBreak/>
         <w:t xml:space="preserve">Use case: </w:t>
       </w:r>
       <w:r>
@@ -15663,7 +15619,6 @@
           <w:sz w:val="24"/>
           <w:szCs w:val="24"/>
         </w:rPr>
-        <w:lastRenderedPageBreak/>
         <w:t>Preconditions:</w:t>
       </w:r>
     </w:p>
@@ -16162,7 +16117,6 @@
           <w:sz w:val="24"/>
           <w:szCs w:val="24"/>
         </w:rPr>
-        <w:lastRenderedPageBreak/>
         <w:t>The selection criteria and  can be customized and configured based on the institution's admission policy.</w:t>
       </w:r>
     </w:p>
@@ -16590,7 +16544,6 @@
           <w:sz w:val="24"/>
           <w:szCs w:val="24"/>
         </w:rPr>
-        <w:lastRenderedPageBreak/>
         <w:t>The system notifies the student about the disciplinary record.</w:t>
       </w:r>
     </w:p>
@@ -17043,7 +16996,6 @@
           <w:sz w:val="24"/>
           <w:szCs w:val="24"/>
         </w:rPr>
-        <w:lastRenderedPageBreak/>
         <w:t>There is a limited number of available seats in the program.</w:t>
       </w:r>
     </w:p>
@@ -17795,7 +17747,6 @@
           <w:sz w:val="24"/>
           <w:szCs w:val="24"/>
         </w:rPr>
-        <w:lastRenderedPageBreak/>
         <w:t xml:space="preserve">The system may use various algorithms or criteria to determine the order in which </w:t>
       </w:r>
       <w:r>
@@ -18242,7 +18193,6 @@
           <w:sz w:val="24"/>
           <w:szCs w:val="24"/>
         </w:rPr>
-        <w:lastRenderedPageBreak/>
         <w:t>Faculty and Staff: Want to be informed of the welcome schedule to ensure they are available for any events or activities they are expected to participate in.</w:t>
       </w:r>
     </w:p>
@@ -18617,7 +18567,6 @@
           <w:sz w:val="24"/>
           <w:szCs w:val="24"/>
         </w:rPr>
-        <w:lastRenderedPageBreak/>
         <w:t>The welcome schedule should be comprehensive and provide detailed information about all events and activities planned for orientation week.</w:t>
       </w:r>
     </w:p>
@@ -18824,70 +18773,421 @@
     </w:p>
     <w:p>
       <w:pPr>
-        <w:rPr>
-          <w:rFonts w:ascii="Times New Roman" w:hAnsi="Times New Roman" w:cs="Times New Roman"/>
-          <w:sz w:val="24"/>
-          <w:szCs w:val="24"/>
-        </w:rPr>
-      </w:pPr>
-    </w:p>
-    <w:p>
-      <w:pPr>
-        <w:rPr>
-          <w:rFonts w:ascii="Times New Roman" w:hAnsi="Times New Roman" w:cs="Times New Roman"/>
-          <w:sz w:val="24"/>
-          <w:szCs w:val="24"/>
-        </w:rPr>
-      </w:pPr>
-    </w:p>
-    <w:p>
-      <w:pPr>
-        <w:rPr>
-          <w:rFonts w:ascii="Times New Roman" w:hAnsi="Times New Roman" w:cs="Times New Roman"/>
-          <w:sz w:val="24"/>
-          <w:szCs w:val="24"/>
-        </w:rPr>
-      </w:pPr>
-    </w:p>
-    <w:p>
-      <w:pPr>
-        <w:pStyle w:val="Heading2"/>
-        <w:rPr>
-          <w:sz w:val="32"/>
-        </w:rPr>
-      </w:pPr>
-      <w:r>
-        <w:rPr>
-          <w:sz w:val="32"/>
-        </w:rPr>
-        <w:t>System Sequence Diagram:</w:t>
-      </w:r>
-    </w:p>
-    <w:p>
-      <w:r>
-        <w:t>Abdullah(FA21-BSE-004)</w:t>
-      </w:r>
-    </w:p>
-    <w:p>
-      <w:pPr>
-        <w:rPr>
+        <w:pStyle w:val="Heading1"/>
+      </w:pPr>
+      <w:r>
+        <w:t>Prototype:</w:t>
+      </w:r>
+    </w:p>
+    <w:p>
+      <w:pPr>
+        <w:rPr>
+          <w:lang w:bidi="ar-SA"/>
+        </w:rPr>
+      </w:pPr>
+    </w:p>
+    <w:p>
+      <w:pPr>
+        <w:rPr>
+          <w:b/>
           <w:sz w:val="28"/>
-        </w:rPr>
-      </w:pPr>
-      <w:r>
-        <w:rPr>
+          <w:lang w:bidi="ar-SA"/>
+        </w:rPr>
+      </w:pPr>
+      <w:r>
+        <w:rPr>
+          <w:b/>
           <w:sz w:val="28"/>
-        </w:rPr>
-        <w:t>Use Case: Register.</w:t>
-      </w:r>
-    </w:p>
-    <w:p>
+          <w:lang w:bidi="ar-SA"/>
+        </w:rPr>
+        <w:t>Admin Interface:</w:t>
+      </w:r>
+    </w:p>
+    <w:p>
+      <w:pPr>
+        <w:rPr>
+          <w:lang w:bidi="ar-SA"/>
+        </w:rPr>
+      </w:pPr>
       <w:r>
         <w:rPr>
           <w:noProof/>
           <w:lang w:bidi="ar-SA"/>
         </w:rPr>
-        <w:lastRenderedPageBreak/>
+        <w:drawing>
+          <wp:inline distT="0" distB="0" distL="0" distR="0" wp14:anchorId="53B2CE79" wp14:editId="0DA7E428">
+            <wp:extent cx="6477000" cy="5476875"/>
+            <wp:effectExtent l="0" t="0" r="0" b="9525"/>
+            <wp:docPr id="11" name="Picture 11"/>
+            <wp:cNvGraphicFramePr>
+              <a:graphicFrameLocks xmlns:a="http://schemas.openxmlformats.org/drawingml/2006/main" noChangeAspect="1"/>
+            </wp:cNvGraphicFramePr>
+            <a:graphic xmlns:a="http://schemas.openxmlformats.org/drawingml/2006/main">
+              <a:graphicData uri="http://schemas.openxmlformats.org/drawingml/2006/picture">
+                <pic:pic xmlns:pic="http://schemas.openxmlformats.org/drawingml/2006/picture">
+                  <pic:nvPicPr>
+                    <pic:cNvPr id="1" name=""/>
+                    <pic:cNvPicPr/>
+                  </pic:nvPicPr>
+                  <pic:blipFill>
+                    <a:blip r:embed="rId10"/>
+                    <a:stretch>
+                      <a:fillRect/>
+                    </a:stretch>
+                  </pic:blipFill>
+                  <pic:spPr>
+                    <a:xfrm>
+                      <a:off x="0" y="0"/>
+                      <a:ext cx="6477000" cy="5476875"/>
+                    </a:xfrm>
+                    <a:prstGeom prst="rect">
+                      <a:avLst/>
+                    </a:prstGeom>
+                  </pic:spPr>
+                </pic:pic>
+              </a:graphicData>
+            </a:graphic>
+          </wp:inline>
+        </w:drawing>
+      </w:r>
+    </w:p>
+    <w:p>
+      <w:pPr>
+        <w:rPr>
+          <w:lang w:bidi="ar-SA"/>
+        </w:rPr>
+      </w:pPr>
+      <w:r>
+        <w:rPr>
+          <w:noProof/>
+          <w:lang w:bidi="ar-SA"/>
+        </w:rPr>
+        <w:drawing>
+          <wp:inline distT="0" distB="0" distL="0" distR="0" wp14:anchorId="7CC65285" wp14:editId="5F58C1E2">
+            <wp:extent cx="6772275" cy="5962650"/>
+            <wp:effectExtent l="0" t="0" r="9525" b="0"/>
+            <wp:docPr id="12" name="Picture 12"/>
+            <wp:cNvGraphicFramePr>
+              <a:graphicFrameLocks xmlns:a="http://schemas.openxmlformats.org/drawingml/2006/main" noChangeAspect="1"/>
+            </wp:cNvGraphicFramePr>
+            <a:graphic xmlns:a="http://schemas.openxmlformats.org/drawingml/2006/main">
+              <a:graphicData uri="http://schemas.openxmlformats.org/drawingml/2006/picture">
+                <pic:pic xmlns:pic="http://schemas.openxmlformats.org/drawingml/2006/picture">
+                  <pic:nvPicPr>
+                    <pic:cNvPr id="1" name=""/>
+                    <pic:cNvPicPr/>
+                  </pic:nvPicPr>
+                  <pic:blipFill>
+                    <a:blip r:embed="rId11"/>
+                    <a:stretch>
+                      <a:fillRect/>
+                    </a:stretch>
+                  </pic:blipFill>
+                  <pic:spPr>
+                    <a:xfrm>
+                      <a:off x="0" y="0"/>
+                      <a:ext cx="6772275" cy="5962650"/>
+                    </a:xfrm>
+                    <a:prstGeom prst="rect">
+                      <a:avLst/>
+                    </a:prstGeom>
+                  </pic:spPr>
+                </pic:pic>
+              </a:graphicData>
+            </a:graphic>
+          </wp:inline>
+        </w:drawing>
+      </w:r>
+    </w:p>
+    <w:p>
+      <w:pPr>
+        <w:rPr>
+          <w:lang w:bidi="ar-SA"/>
+        </w:rPr>
+      </w:pPr>
+      <w:r>
+        <w:rPr>
+          <w:noProof/>
+          <w:lang w:bidi="ar-SA"/>
+        </w:rPr>
+        <w:drawing>
+          <wp:inline distT="0" distB="0" distL="0" distR="0" wp14:anchorId="2C228D90" wp14:editId="449DA02F">
+            <wp:extent cx="6753225" cy="5934075"/>
+            <wp:effectExtent l="0" t="0" r="9525" b="9525"/>
+            <wp:docPr id="13" name="Picture 13"/>
+            <wp:cNvGraphicFramePr>
+              <a:graphicFrameLocks xmlns:a="http://schemas.openxmlformats.org/drawingml/2006/main" noChangeAspect="1"/>
+            </wp:cNvGraphicFramePr>
+            <a:graphic xmlns:a="http://schemas.openxmlformats.org/drawingml/2006/main">
+              <a:graphicData uri="http://schemas.openxmlformats.org/drawingml/2006/picture">
+                <pic:pic xmlns:pic="http://schemas.openxmlformats.org/drawingml/2006/picture">
+                  <pic:nvPicPr>
+                    <pic:cNvPr id="1" name=""/>
+                    <pic:cNvPicPr/>
+                  </pic:nvPicPr>
+                  <pic:blipFill>
+                    <a:blip r:embed="rId12"/>
+                    <a:stretch>
+                      <a:fillRect/>
+                    </a:stretch>
+                  </pic:blipFill>
+                  <pic:spPr>
+                    <a:xfrm>
+                      <a:off x="0" y="0"/>
+                      <a:ext cx="6753225" cy="5934075"/>
+                    </a:xfrm>
+                    <a:prstGeom prst="rect">
+                      <a:avLst/>
+                    </a:prstGeom>
+                  </pic:spPr>
+                </pic:pic>
+              </a:graphicData>
+            </a:graphic>
+          </wp:inline>
+        </w:drawing>
+      </w:r>
+    </w:p>
+    <w:p>
+      <w:pPr>
+        <w:rPr>
+          <w:lang w:bidi="ar-SA"/>
+        </w:rPr>
+      </w:pPr>
+    </w:p>
+    <w:p>
+      <w:pPr>
+        <w:rPr>
+          <w:b/>
+          <w:sz w:val="28"/>
+          <w:lang w:bidi="ar-SA"/>
+        </w:rPr>
+      </w:pPr>
+      <w:r>
+        <w:rPr>
+          <w:b/>
+          <w:sz w:val="28"/>
+          <w:lang w:bidi="ar-SA"/>
+        </w:rPr>
+        <w:t>Student</w:t>
+      </w:r>
+      <w:bookmarkStart w:id="336" w:name="_GoBack"/>
+      <w:bookmarkEnd w:id="336"/>
+      <w:r>
+        <w:rPr>
+          <w:b/>
+          <w:sz w:val="28"/>
+          <w:lang w:bidi="ar-SA"/>
+        </w:rPr>
+        <w:t xml:space="preserve"> Interface:</w:t>
+      </w:r>
+    </w:p>
+    <w:p>
+      <w:pPr>
+        <w:rPr>
+          <w:lang w:bidi="ar-SA"/>
+        </w:rPr>
+      </w:pPr>
+    </w:p>
+    <w:p>
+      <w:pPr>
+        <w:rPr>
+          <w:lang w:bidi="ar-SA"/>
+        </w:rPr>
+      </w:pPr>
+      <w:r>
+        <w:rPr>
+          <w:noProof/>
+          <w:lang w:bidi="ar-SA"/>
+        </w:rPr>
+        <w:drawing>
+          <wp:inline distT="0" distB="0" distL="0" distR="0" wp14:anchorId="210C73EE" wp14:editId="75C83232">
+            <wp:extent cx="6743700" cy="5962650"/>
+            <wp:effectExtent l="0" t="0" r="0" b="0"/>
+            <wp:docPr id="14" name="Picture 14"/>
+            <wp:cNvGraphicFramePr>
+              <a:graphicFrameLocks xmlns:a="http://schemas.openxmlformats.org/drawingml/2006/main" noChangeAspect="1"/>
+            </wp:cNvGraphicFramePr>
+            <a:graphic xmlns:a="http://schemas.openxmlformats.org/drawingml/2006/main">
+              <a:graphicData uri="http://schemas.openxmlformats.org/drawingml/2006/picture">
+                <pic:pic xmlns:pic="http://schemas.openxmlformats.org/drawingml/2006/picture">
+                  <pic:nvPicPr>
+                    <pic:cNvPr id="1" name=""/>
+                    <pic:cNvPicPr/>
+                  </pic:nvPicPr>
+                  <pic:blipFill>
+                    <a:blip r:embed="rId13"/>
+                    <a:stretch>
+                      <a:fillRect/>
+                    </a:stretch>
+                  </pic:blipFill>
+                  <pic:spPr>
+                    <a:xfrm>
+                      <a:off x="0" y="0"/>
+                      <a:ext cx="6743700" cy="5962650"/>
+                    </a:xfrm>
+                    <a:prstGeom prst="rect">
+                      <a:avLst/>
+                    </a:prstGeom>
+                  </pic:spPr>
+                </pic:pic>
+              </a:graphicData>
+            </a:graphic>
+          </wp:inline>
+        </w:drawing>
+      </w:r>
+    </w:p>
+    <w:p>
+      <w:pPr>
+        <w:rPr>
+          <w:lang w:bidi="ar-SA"/>
+        </w:rPr>
+      </w:pPr>
+      <w:r>
+        <w:rPr>
+          <w:noProof/>
+          <w:lang w:bidi="ar-SA"/>
+        </w:rPr>
+        <w:drawing>
+          <wp:inline distT="0" distB="0" distL="0" distR="0" wp14:anchorId="1AFEFD9B" wp14:editId="4353E9EE">
+            <wp:extent cx="6677025" cy="5905500"/>
+            <wp:effectExtent l="0" t="0" r="9525" b="0"/>
+            <wp:docPr id="15" name="Picture 15"/>
+            <wp:cNvGraphicFramePr>
+              <a:graphicFrameLocks xmlns:a="http://schemas.openxmlformats.org/drawingml/2006/main" noChangeAspect="1"/>
+            </wp:cNvGraphicFramePr>
+            <a:graphic xmlns:a="http://schemas.openxmlformats.org/drawingml/2006/main">
+              <a:graphicData uri="http://schemas.openxmlformats.org/drawingml/2006/picture">
+                <pic:pic xmlns:pic="http://schemas.openxmlformats.org/drawingml/2006/picture">
+                  <pic:nvPicPr>
+                    <pic:cNvPr id="1" name=""/>
+                    <pic:cNvPicPr/>
+                  </pic:nvPicPr>
+                  <pic:blipFill>
+                    <a:blip r:embed="rId14"/>
+                    <a:stretch>
+                      <a:fillRect/>
+                    </a:stretch>
+                  </pic:blipFill>
+                  <pic:spPr>
+                    <a:xfrm>
+                      <a:off x="0" y="0"/>
+                      <a:ext cx="6677025" cy="5905500"/>
+                    </a:xfrm>
+                    <a:prstGeom prst="rect">
+                      <a:avLst/>
+                    </a:prstGeom>
+                  </pic:spPr>
+                </pic:pic>
+              </a:graphicData>
+            </a:graphic>
+          </wp:inline>
+        </w:drawing>
+      </w:r>
+    </w:p>
+    <w:p>
+      <w:pPr>
+        <w:rPr>
+          <w:lang w:bidi="ar-SA"/>
+        </w:rPr>
+      </w:pPr>
+      <w:r>
+        <w:rPr>
+          <w:noProof/>
+          <w:lang w:bidi="ar-SA"/>
+        </w:rPr>
+        <w:drawing>
+          <wp:inline distT="0" distB="0" distL="0" distR="0" wp14:anchorId="17E98D14" wp14:editId="75D5F6FA">
+            <wp:extent cx="6715125" cy="5962650"/>
+            <wp:effectExtent l="0" t="0" r="9525" b="0"/>
+            <wp:docPr id="16" name="Picture 16"/>
+            <wp:cNvGraphicFramePr>
+              <a:graphicFrameLocks xmlns:a="http://schemas.openxmlformats.org/drawingml/2006/main" noChangeAspect="1"/>
+            </wp:cNvGraphicFramePr>
+            <a:graphic xmlns:a="http://schemas.openxmlformats.org/drawingml/2006/main">
+              <a:graphicData uri="http://schemas.openxmlformats.org/drawingml/2006/picture">
+                <pic:pic xmlns:pic="http://schemas.openxmlformats.org/drawingml/2006/picture">
+                  <pic:nvPicPr>
+                    <pic:cNvPr id="1" name=""/>
+                    <pic:cNvPicPr/>
+                  </pic:nvPicPr>
+                  <pic:blipFill>
+                    <a:blip r:embed="rId15"/>
+                    <a:stretch>
+                      <a:fillRect/>
+                    </a:stretch>
+                  </pic:blipFill>
+                  <pic:spPr>
+                    <a:xfrm>
+                      <a:off x="0" y="0"/>
+                      <a:ext cx="6715125" cy="5962650"/>
+                    </a:xfrm>
+                    <a:prstGeom prst="rect">
+                      <a:avLst/>
+                    </a:prstGeom>
+                  </pic:spPr>
+                </pic:pic>
+              </a:graphicData>
+            </a:graphic>
+          </wp:inline>
+        </w:drawing>
+      </w:r>
+    </w:p>
+    <w:p>
+      <w:pPr>
+        <w:rPr>
+          <w:rFonts w:ascii="Times New Roman" w:hAnsi="Times New Roman" w:cs="Times New Roman"/>
+          <w:sz w:val="24"/>
+          <w:szCs w:val="24"/>
+        </w:rPr>
+      </w:pPr>
+    </w:p>
+    <w:p>
+      <w:pPr>
+        <w:rPr>
+          <w:rFonts w:ascii="Times New Roman" w:hAnsi="Times New Roman" w:cs="Times New Roman"/>
+          <w:sz w:val="24"/>
+          <w:szCs w:val="24"/>
+        </w:rPr>
+      </w:pPr>
+    </w:p>
+    <w:p>
+      <w:pPr>
+        <w:pStyle w:val="Heading2"/>
+        <w:rPr>
+          <w:sz w:val="32"/>
+        </w:rPr>
+      </w:pPr>
+      <w:r>
+        <w:rPr>
+          <w:sz w:val="32"/>
+        </w:rPr>
+        <w:t>System Sequence Diagram:</w:t>
+      </w:r>
+    </w:p>
+    <w:p>
+      <w:r>
+        <w:t>Abdullah(FA21-BSE-004)</w:t>
+      </w:r>
+    </w:p>
+    <w:p>
+      <w:pPr>
+        <w:rPr>
+          <w:sz w:val="28"/>
+        </w:rPr>
+      </w:pPr>
+      <w:r>
+        <w:rPr>
+          <w:sz w:val="28"/>
+        </w:rPr>
+        <w:t>Use Case: Register.</w:t>
+      </w:r>
+    </w:p>
+    <w:p>
+      <w:r>
+        <w:rPr>
+          <w:noProof/>
+          <w:lang w:bidi="ar-SA"/>
+        </w:rPr>
         <w:drawing>
           <wp:inline distT="0" distB="0" distL="0" distR="0" wp14:anchorId="186D943F" wp14:editId="2D6DCBBE">
             <wp:extent cx="8201025" cy="7094274"/>
@@ -18904,7 +19204,7 @@
                     <pic:cNvPicPr/>
                   </pic:nvPicPr>
                   <pic:blipFill>
-                    <a:blip r:embed="rId10">
+                    <a:blip r:embed="rId16">
                       <a:extLst>
                         <a:ext uri="{28A0092B-C50C-407E-A947-70E740481C1C}">
                           <a14:useLocalDpi xmlns:a14="http://schemas.microsoft.com/office/drawing/2010/main" val="0"/>
@@ -18950,7 +19250,6 @@
           <w:noProof/>
           <w:lang w:bidi="ar-SA"/>
         </w:rPr>
-        <w:lastRenderedPageBreak/>
         <w:drawing>
           <wp:inline distT="0" distB="0" distL="0" distR="0" wp14:anchorId="15ADCA5C" wp14:editId="290C8757">
             <wp:extent cx="8391525" cy="7477125"/>
@@ -18967,7 +19266,7 @@
                     <pic:cNvPicPr/>
                   </pic:nvPicPr>
                   <pic:blipFill>
-                    <a:blip r:embed="rId11">
+                    <a:blip r:embed="rId17">
                       <a:extLst>
                         <a:ext uri="{28A0092B-C50C-407E-A947-70E740481C1C}">
                           <a14:useLocalDpi xmlns:a14="http://schemas.microsoft.com/office/drawing/2010/main" val="0"/>
@@ -19005,7 +19304,6 @@
           <w:noProof/>
           <w:lang w:bidi="ar-SA"/>
         </w:rPr>
-        <w:lastRenderedPageBreak/>
         <w:drawing>
           <wp:inline distT="0" distB="0" distL="0" distR="0" wp14:anchorId="43ADE13D" wp14:editId="0F110AD7">
             <wp:extent cx="8382000" cy="6105525"/>
@@ -19022,7 +19320,7 @@
                     <pic:cNvPicPr/>
                   </pic:nvPicPr>
                   <pic:blipFill>
-                    <a:blip r:embed="rId12">
+                    <a:blip r:embed="rId18">
                       <a:extLst>
                         <a:ext uri="{28A0092B-C50C-407E-A947-70E740481C1C}">
                           <a14:useLocalDpi xmlns:a14="http://schemas.microsoft.com/office/drawing/2010/main" val="0"/>
@@ -19063,7 +19361,6 @@
           <w:noProof/>
           <w:lang w:bidi="ar-SA"/>
         </w:rPr>
-        <w:lastRenderedPageBreak/>
         <w:drawing>
           <wp:inline distT="0" distB="0" distL="0" distR="0" wp14:anchorId="54820A9F" wp14:editId="5EB4C373">
             <wp:extent cx="8324850" cy="6436947"/>
@@ -19080,7 +19377,7 @@
                     <pic:cNvPicPr/>
                   </pic:nvPicPr>
                   <pic:blipFill>
-                    <a:blip r:embed="rId13">
+                    <a:blip r:embed="rId19">
                       <a:extLst>
                         <a:ext uri="{28A0092B-C50C-407E-A947-70E740481C1C}">
                           <a14:useLocalDpi xmlns:a14="http://schemas.microsoft.com/office/drawing/2010/main" val="0"/>
@@ -19170,7 +19467,6 @@
           <w:noProof/>
           <w:lang w:bidi="ar-SA"/>
         </w:rPr>
-        <w:lastRenderedPageBreak/>
         <w:drawing>
           <wp:inline distT="0" distB="0" distL="0" distR="0" wp14:anchorId="16212EFE" wp14:editId="31C06190">
             <wp:extent cx="5943600" cy="5137969"/>
@@ -19189,7 +19485,7 @@
                     </pic:cNvPicPr>
                   </pic:nvPicPr>
                   <pic:blipFill>
-                    <a:blip r:embed="rId14">
+                    <a:blip r:embed="rId20">
                       <a:extLst>
                         <a:ext uri="{28A0092B-C50C-407E-A947-70E740481C1C}">
                           <a14:useLocalDpi xmlns:a14="http://schemas.microsoft.com/office/drawing/2010/main" val="0"/>
@@ -19232,7 +19528,6 @@
           <w:noProof/>
           <w:lang w:bidi="ar-SA"/>
         </w:rPr>
-        <w:lastRenderedPageBreak/>
         <w:drawing>
           <wp:inline distT="0" distB="0" distL="0" distR="0" wp14:anchorId="4EC0F62B" wp14:editId="49898371">
             <wp:extent cx="5943600" cy="3464804"/>
@@ -19251,7 +19546,7 @@
                     </pic:cNvPicPr>
                   </pic:nvPicPr>
                   <pic:blipFill>
-                    <a:blip r:embed="rId15">
+                    <a:blip r:embed="rId21">
                       <a:extLst>
                         <a:ext uri="{28A0092B-C50C-407E-A947-70E740481C1C}">
                           <a14:useLocalDpi xmlns:a14="http://schemas.microsoft.com/office/drawing/2010/main" val="0"/>
@@ -19296,7 +19591,6 @@
           <w:noProof/>
           <w:lang w:bidi="ar-SA"/>
         </w:rPr>
-        <w:lastRenderedPageBreak/>
         <w:drawing>
           <wp:inline distT="0" distB="0" distL="0" distR="0" wp14:anchorId="62D0C94F" wp14:editId="5B5630B4">
             <wp:extent cx="5943600" cy="4026082"/>
@@ -19315,7 +19609,7 @@
                     </pic:cNvPicPr>
                   </pic:nvPicPr>
                   <pic:blipFill>
-                    <a:blip r:embed="rId16">
+                    <a:blip r:embed="rId22">
                       <a:extLst>
                         <a:ext uri="{28A0092B-C50C-407E-A947-70E740481C1C}">
                           <a14:useLocalDpi xmlns:a14="http://schemas.microsoft.com/office/drawing/2010/main" val="0"/>
@@ -19360,7 +19654,6 @@
           <w:noProof/>
           <w:lang w:bidi="ar-SA"/>
         </w:rPr>
-        <w:lastRenderedPageBreak/>
         <w:drawing>
           <wp:inline distT="0" distB="0" distL="0" distR="0" wp14:anchorId="33E88F33" wp14:editId="3DCF8FB2">
             <wp:extent cx="5943600" cy="3318193"/>
@@ -19379,7 +19672,7 @@
                     </pic:cNvPicPr>
                   </pic:nvPicPr>
                   <pic:blipFill>
-                    <a:blip r:embed="rId17">
+                    <a:blip r:embed="rId23">
                       <a:extLst>
                         <a:ext uri="{28A0092B-C50C-407E-A947-70E740481C1C}">
                           <a14:useLocalDpi xmlns:a14="http://schemas.microsoft.com/office/drawing/2010/main" val="0"/>
@@ -19515,7 +19808,6 @@
           </w:tcPr>
           <w:p>
             <w:r>
-              <w:lastRenderedPageBreak/>
               <w:t>Cross-Reference</w:t>
             </w:r>
           </w:p>
@@ -20349,7 +20641,6 @@
                   <w14:round/>
                 </w14:textOutline>
               </w:rPr>
-              <w:lastRenderedPageBreak/>
               <w:t>Cross-Reference</w:t>
             </w:r>
           </w:p>
@@ -21591,14 +21882,11 @@
             <w:hideMark/>
           </w:tcPr>
           <w:p>
-            <w:bookmarkStart w:id="336" w:name="_GoBack"/>
-            <w:bookmarkEnd w:id="336"/>
             <w:r>
               <w:rPr>
                 <w:b/>
                 <w:bCs/>
               </w:rPr>
-              <w:lastRenderedPageBreak/>
               <w:t>Operation</w:t>
             </w:r>
             <w:r>
@@ -21869,7 +22157,7 @@
 </file>
 
 <file path=word/endnotes.xml><?xml version="1.0" encoding="utf-8"?>
-<w:endnotes xmlns:wpc="http://schemas.microsoft.com/office/word/2010/wordprocessingCanvas" xmlns:mc="http://schemas.openxmlformats.org/markup-compatibility/2006" xmlns:o="urn:schemas-microsoft-com:office:office" xmlns:r="http://schemas.openxmlformats.org/officeDocument/2006/relationships" xmlns:m="http://schemas.openxmlformats.org/officeDocument/2006/math" xmlns:v="urn:schemas-microsoft-com:vml" xmlns:wp14="http://schemas.microsoft.com/office/word/2010/wordprocessingDrawing" xmlns:wp="http://schemas.openxmlformats.org/drawingml/2006/wordprocessingDrawing" xmlns:w10="urn:schemas-microsoft-com:office:word" xmlns:w="http://schemas.openxmlformats.org/wordprocessingml/2006/main" xmlns:w14="http://schemas.microsoft.com/office/word/2010/wordml" xmlns:w15="http://schemas.microsoft.com/office/word/2012/wordml" xmlns:wpg="http://schemas.microsoft.com/office/word/2010/wordprocessingGroup" xmlns:wpi="http://schemas.microsoft.com/office/word/2010/wordprocessingInk" xmlns:wne="http://schemas.microsoft.com/office/word/2006/wordml" xmlns:wps="http://schemas.microsoft.com/office/word/2010/wordprocessingShape" mc:Ignorable="w14 w15 wp14">
+<w:endnotes xmlns:wpc="http://schemas.microsoft.com/office/word/2010/wordprocessingCanvas" xmlns:cx="http://schemas.microsoft.com/office/drawing/2014/chartex" xmlns:mc="http://schemas.openxmlformats.org/markup-compatibility/2006" xmlns:o="urn:schemas-microsoft-com:office:office" xmlns:r="http://schemas.openxmlformats.org/officeDocument/2006/relationships" xmlns:m="http://schemas.openxmlformats.org/officeDocument/2006/math" xmlns:v="urn:schemas-microsoft-com:vml" xmlns:wp14="http://schemas.microsoft.com/office/word/2010/wordprocessingDrawing" xmlns:wp="http://schemas.openxmlformats.org/drawingml/2006/wordprocessingDrawing" xmlns:w10="urn:schemas-microsoft-com:office:word" xmlns:w="http://schemas.openxmlformats.org/wordprocessingml/2006/main" xmlns:w14="http://schemas.microsoft.com/office/word/2010/wordml" xmlns:w15="http://schemas.microsoft.com/office/word/2012/wordml" xmlns:w16se="http://schemas.microsoft.com/office/word/2015/wordml/symex" xmlns:wpg="http://schemas.microsoft.com/office/word/2010/wordprocessingGroup" xmlns:wpi="http://schemas.microsoft.com/office/word/2010/wordprocessingInk" xmlns:wne="http://schemas.microsoft.com/office/word/2006/wordml" xmlns:wps="http://schemas.microsoft.com/office/word/2010/wordprocessingShape" mc:Ignorable="w14 w15 w16se wp14">
   <w:endnote w:type="separator" w:id="-1">
     <w:p>
       <w:pPr>
@@ -21894,7 +22182,7 @@
 </file>
 
 <file path=word/footnotes.xml><?xml version="1.0" encoding="utf-8"?>
-<w:footnotes xmlns:wpc="http://schemas.microsoft.com/office/word/2010/wordprocessingCanvas" xmlns:mc="http://schemas.openxmlformats.org/markup-compatibility/2006" xmlns:o="urn:schemas-microsoft-com:office:office" xmlns:r="http://schemas.openxmlformats.org/officeDocument/2006/relationships" xmlns:m="http://schemas.openxmlformats.org/officeDocument/2006/math" xmlns:v="urn:schemas-microsoft-com:vml" xmlns:wp14="http://schemas.microsoft.com/office/word/2010/wordprocessingDrawing" xmlns:wp="http://schemas.openxmlformats.org/drawingml/2006/wordprocessingDrawing" xmlns:w10="urn:schemas-microsoft-com:office:word" xmlns:w="http://schemas.openxmlformats.org/wordprocessingml/2006/main" xmlns:w14="http://schemas.microsoft.com/office/word/2010/wordml" xmlns:w15="http://schemas.microsoft.com/office/word/2012/wordml" xmlns:wpg="http://schemas.microsoft.com/office/word/2010/wordprocessingGroup" xmlns:wpi="http://schemas.microsoft.com/office/word/2010/wordprocessingInk" xmlns:wne="http://schemas.microsoft.com/office/word/2006/wordml" xmlns:wps="http://schemas.microsoft.com/office/word/2010/wordprocessingShape" mc:Ignorable="w14 w15 wp14">
+<w:footnotes xmlns:wpc="http://schemas.microsoft.com/office/word/2010/wordprocessingCanvas" xmlns:cx="http://schemas.microsoft.com/office/drawing/2014/chartex" xmlns:mc="http://schemas.openxmlformats.org/markup-compatibility/2006" xmlns:o="urn:schemas-microsoft-com:office:office" xmlns:r="http://schemas.openxmlformats.org/officeDocument/2006/relationships" xmlns:m="http://schemas.openxmlformats.org/officeDocument/2006/math" xmlns:v="urn:schemas-microsoft-com:vml" xmlns:wp14="http://schemas.microsoft.com/office/word/2010/wordprocessingDrawing" xmlns:wp="http://schemas.openxmlformats.org/drawingml/2006/wordprocessingDrawing" xmlns:w10="urn:schemas-microsoft-com:office:word" xmlns:w="http://schemas.openxmlformats.org/wordprocessingml/2006/main" xmlns:w14="http://schemas.microsoft.com/office/word/2010/wordml" xmlns:w15="http://schemas.microsoft.com/office/word/2012/wordml" xmlns:w16se="http://schemas.microsoft.com/office/word/2015/wordml/symex" xmlns:wpg="http://schemas.microsoft.com/office/word/2010/wordprocessingGroup" xmlns:wpi="http://schemas.microsoft.com/office/word/2010/wordprocessingInk" xmlns:wne="http://schemas.microsoft.com/office/word/2006/wordml" xmlns:wps="http://schemas.microsoft.com/office/word/2010/wordprocessingShape" mc:Ignorable="w14 w15 w16se wp14">
   <w:footnote w:type="separator" w:id="-1">
     <w:p>
       <w:pPr>
@@ -21919,8 +22207,8 @@
 </file>
 
 <file path=word/numbering.xml><?xml version="1.0" encoding="utf-8"?>
-<w:numbering xmlns:wpc="http://schemas.microsoft.com/office/word/2010/wordprocessingCanvas" xmlns:mc="http://schemas.openxmlformats.org/markup-compatibility/2006" xmlns:o="urn:schemas-microsoft-com:office:office" xmlns:r="http://schemas.openxmlformats.org/officeDocument/2006/relationships" xmlns:m="http://schemas.openxmlformats.org/officeDocument/2006/math" xmlns:v="urn:schemas-microsoft-com:vml" xmlns:wp14="http://schemas.microsoft.com/office/word/2010/wordprocessingDrawing" xmlns:wp="http://schemas.openxmlformats.org/drawingml/2006/wordprocessingDrawing" xmlns:w10="urn:schemas-microsoft-com:office:word" xmlns:w="http://schemas.openxmlformats.org/wordprocessingml/2006/main" xmlns:w14="http://schemas.microsoft.com/office/word/2010/wordml" xmlns:w15="http://schemas.microsoft.com/office/word/2012/wordml" xmlns:wpg="http://schemas.microsoft.com/office/word/2010/wordprocessingGroup" xmlns:wpi="http://schemas.microsoft.com/office/word/2010/wordprocessingInk" xmlns:wne="http://schemas.microsoft.com/office/word/2006/wordml" xmlns:wps="http://schemas.microsoft.com/office/word/2010/wordprocessingShape" mc:Ignorable="w14 w15 wp14">
-  <w:abstractNum w:abstractNumId="0">
+<w:numbering xmlns:wpc="http://schemas.microsoft.com/office/word/2010/wordprocessingCanvas" xmlns:cx="http://schemas.microsoft.com/office/drawing/2014/chartex" xmlns:mc="http://schemas.openxmlformats.org/markup-compatibility/2006" xmlns:o="urn:schemas-microsoft-com:office:office" xmlns:r="http://schemas.openxmlformats.org/officeDocument/2006/relationships" xmlns:m="http://schemas.openxmlformats.org/officeDocument/2006/math" xmlns:v="urn:schemas-microsoft-com:vml" xmlns:wp14="http://schemas.microsoft.com/office/word/2010/wordprocessingDrawing" xmlns:wp="http://schemas.openxmlformats.org/drawingml/2006/wordprocessingDrawing" xmlns:w10="urn:schemas-microsoft-com:office:word" xmlns:w="http://schemas.openxmlformats.org/wordprocessingml/2006/main" xmlns:w14="http://schemas.microsoft.com/office/word/2010/wordml" xmlns:w15="http://schemas.microsoft.com/office/word/2012/wordml" xmlns:w16se="http://schemas.microsoft.com/office/word/2015/wordml/symex" xmlns:wpg="http://schemas.microsoft.com/office/word/2010/wordprocessingGroup" xmlns:wpi="http://schemas.microsoft.com/office/word/2010/wordprocessingInk" xmlns:wne="http://schemas.microsoft.com/office/word/2006/wordml" xmlns:wps="http://schemas.microsoft.com/office/word/2010/wordprocessingShape" mc:Ignorable="w14 w15 w16se wp14">
+  <w:abstractNum w:abstractNumId="0" w15:restartNumberingAfterBreak="0">
     <w:nsid w:val="00916941"/>
     <w:multiLevelType w:val="multilevel"/>
     <w:tmpl w:val="5F28E6EE"/>
@@ -22069,7 +22357,7 @@
       </w:rPr>
     </w:lvl>
   </w:abstractNum>
-  <w:abstractNum w:abstractNumId="1">
+  <w:abstractNum w:abstractNumId="1" w15:restartNumberingAfterBreak="0">
     <w:nsid w:val="02FC2AE2"/>
     <w:multiLevelType w:val="multilevel"/>
     <w:tmpl w:val="90FCA038"/>
@@ -22218,7 +22506,7 @@
       </w:rPr>
     </w:lvl>
   </w:abstractNum>
-  <w:abstractNum w:abstractNumId="2">
+  <w:abstractNum w:abstractNumId="2" w15:restartNumberingAfterBreak="0">
     <w:nsid w:val="055C4C70"/>
     <w:multiLevelType w:val="hybridMultilevel"/>
     <w:tmpl w:val="4F9A3B1A"/>
@@ -22331,7 +22619,7 @@
       </w:rPr>
     </w:lvl>
   </w:abstractNum>
-  <w:abstractNum w:abstractNumId="3">
+  <w:abstractNum w:abstractNumId="3" w15:restartNumberingAfterBreak="0">
     <w:nsid w:val="05733940"/>
     <w:multiLevelType w:val="multilevel"/>
     <w:tmpl w:val="FD7C1396"/>
@@ -22444,7 +22732,7 @@
       </w:pPr>
     </w:lvl>
   </w:abstractNum>
-  <w:abstractNum w:abstractNumId="4">
+  <w:abstractNum w:abstractNumId="4" w15:restartNumberingAfterBreak="0">
     <w:nsid w:val="05E43658"/>
     <w:multiLevelType w:val="multilevel"/>
     <w:tmpl w:val="2BBACDD4"/>
@@ -22593,7 +22881,7 @@
       </w:rPr>
     </w:lvl>
   </w:abstractNum>
-  <w:abstractNum w:abstractNumId="5">
+  <w:abstractNum w:abstractNumId="5" w15:restartNumberingAfterBreak="0">
     <w:nsid w:val="073A7EF8"/>
     <w:multiLevelType w:val="multilevel"/>
     <w:tmpl w:val="AC3268D6"/>
@@ -22742,7 +23030,7 @@
       </w:rPr>
     </w:lvl>
   </w:abstractNum>
-  <w:abstractNum w:abstractNumId="6">
+  <w:abstractNum w:abstractNumId="6" w15:restartNumberingAfterBreak="0">
     <w:nsid w:val="099E2A88"/>
     <w:multiLevelType w:val="multilevel"/>
     <w:tmpl w:val="C8F28152"/>
@@ -22891,7 +23179,7 @@
       </w:rPr>
     </w:lvl>
   </w:abstractNum>
-  <w:abstractNum w:abstractNumId="7">
+  <w:abstractNum w:abstractNumId="7" w15:restartNumberingAfterBreak="0">
     <w:nsid w:val="0A8833F2"/>
     <w:multiLevelType w:val="multilevel"/>
     <w:tmpl w:val="224C2AEC"/>
@@ -23040,7 +23328,7 @@
       </w:rPr>
     </w:lvl>
   </w:abstractNum>
-  <w:abstractNum w:abstractNumId="8">
+  <w:abstractNum w:abstractNumId="8" w15:restartNumberingAfterBreak="0">
     <w:nsid w:val="0B6E31C2"/>
     <w:multiLevelType w:val="multilevel"/>
     <w:tmpl w:val="4DB8F1C6"/>
@@ -23157,7 +23445,7 @@
       </w:pPr>
     </w:lvl>
   </w:abstractNum>
-  <w:abstractNum w:abstractNumId="9">
+  <w:abstractNum w:abstractNumId="9" w15:restartNumberingAfterBreak="0">
     <w:nsid w:val="0C321BD5"/>
     <w:multiLevelType w:val="multilevel"/>
     <w:tmpl w:val="BDC0049A"/>
@@ -23306,7 +23594,7 @@
       </w:rPr>
     </w:lvl>
   </w:abstractNum>
-  <w:abstractNum w:abstractNumId="10">
+  <w:abstractNum w:abstractNumId="10" w15:restartNumberingAfterBreak="0">
     <w:nsid w:val="0D7B5573"/>
     <w:multiLevelType w:val="multilevel"/>
     <w:tmpl w:val="E0F47360"/>
@@ -23455,7 +23743,7 @@
       </w:rPr>
     </w:lvl>
   </w:abstractNum>
-  <w:abstractNum w:abstractNumId="11">
+  <w:abstractNum w:abstractNumId="11" w15:restartNumberingAfterBreak="0">
     <w:nsid w:val="0F6E31E2"/>
     <w:multiLevelType w:val="multilevel"/>
     <w:tmpl w:val="BBF8B368"/>
@@ -23604,7 +23892,7 @@
       </w:rPr>
     </w:lvl>
   </w:abstractNum>
-  <w:abstractNum w:abstractNumId="12">
+  <w:abstractNum w:abstractNumId="12" w15:restartNumberingAfterBreak="0">
     <w:nsid w:val="0FC06352"/>
     <w:multiLevelType w:val="hybridMultilevel"/>
     <w:tmpl w:val="0C36F31E"/>
@@ -23717,7 +24005,7 @@
       </w:rPr>
     </w:lvl>
   </w:abstractNum>
-  <w:abstractNum w:abstractNumId="13">
+  <w:abstractNum w:abstractNumId="13" w15:restartNumberingAfterBreak="0">
     <w:nsid w:val="111748DD"/>
     <w:multiLevelType w:val="multilevel"/>
     <w:tmpl w:val="00D8D25E"/>
@@ -23830,7 +24118,7 @@
       </w:pPr>
     </w:lvl>
   </w:abstractNum>
-  <w:abstractNum w:abstractNumId="14">
+  <w:abstractNum w:abstractNumId="14" w15:restartNumberingAfterBreak="0">
     <w:nsid w:val="11337401"/>
     <w:multiLevelType w:val="multilevel"/>
     <w:tmpl w:val="3AE4B41E"/>
@@ -23979,7 +24267,7 @@
       </w:rPr>
     </w:lvl>
   </w:abstractNum>
-  <w:abstractNum w:abstractNumId="15">
+  <w:abstractNum w:abstractNumId="15" w15:restartNumberingAfterBreak="0">
     <w:nsid w:val="11C86A54"/>
     <w:multiLevelType w:val="hybridMultilevel"/>
     <w:tmpl w:val="B568F620"/>
@@ -24092,7 +24380,7 @@
       </w:rPr>
     </w:lvl>
   </w:abstractNum>
-  <w:abstractNum w:abstractNumId="16">
+  <w:abstractNum w:abstractNumId="16" w15:restartNumberingAfterBreak="0">
     <w:nsid w:val="15AA5A99"/>
     <w:multiLevelType w:val="multilevel"/>
     <w:tmpl w:val="E976EF9E"/>
@@ -24205,7 +24493,7 @@
       </w:pPr>
     </w:lvl>
   </w:abstractNum>
-  <w:abstractNum w:abstractNumId="17">
+  <w:abstractNum w:abstractNumId="17" w15:restartNumberingAfterBreak="0">
     <w:nsid w:val="1672491D"/>
     <w:multiLevelType w:val="hybridMultilevel"/>
     <w:tmpl w:val="1D745AE8"/>
@@ -24318,7 +24606,7 @@
       </w:rPr>
     </w:lvl>
   </w:abstractNum>
-  <w:abstractNum w:abstractNumId="18">
+  <w:abstractNum w:abstractNumId="18" w15:restartNumberingAfterBreak="0">
     <w:nsid w:val="179E45F9"/>
     <w:multiLevelType w:val="multilevel"/>
     <w:tmpl w:val="669E2EEC"/>
@@ -24467,7 +24755,7 @@
       </w:rPr>
     </w:lvl>
   </w:abstractNum>
-  <w:abstractNum w:abstractNumId="19">
+  <w:abstractNum w:abstractNumId="19" w15:restartNumberingAfterBreak="0">
     <w:nsid w:val="17FF44C1"/>
     <w:multiLevelType w:val="multilevel"/>
     <w:tmpl w:val="A7B8F21A"/>
@@ -24580,7 +24868,7 @@
       </w:pPr>
     </w:lvl>
   </w:abstractNum>
-  <w:abstractNum w:abstractNumId="20">
+  <w:abstractNum w:abstractNumId="20" w15:restartNumberingAfterBreak="0">
     <w:nsid w:val="18E42110"/>
     <w:multiLevelType w:val="multilevel"/>
     <w:tmpl w:val="432A0F4A"/>
@@ -24729,7 +25017,7 @@
       </w:rPr>
     </w:lvl>
   </w:abstractNum>
-  <w:abstractNum w:abstractNumId="21">
+  <w:abstractNum w:abstractNumId="21" w15:restartNumberingAfterBreak="0">
     <w:nsid w:val="1AD51D53"/>
     <w:multiLevelType w:val="multilevel"/>
     <w:tmpl w:val="52F63DBA"/>
@@ -24878,7 +25166,7 @@
       </w:rPr>
     </w:lvl>
   </w:abstractNum>
-  <w:abstractNum w:abstractNumId="22">
+  <w:abstractNum w:abstractNumId="22" w15:restartNumberingAfterBreak="0">
     <w:nsid w:val="1CF23723"/>
     <w:multiLevelType w:val="hybridMultilevel"/>
     <w:tmpl w:val="7B749C66"/>
@@ -24967,7 +25255,7 @@
       </w:pPr>
     </w:lvl>
   </w:abstractNum>
-  <w:abstractNum w:abstractNumId="23">
+  <w:abstractNum w:abstractNumId="23" w15:restartNumberingAfterBreak="0">
     <w:nsid w:val="1D5B5C3A"/>
     <w:multiLevelType w:val="hybridMultilevel"/>
     <w:tmpl w:val="D10C5F0A"/>
@@ -25080,7 +25368,7 @@
       </w:rPr>
     </w:lvl>
   </w:abstractNum>
-  <w:abstractNum w:abstractNumId="24">
+  <w:abstractNum w:abstractNumId="24" w15:restartNumberingAfterBreak="0">
     <w:nsid w:val="1DF730EC"/>
     <w:multiLevelType w:val="multilevel"/>
     <w:tmpl w:val="11F2DD86"/>
@@ -25229,7 +25517,7 @@
       </w:rPr>
     </w:lvl>
   </w:abstractNum>
-  <w:abstractNum w:abstractNumId="25">
+  <w:abstractNum w:abstractNumId="25" w15:restartNumberingAfterBreak="0">
     <w:nsid w:val="1E6D7DD3"/>
     <w:multiLevelType w:val="multilevel"/>
     <w:tmpl w:val="C382FCDC"/>
@@ -25378,7 +25666,7 @@
       </w:rPr>
     </w:lvl>
   </w:abstractNum>
-  <w:abstractNum w:abstractNumId="26">
+  <w:abstractNum w:abstractNumId="26" w15:restartNumberingAfterBreak="0">
     <w:nsid w:val="1EB9605C"/>
     <w:multiLevelType w:val="multilevel"/>
     <w:tmpl w:val="C762AB70"/>
@@ -25491,7 +25779,7 @@
       </w:pPr>
     </w:lvl>
   </w:abstractNum>
-  <w:abstractNum w:abstractNumId="27">
+  <w:abstractNum w:abstractNumId="27" w15:restartNumberingAfterBreak="0">
     <w:nsid w:val="1F110E61"/>
     <w:multiLevelType w:val="multilevel"/>
     <w:tmpl w:val="818A032E"/>
@@ -25640,7 +25928,7 @@
       </w:rPr>
     </w:lvl>
   </w:abstractNum>
-  <w:abstractNum w:abstractNumId="28">
+  <w:abstractNum w:abstractNumId="28" w15:restartNumberingAfterBreak="0">
     <w:nsid w:val="1F4B38BC"/>
     <w:multiLevelType w:val="multilevel"/>
     <w:tmpl w:val="96248FB2"/>
@@ -25789,7 +26077,7 @@
       </w:rPr>
     </w:lvl>
   </w:abstractNum>
-  <w:abstractNum w:abstractNumId="29">
+  <w:abstractNum w:abstractNumId="29" w15:restartNumberingAfterBreak="0">
     <w:nsid w:val="21125F5D"/>
     <w:multiLevelType w:val="multilevel"/>
     <w:tmpl w:val="9716BC7C"/>
@@ -25938,7 +26226,7 @@
       </w:rPr>
     </w:lvl>
   </w:abstractNum>
-  <w:abstractNum w:abstractNumId="30">
+  <w:abstractNum w:abstractNumId="30" w15:restartNumberingAfterBreak="0">
     <w:nsid w:val="219C07DD"/>
     <w:multiLevelType w:val="multilevel"/>
     <w:tmpl w:val="B68E182E"/>
@@ -26087,7 +26375,7 @@
       </w:rPr>
     </w:lvl>
   </w:abstractNum>
-  <w:abstractNum w:abstractNumId="31">
+  <w:abstractNum w:abstractNumId="31" w15:restartNumberingAfterBreak="0">
     <w:nsid w:val="21CE10EB"/>
     <w:multiLevelType w:val="multilevel"/>
     <w:tmpl w:val="96441E38"/>
@@ -26236,7 +26524,7 @@
       </w:rPr>
     </w:lvl>
   </w:abstractNum>
-  <w:abstractNum w:abstractNumId="32">
+  <w:abstractNum w:abstractNumId="32" w15:restartNumberingAfterBreak="0">
     <w:nsid w:val="21E17161"/>
     <w:multiLevelType w:val="multilevel"/>
     <w:tmpl w:val="C56EA734"/>
@@ -26385,7 +26673,7 @@
       </w:rPr>
     </w:lvl>
   </w:abstractNum>
-  <w:abstractNum w:abstractNumId="33">
+  <w:abstractNum w:abstractNumId="33" w15:restartNumberingAfterBreak="0">
     <w:nsid w:val="23397A44"/>
     <w:multiLevelType w:val="multilevel"/>
     <w:tmpl w:val="B32ADED8"/>
@@ -26534,7 +26822,7 @@
       </w:rPr>
     </w:lvl>
   </w:abstractNum>
-  <w:abstractNum w:abstractNumId="34">
+  <w:abstractNum w:abstractNumId="34" w15:restartNumberingAfterBreak="0">
     <w:nsid w:val="24A86BFB"/>
     <w:multiLevelType w:val="multilevel"/>
     <w:tmpl w:val="B8B0CA4A"/>
@@ -26683,7 +26971,7 @@
       </w:rPr>
     </w:lvl>
   </w:abstractNum>
-  <w:abstractNum w:abstractNumId="35">
+  <w:abstractNum w:abstractNumId="35" w15:restartNumberingAfterBreak="0">
     <w:nsid w:val="25E4534C"/>
     <w:multiLevelType w:val="multilevel"/>
     <w:tmpl w:val="BB38D498"/>
@@ -26832,7 +27120,7 @@
       </w:rPr>
     </w:lvl>
   </w:abstractNum>
-  <w:abstractNum w:abstractNumId="36">
+  <w:abstractNum w:abstractNumId="36" w15:restartNumberingAfterBreak="0">
     <w:nsid w:val="263D2EDB"/>
     <w:multiLevelType w:val="multilevel"/>
     <w:tmpl w:val="66AC3994"/>
@@ -26945,7 +27233,7 @@
       </w:pPr>
     </w:lvl>
   </w:abstractNum>
-  <w:abstractNum w:abstractNumId="37">
+  <w:abstractNum w:abstractNumId="37" w15:restartNumberingAfterBreak="0">
     <w:nsid w:val="276D3069"/>
     <w:multiLevelType w:val="multilevel"/>
     <w:tmpl w:val="DE4CC7E4"/>
@@ -27058,7 +27346,7 @@
       </w:pPr>
     </w:lvl>
   </w:abstractNum>
-  <w:abstractNum w:abstractNumId="38">
+  <w:abstractNum w:abstractNumId="38" w15:restartNumberingAfterBreak="0">
     <w:nsid w:val="29B40DEE"/>
     <w:multiLevelType w:val="multilevel"/>
     <w:tmpl w:val="2C949562"/>
@@ -27171,7 +27459,7 @@
       </w:pPr>
     </w:lvl>
   </w:abstractNum>
-  <w:abstractNum w:abstractNumId="39">
+  <w:abstractNum w:abstractNumId="39" w15:restartNumberingAfterBreak="0">
     <w:nsid w:val="2A0709CF"/>
     <w:multiLevelType w:val="multilevel"/>
     <w:tmpl w:val="11C4E6D6"/>
@@ -27320,7 +27608,7 @@
       </w:rPr>
     </w:lvl>
   </w:abstractNum>
-  <w:abstractNum w:abstractNumId="40">
+  <w:abstractNum w:abstractNumId="40" w15:restartNumberingAfterBreak="0">
     <w:nsid w:val="2A49621B"/>
     <w:multiLevelType w:val="multilevel"/>
     <w:tmpl w:val="D7D2458E"/>
@@ -27433,7 +27721,7 @@
       </w:pPr>
     </w:lvl>
   </w:abstractNum>
-  <w:abstractNum w:abstractNumId="41">
+  <w:abstractNum w:abstractNumId="41" w15:restartNumberingAfterBreak="0">
     <w:nsid w:val="2A4976F9"/>
     <w:multiLevelType w:val="multilevel"/>
     <w:tmpl w:val="F6804696"/>
@@ -27546,7 +27834,7 @@
       </w:pPr>
     </w:lvl>
   </w:abstractNum>
-  <w:abstractNum w:abstractNumId="42">
+  <w:abstractNum w:abstractNumId="42" w15:restartNumberingAfterBreak="0">
     <w:nsid w:val="2A5F2AB3"/>
     <w:multiLevelType w:val="multilevel"/>
     <w:tmpl w:val="A34040BA"/>
@@ -27659,7 +27947,7 @@
       </w:pPr>
     </w:lvl>
   </w:abstractNum>
-  <w:abstractNum w:abstractNumId="43">
+  <w:abstractNum w:abstractNumId="43" w15:restartNumberingAfterBreak="0">
     <w:nsid w:val="2D4039E7"/>
     <w:multiLevelType w:val="multilevel"/>
     <w:tmpl w:val="055CD4E2"/>
@@ -27808,7 +28096,7 @@
       </w:rPr>
     </w:lvl>
   </w:abstractNum>
-  <w:abstractNum w:abstractNumId="44">
+  <w:abstractNum w:abstractNumId="44" w15:restartNumberingAfterBreak="0">
     <w:nsid w:val="2F254E7B"/>
     <w:multiLevelType w:val="multilevel"/>
     <w:tmpl w:val="1700CA52"/>
@@ -27921,7 +28209,7 @@
       </w:pPr>
     </w:lvl>
   </w:abstractNum>
-  <w:abstractNum w:abstractNumId="45">
+  <w:abstractNum w:abstractNumId="45" w15:restartNumberingAfterBreak="0">
     <w:nsid w:val="316B10B0"/>
     <w:multiLevelType w:val="hybridMultilevel"/>
     <w:tmpl w:val="E21CEA50"/>
@@ -28031,7 +28319,7 @@
       </w:rPr>
     </w:lvl>
   </w:abstractNum>
-  <w:abstractNum w:abstractNumId="46">
+  <w:abstractNum w:abstractNumId="46" w15:restartNumberingAfterBreak="0">
     <w:nsid w:val="31972BE0"/>
     <w:multiLevelType w:val="multilevel"/>
     <w:tmpl w:val="B4E087B6"/>
@@ -28180,7 +28468,7 @@
       </w:rPr>
     </w:lvl>
   </w:abstractNum>
-  <w:abstractNum w:abstractNumId="47">
+  <w:abstractNum w:abstractNumId="47" w15:restartNumberingAfterBreak="0">
     <w:nsid w:val="350825C3"/>
     <w:multiLevelType w:val="hybridMultilevel"/>
     <w:tmpl w:val="D2BAE4DC"/>
@@ -28293,7 +28581,7 @@
       </w:rPr>
     </w:lvl>
   </w:abstractNum>
-  <w:abstractNum w:abstractNumId="48">
+  <w:abstractNum w:abstractNumId="48" w15:restartNumberingAfterBreak="0">
     <w:nsid w:val="35D30F61"/>
     <w:multiLevelType w:val="multilevel"/>
     <w:tmpl w:val="6FEC261A"/>
@@ -28406,7 +28694,7 @@
       </w:pPr>
     </w:lvl>
   </w:abstractNum>
-  <w:abstractNum w:abstractNumId="49">
+  <w:abstractNum w:abstractNumId="49" w15:restartNumberingAfterBreak="0">
     <w:nsid w:val="36E063B6"/>
     <w:multiLevelType w:val="multilevel"/>
     <w:tmpl w:val="F708A2F4"/>
@@ -28555,7 +28843,7 @@
       </w:rPr>
     </w:lvl>
   </w:abstractNum>
-  <w:abstractNum w:abstractNumId="50">
+  <w:abstractNum w:abstractNumId="50" w15:restartNumberingAfterBreak="0">
     <w:nsid w:val="37142B5E"/>
     <w:multiLevelType w:val="multilevel"/>
     <w:tmpl w:val="F1785206"/>
@@ -28704,7 +28992,7 @@
       </w:rPr>
     </w:lvl>
   </w:abstractNum>
-  <w:abstractNum w:abstractNumId="51">
+  <w:abstractNum w:abstractNumId="51" w15:restartNumberingAfterBreak="0">
     <w:nsid w:val="372C4365"/>
     <w:multiLevelType w:val="hybridMultilevel"/>
     <w:tmpl w:val="719CDD26"/>
@@ -28817,7 +29105,7 @@
       </w:rPr>
     </w:lvl>
   </w:abstractNum>
-  <w:abstractNum w:abstractNumId="52">
+  <w:abstractNum w:abstractNumId="52" w15:restartNumberingAfterBreak="0">
     <w:nsid w:val="390C31C4"/>
     <w:multiLevelType w:val="hybridMultilevel"/>
     <w:tmpl w:val="D5D6F4EE"/>
@@ -28930,7 +29218,7 @@
       </w:rPr>
     </w:lvl>
   </w:abstractNum>
-  <w:abstractNum w:abstractNumId="53">
+  <w:abstractNum w:abstractNumId="53" w15:restartNumberingAfterBreak="0">
     <w:nsid w:val="39A40CC8"/>
     <w:multiLevelType w:val="multilevel"/>
     <w:tmpl w:val="0ECCEC7E"/>
@@ -29043,7 +29331,7 @@
       </w:pPr>
     </w:lvl>
   </w:abstractNum>
-  <w:abstractNum w:abstractNumId="54">
+  <w:abstractNum w:abstractNumId="54" w15:restartNumberingAfterBreak="0">
     <w:nsid w:val="39F24130"/>
     <w:multiLevelType w:val="multilevel"/>
     <w:tmpl w:val="20DC1BBC"/>
@@ -29156,7 +29444,7 @@
       </w:pPr>
     </w:lvl>
   </w:abstractNum>
-  <w:abstractNum w:abstractNumId="55">
+  <w:abstractNum w:abstractNumId="55" w15:restartNumberingAfterBreak="0">
     <w:nsid w:val="3A39560E"/>
     <w:multiLevelType w:val="multilevel"/>
     <w:tmpl w:val="1BD063F8"/>
@@ -29305,7 +29593,7 @@
       </w:rPr>
     </w:lvl>
   </w:abstractNum>
-  <w:abstractNum w:abstractNumId="56">
+  <w:abstractNum w:abstractNumId="56" w15:restartNumberingAfterBreak="0">
     <w:nsid w:val="3A6D1DCB"/>
     <w:multiLevelType w:val="multilevel"/>
     <w:tmpl w:val="78F6FAF0"/>
@@ -29418,7 +29706,7 @@
       </w:pPr>
     </w:lvl>
   </w:abstractNum>
-  <w:abstractNum w:abstractNumId="57">
+  <w:abstractNum w:abstractNumId="57" w15:restartNumberingAfterBreak="0">
     <w:nsid w:val="3A743962"/>
     <w:multiLevelType w:val="multilevel"/>
     <w:tmpl w:val="54A497EA"/>
@@ -29567,7 +29855,7 @@
       </w:rPr>
     </w:lvl>
   </w:abstractNum>
-  <w:abstractNum w:abstractNumId="58">
+  <w:abstractNum w:abstractNumId="58" w15:restartNumberingAfterBreak="0">
     <w:nsid w:val="3E7257F0"/>
     <w:multiLevelType w:val="hybridMultilevel"/>
     <w:tmpl w:val="D64226AA"/>
@@ -29680,7 +29968,7 @@
       </w:rPr>
     </w:lvl>
   </w:abstractNum>
-  <w:abstractNum w:abstractNumId="59">
+  <w:abstractNum w:abstractNumId="59" w15:restartNumberingAfterBreak="0">
     <w:nsid w:val="3EA45B91"/>
     <w:multiLevelType w:val="multilevel"/>
     <w:tmpl w:val="1CBA7C9A"/>
@@ -29793,7 +30081,7 @@
       </w:pPr>
     </w:lvl>
   </w:abstractNum>
-  <w:abstractNum w:abstractNumId="60">
+  <w:abstractNum w:abstractNumId="60" w15:restartNumberingAfterBreak="0">
     <w:nsid w:val="3EA9103C"/>
     <w:multiLevelType w:val="multilevel"/>
     <w:tmpl w:val="E4181374"/>
@@ -29942,7 +30230,7 @@
       </w:rPr>
     </w:lvl>
   </w:abstractNum>
-  <w:abstractNum w:abstractNumId="61">
+  <w:abstractNum w:abstractNumId="61" w15:restartNumberingAfterBreak="0">
     <w:nsid w:val="3FC8128F"/>
     <w:multiLevelType w:val="hybridMultilevel"/>
     <w:tmpl w:val="582AD0A2"/>
@@ -30055,7 +30343,7 @@
       </w:rPr>
     </w:lvl>
   </w:abstractNum>
-  <w:abstractNum w:abstractNumId="62">
+  <w:abstractNum w:abstractNumId="62" w15:restartNumberingAfterBreak="0">
     <w:nsid w:val="411B75BE"/>
     <w:multiLevelType w:val="multilevel"/>
     <w:tmpl w:val="76643B96"/>
@@ -30204,7 +30492,7 @@
       </w:rPr>
     </w:lvl>
   </w:abstractNum>
-  <w:abstractNum w:abstractNumId="63">
+  <w:abstractNum w:abstractNumId="63" w15:restartNumberingAfterBreak="0">
     <w:nsid w:val="41CE50E2"/>
     <w:multiLevelType w:val="multilevel"/>
     <w:tmpl w:val="488A48DC"/>
@@ -30353,7 +30641,7 @@
       </w:rPr>
     </w:lvl>
   </w:abstractNum>
-  <w:abstractNum w:abstractNumId="64">
+  <w:abstractNum w:abstractNumId="64" w15:restartNumberingAfterBreak="0">
     <w:nsid w:val="424811D5"/>
     <w:multiLevelType w:val="multilevel"/>
     <w:tmpl w:val="A002F398"/>
@@ -30466,7 +30754,7 @@
       </w:pPr>
     </w:lvl>
   </w:abstractNum>
-  <w:abstractNum w:abstractNumId="65">
+  <w:abstractNum w:abstractNumId="65" w15:restartNumberingAfterBreak="0">
     <w:nsid w:val="42EB6C28"/>
     <w:multiLevelType w:val="multilevel"/>
     <w:tmpl w:val="F7564A5A"/>
@@ -30615,7 +30903,7 @@
       </w:rPr>
     </w:lvl>
   </w:abstractNum>
-  <w:abstractNum w:abstractNumId="66">
+  <w:abstractNum w:abstractNumId="66" w15:restartNumberingAfterBreak="0">
     <w:nsid w:val="43986FB3"/>
     <w:multiLevelType w:val="multilevel"/>
     <w:tmpl w:val="D44E4072"/>
@@ -30728,7 +31016,7 @@
       </w:pPr>
     </w:lvl>
   </w:abstractNum>
-  <w:abstractNum w:abstractNumId="67">
+  <w:abstractNum w:abstractNumId="67" w15:restartNumberingAfterBreak="0">
     <w:nsid w:val="44E12836"/>
     <w:multiLevelType w:val="multilevel"/>
     <w:tmpl w:val="BDBA3AD4"/>
@@ -30877,7 +31165,7 @@
       </w:rPr>
     </w:lvl>
   </w:abstractNum>
-  <w:abstractNum w:abstractNumId="68">
+  <w:abstractNum w:abstractNumId="68" w15:restartNumberingAfterBreak="0">
     <w:nsid w:val="46347DC0"/>
     <w:multiLevelType w:val="multilevel"/>
     <w:tmpl w:val="256AB056"/>
@@ -31026,7 +31314,7 @@
       </w:rPr>
     </w:lvl>
   </w:abstractNum>
-  <w:abstractNum w:abstractNumId="69">
+  <w:abstractNum w:abstractNumId="69" w15:restartNumberingAfterBreak="0">
     <w:nsid w:val="46B433AC"/>
     <w:multiLevelType w:val="multilevel"/>
     <w:tmpl w:val="05E68E6A"/>
@@ -31175,7 +31463,7 @@
       </w:rPr>
     </w:lvl>
   </w:abstractNum>
-  <w:abstractNum w:abstractNumId="70">
+  <w:abstractNum w:abstractNumId="70" w15:restartNumberingAfterBreak="0">
     <w:nsid w:val="472D491A"/>
     <w:multiLevelType w:val="multilevel"/>
     <w:tmpl w:val="48343EC4"/>
@@ -31324,7 +31612,7 @@
       </w:rPr>
     </w:lvl>
   </w:abstractNum>
-  <w:abstractNum w:abstractNumId="71">
+  <w:abstractNum w:abstractNumId="71" w15:restartNumberingAfterBreak="0">
     <w:nsid w:val="47EE3C87"/>
     <w:multiLevelType w:val="multilevel"/>
     <w:tmpl w:val="7556F006"/>
@@ -31473,7 +31761,7 @@
       </w:rPr>
     </w:lvl>
   </w:abstractNum>
-  <w:abstractNum w:abstractNumId="72">
+  <w:abstractNum w:abstractNumId="72" w15:restartNumberingAfterBreak="0">
     <w:nsid w:val="49700BAD"/>
     <w:multiLevelType w:val="multilevel"/>
     <w:tmpl w:val="33C09C50"/>
@@ -31586,7 +31874,7 @@
       </w:pPr>
     </w:lvl>
   </w:abstractNum>
-  <w:abstractNum w:abstractNumId="73">
+  <w:abstractNum w:abstractNumId="73" w15:restartNumberingAfterBreak="0">
     <w:nsid w:val="49EB746E"/>
     <w:multiLevelType w:val="multilevel"/>
     <w:tmpl w:val="1902E896"/>
@@ -31702,7 +31990,7 @@
       </w:pPr>
     </w:lvl>
   </w:abstractNum>
-  <w:abstractNum w:abstractNumId="74">
+  <w:abstractNum w:abstractNumId="74" w15:restartNumberingAfterBreak="0">
     <w:nsid w:val="4BA1289F"/>
     <w:multiLevelType w:val="multilevel"/>
     <w:tmpl w:val="509E3258"/>
@@ -31815,7 +32103,7 @@
       </w:pPr>
     </w:lvl>
   </w:abstractNum>
-  <w:abstractNum w:abstractNumId="75">
+  <w:abstractNum w:abstractNumId="75" w15:restartNumberingAfterBreak="0">
     <w:nsid w:val="4D545A86"/>
     <w:multiLevelType w:val="hybridMultilevel"/>
     <w:tmpl w:val="3A6488EE"/>
@@ -31901,7 +32189,7 @@
       </w:pPr>
     </w:lvl>
   </w:abstractNum>
-  <w:abstractNum w:abstractNumId="76">
+  <w:abstractNum w:abstractNumId="76" w15:restartNumberingAfterBreak="0">
     <w:nsid w:val="52C21E61"/>
     <w:multiLevelType w:val="multilevel"/>
     <w:tmpl w:val="2A3CAF86"/>
@@ -32050,7 +32338,7 @@
       </w:rPr>
     </w:lvl>
   </w:abstractNum>
-  <w:abstractNum w:abstractNumId="77">
+  <w:abstractNum w:abstractNumId="77" w15:restartNumberingAfterBreak="0">
     <w:nsid w:val="52DC1377"/>
     <w:multiLevelType w:val="multilevel"/>
     <w:tmpl w:val="C64E5664"/>
@@ -32199,7 +32487,7 @@
       </w:rPr>
     </w:lvl>
   </w:abstractNum>
-  <w:abstractNum w:abstractNumId="78">
+  <w:abstractNum w:abstractNumId="78" w15:restartNumberingAfterBreak="0">
     <w:nsid w:val="581F5CAC"/>
     <w:multiLevelType w:val="multilevel"/>
     <w:tmpl w:val="1E74ABB8"/>
@@ -32348,7 +32636,7 @@
       </w:rPr>
     </w:lvl>
   </w:abstractNum>
-  <w:abstractNum w:abstractNumId="79">
+  <w:abstractNum w:abstractNumId="79" w15:restartNumberingAfterBreak="0">
     <w:nsid w:val="5907338E"/>
     <w:multiLevelType w:val="hybridMultilevel"/>
     <w:tmpl w:val="4EC8C3E8"/>
@@ -32461,7 +32749,7 @@
       </w:rPr>
     </w:lvl>
   </w:abstractNum>
-  <w:abstractNum w:abstractNumId="80">
+  <w:abstractNum w:abstractNumId="80" w15:restartNumberingAfterBreak="0">
     <w:nsid w:val="5A2A34A0"/>
     <w:multiLevelType w:val="multilevel"/>
     <w:tmpl w:val="4B068B76"/>
@@ -32610,7 +32898,7 @@
       </w:rPr>
     </w:lvl>
   </w:abstractNum>
-  <w:abstractNum w:abstractNumId="81">
+  <w:abstractNum w:abstractNumId="81" w15:restartNumberingAfterBreak="0">
     <w:nsid w:val="5AA95E66"/>
     <w:multiLevelType w:val="multilevel"/>
     <w:tmpl w:val="79D419A2"/>
@@ -32759,7 +33047,7 @@
       </w:rPr>
     </w:lvl>
   </w:abstractNum>
-  <w:abstractNum w:abstractNumId="82">
+  <w:abstractNum w:abstractNumId="82" w15:restartNumberingAfterBreak="0">
     <w:nsid w:val="5B830D1F"/>
     <w:multiLevelType w:val="multilevel"/>
     <w:tmpl w:val="0C3E23BE"/>
@@ -32908,7 +33196,7 @@
       </w:rPr>
     </w:lvl>
   </w:abstractNum>
-  <w:abstractNum w:abstractNumId="83">
+  <w:abstractNum w:abstractNumId="83" w15:restartNumberingAfterBreak="0">
     <w:nsid w:val="5BBD2013"/>
     <w:multiLevelType w:val="multilevel"/>
     <w:tmpl w:val="52B2F6C4"/>
@@ -33057,7 +33345,7 @@
       </w:rPr>
     </w:lvl>
   </w:abstractNum>
-  <w:abstractNum w:abstractNumId="84">
+  <w:abstractNum w:abstractNumId="84" w15:restartNumberingAfterBreak="0">
     <w:nsid w:val="5EE07E5E"/>
     <w:multiLevelType w:val="multilevel"/>
     <w:tmpl w:val="59686C64"/>
@@ -33170,7 +33458,7 @@
       </w:pPr>
     </w:lvl>
   </w:abstractNum>
-  <w:abstractNum w:abstractNumId="85">
+  <w:abstractNum w:abstractNumId="85" w15:restartNumberingAfterBreak="0">
     <w:nsid w:val="5FAA4B05"/>
     <w:multiLevelType w:val="multilevel"/>
     <w:tmpl w:val="9EDE5610"/>
@@ -33319,7 +33607,7 @@
       </w:rPr>
     </w:lvl>
   </w:abstractNum>
-  <w:abstractNum w:abstractNumId="86">
+  <w:abstractNum w:abstractNumId="86" w15:restartNumberingAfterBreak="0">
     <w:nsid w:val="605F7229"/>
     <w:multiLevelType w:val="multilevel"/>
     <w:tmpl w:val="BAC00BE8"/>
@@ -33468,7 +33756,7 @@
       </w:rPr>
     </w:lvl>
   </w:abstractNum>
-  <w:abstractNum w:abstractNumId="87">
+  <w:abstractNum w:abstractNumId="87" w15:restartNumberingAfterBreak="0">
     <w:nsid w:val="63383789"/>
     <w:multiLevelType w:val="multilevel"/>
     <w:tmpl w:val="7A0CA206"/>
@@ -33581,7 +33869,7 @@
       </w:pPr>
     </w:lvl>
   </w:abstractNum>
-  <w:abstractNum w:abstractNumId="88">
+  <w:abstractNum w:abstractNumId="88" w15:restartNumberingAfterBreak="0">
     <w:nsid w:val="63F87EB5"/>
     <w:multiLevelType w:val="multilevel"/>
     <w:tmpl w:val="79DA322E"/>
@@ -33730,7 +34018,7 @@
       </w:rPr>
     </w:lvl>
   </w:abstractNum>
-  <w:abstractNum w:abstractNumId="89">
+  <w:abstractNum w:abstractNumId="89" w15:restartNumberingAfterBreak="0">
     <w:nsid w:val="656807C1"/>
     <w:multiLevelType w:val="multilevel"/>
     <w:tmpl w:val="52AA9EE8"/>
@@ -33879,7 +34167,7 @@
       </w:rPr>
     </w:lvl>
   </w:abstractNum>
-  <w:abstractNum w:abstractNumId="90">
+  <w:abstractNum w:abstractNumId="90" w15:restartNumberingAfterBreak="0">
     <w:nsid w:val="67004262"/>
     <w:multiLevelType w:val="multilevel"/>
     <w:tmpl w:val="C4A21330"/>
@@ -34028,7 +34316,7 @@
       </w:rPr>
     </w:lvl>
   </w:abstractNum>
-  <w:abstractNum w:abstractNumId="91">
+  <w:abstractNum w:abstractNumId="91" w15:restartNumberingAfterBreak="0">
     <w:nsid w:val="672C4E22"/>
     <w:multiLevelType w:val="multilevel"/>
     <w:tmpl w:val="4EA4397E"/>
@@ -34177,7 +34465,7 @@
       </w:rPr>
     </w:lvl>
   </w:abstractNum>
-  <w:abstractNum w:abstractNumId="92">
+  <w:abstractNum w:abstractNumId="92" w15:restartNumberingAfterBreak="0">
     <w:nsid w:val="699E1BBC"/>
     <w:multiLevelType w:val="multilevel"/>
     <w:tmpl w:val="6A4A27E0"/>
@@ -34326,7 +34614,7 @@
       </w:rPr>
     </w:lvl>
   </w:abstractNum>
-  <w:abstractNum w:abstractNumId="93">
+  <w:abstractNum w:abstractNumId="93" w15:restartNumberingAfterBreak="0">
     <w:nsid w:val="6A545D3A"/>
     <w:multiLevelType w:val="multilevel"/>
     <w:tmpl w:val="A61606B4"/>
@@ -34475,7 +34763,7 @@
       </w:rPr>
     </w:lvl>
   </w:abstractNum>
-  <w:abstractNum w:abstractNumId="94">
+  <w:abstractNum w:abstractNumId="94" w15:restartNumberingAfterBreak="0">
     <w:nsid w:val="6AA9259F"/>
     <w:multiLevelType w:val="multilevel"/>
     <w:tmpl w:val="1F568196"/>
@@ -34624,7 +34912,7 @@
       </w:rPr>
     </w:lvl>
   </w:abstractNum>
-  <w:abstractNum w:abstractNumId="95">
+  <w:abstractNum w:abstractNumId="95" w15:restartNumberingAfterBreak="0">
     <w:nsid w:val="6B6C49BB"/>
     <w:multiLevelType w:val="multilevel"/>
     <w:tmpl w:val="9D30E6F4"/>
@@ -34737,7 +35025,7 @@
       </w:pPr>
     </w:lvl>
   </w:abstractNum>
-  <w:abstractNum w:abstractNumId="96">
+  <w:abstractNum w:abstractNumId="96" w15:restartNumberingAfterBreak="0">
     <w:nsid w:val="6CC22BC2"/>
     <w:multiLevelType w:val="multilevel"/>
     <w:tmpl w:val="D14CD146"/>
@@ -34886,7 +35174,7 @@
       </w:rPr>
     </w:lvl>
   </w:abstractNum>
-  <w:abstractNum w:abstractNumId="97">
+  <w:abstractNum w:abstractNumId="97" w15:restartNumberingAfterBreak="0">
     <w:nsid w:val="6EA27B18"/>
     <w:multiLevelType w:val="multilevel"/>
     <w:tmpl w:val="2DC2E6C8"/>
@@ -35035,7 +35323,7 @@
       </w:rPr>
     </w:lvl>
   </w:abstractNum>
-  <w:abstractNum w:abstractNumId="98">
+  <w:abstractNum w:abstractNumId="98" w15:restartNumberingAfterBreak="0">
     <w:nsid w:val="717972FF"/>
     <w:multiLevelType w:val="multilevel"/>
     <w:tmpl w:val="D6B42EB0"/>
@@ -35184,7 +35472,7 @@
       </w:rPr>
     </w:lvl>
   </w:abstractNum>
-  <w:abstractNum w:abstractNumId="99">
+  <w:abstractNum w:abstractNumId="99" w15:restartNumberingAfterBreak="0">
     <w:nsid w:val="719C2F04"/>
     <w:multiLevelType w:val="hybridMultilevel"/>
     <w:tmpl w:val="F5F413BA"/>
@@ -35297,7 +35585,7 @@
       </w:rPr>
     </w:lvl>
   </w:abstractNum>
-  <w:abstractNum w:abstractNumId="100">
+  <w:abstractNum w:abstractNumId="100" w15:restartNumberingAfterBreak="0">
     <w:nsid w:val="71A75452"/>
     <w:multiLevelType w:val="multilevel"/>
     <w:tmpl w:val="37263188"/>
@@ -35446,7 +35734,7 @@
       </w:rPr>
     </w:lvl>
   </w:abstractNum>
-  <w:abstractNum w:abstractNumId="101">
+  <w:abstractNum w:abstractNumId="101" w15:restartNumberingAfterBreak="0">
     <w:nsid w:val="7206195D"/>
     <w:multiLevelType w:val="multilevel"/>
     <w:tmpl w:val="6BE0D594"/>
@@ -35559,7 +35847,7 @@
       </w:pPr>
     </w:lvl>
   </w:abstractNum>
-  <w:abstractNum w:abstractNumId="102">
+  <w:abstractNum w:abstractNumId="102" w15:restartNumberingAfterBreak="0">
     <w:nsid w:val="72E92444"/>
     <w:multiLevelType w:val="multilevel"/>
     <w:tmpl w:val="0D6ADE50"/>
@@ -35708,7 +35996,7 @@
       </w:rPr>
     </w:lvl>
   </w:abstractNum>
-  <w:abstractNum w:abstractNumId="103">
+  <w:abstractNum w:abstractNumId="103" w15:restartNumberingAfterBreak="0">
     <w:nsid w:val="731530B1"/>
     <w:multiLevelType w:val="hybridMultilevel"/>
     <w:tmpl w:val="4F1C4C52"/>
@@ -35821,7 +36109,7 @@
       </w:rPr>
     </w:lvl>
   </w:abstractNum>
-  <w:abstractNum w:abstractNumId="104">
+  <w:abstractNum w:abstractNumId="104" w15:restartNumberingAfterBreak="0">
     <w:nsid w:val="748A3325"/>
     <w:multiLevelType w:val="multilevel"/>
     <w:tmpl w:val="AEC08A46"/>
@@ -35970,7 +36258,7 @@
       </w:rPr>
     </w:lvl>
   </w:abstractNum>
-  <w:abstractNum w:abstractNumId="105">
+  <w:abstractNum w:abstractNumId="105" w15:restartNumberingAfterBreak="0">
     <w:nsid w:val="75633521"/>
     <w:multiLevelType w:val="multilevel"/>
     <w:tmpl w:val="F7227222"/>
@@ -36083,7 +36371,7 @@
       </w:pPr>
     </w:lvl>
   </w:abstractNum>
-  <w:abstractNum w:abstractNumId="106">
+  <w:abstractNum w:abstractNumId="106" w15:restartNumberingAfterBreak="0">
     <w:nsid w:val="789F4A44"/>
     <w:multiLevelType w:val="multilevel"/>
     <w:tmpl w:val="8880220E"/>
@@ -36196,7 +36484,7 @@
       </w:pPr>
     </w:lvl>
   </w:abstractNum>
-  <w:abstractNum w:abstractNumId="107">
+  <w:abstractNum w:abstractNumId="107" w15:restartNumberingAfterBreak="0">
     <w:nsid w:val="79F61589"/>
     <w:multiLevelType w:val="multilevel"/>
     <w:tmpl w:val="CD523816"/>
@@ -36345,7 +36633,7 @@
       </w:rPr>
     </w:lvl>
   </w:abstractNum>
-  <w:abstractNum w:abstractNumId="108">
+  <w:abstractNum w:abstractNumId="108" w15:restartNumberingAfterBreak="0">
     <w:nsid w:val="7A80569C"/>
     <w:multiLevelType w:val="multilevel"/>
     <w:tmpl w:val="B0C4E7E4"/>
@@ -36494,7 +36782,7 @@
       </w:rPr>
     </w:lvl>
   </w:abstractNum>
-  <w:abstractNum w:abstractNumId="109">
+  <w:abstractNum w:abstractNumId="109" w15:restartNumberingAfterBreak="0">
     <w:nsid w:val="7D8D52E4"/>
     <w:multiLevelType w:val="multilevel"/>
     <w:tmpl w:val="82DE24C6"/>
@@ -36983,7 +37271,7 @@
 </file>
 
 <file path=word/people.xml><?xml version="1.0" encoding="utf-8"?>
-<w15:people xmlns:wpc="http://schemas.microsoft.com/office/word/2010/wordprocessingCanvas" xmlns:mc="http://schemas.openxmlformats.org/markup-compatibility/2006" xmlns:o="urn:schemas-microsoft-com:office:office" xmlns:r="http://schemas.openxmlformats.org/officeDocument/2006/relationships" xmlns:m="http://schemas.openxmlformats.org/officeDocument/2006/math" xmlns:v="urn:schemas-microsoft-com:vml" xmlns:wp14="http://schemas.microsoft.com/office/word/2010/wordprocessingDrawing" xmlns:wp="http://schemas.openxmlformats.org/drawingml/2006/wordprocessingDrawing" xmlns:w10="urn:schemas-microsoft-com:office:word" xmlns:w="http://schemas.openxmlformats.org/wordprocessingml/2006/main" xmlns:w14="http://schemas.microsoft.com/office/word/2010/wordml" xmlns:w15="http://schemas.microsoft.com/office/word/2012/wordml" xmlns:wpg="http://schemas.microsoft.com/office/word/2010/wordprocessingGroup" xmlns:wpi="http://schemas.microsoft.com/office/word/2010/wordprocessingInk" xmlns:wne="http://schemas.microsoft.com/office/word/2006/wordml" xmlns:wps="http://schemas.microsoft.com/office/word/2010/wordprocessingShape" mc:Ignorable="w14 w15 wp14">
+<w15:people xmlns:wpc="http://schemas.microsoft.com/office/word/2010/wordprocessingCanvas" xmlns:cx="http://schemas.microsoft.com/office/drawing/2014/chartex" xmlns:mc="http://schemas.openxmlformats.org/markup-compatibility/2006" xmlns:o="urn:schemas-microsoft-com:office:office" xmlns:r="http://schemas.openxmlformats.org/officeDocument/2006/relationships" xmlns:m="http://schemas.openxmlformats.org/officeDocument/2006/math" xmlns:v="urn:schemas-microsoft-com:vml" xmlns:wp14="http://schemas.microsoft.com/office/word/2010/wordprocessingDrawing" xmlns:wp="http://schemas.openxmlformats.org/drawingml/2006/wordprocessingDrawing" xmlns:w10="urn:schemas-microsoft-com:office:word" xmlns:w="http://schemas.openxmlformats.org/wordprocessingml/2006/main" xmlns:w14="http://schemas.microsoft.com/office/word/2010/wordml" xmlns:w15="http://schemas.microsoft.com/office/word/2012/wordml" xmlns:w16se="http://schemas.microsoft.com/office/word/2015/wordml/symex" xmlns:wpg="http://schemas.microsoft.com/office/word/2010/wordprocessingGroup" xmlns:wpi="http://schemas.microsoft.com/office/word/2010/wordprocessingInk" xmlns:wne="http://schemas.microsoft.com/office/word/2006/wordml" xmlns:wps="http://schemas.microsoft.com/office/word/2010/wordprocessingShape" mc:Ignorable="w14 w15 w16se wp14">
   <w15:person w15:author="DELL">
     <w15:presenceInfo w15:providerId="Windows Live" w15:userId="ac6f639e75f4c6ee"/>
   </w15:person>
@@ -36991,7 +37279,7 @@
 </file>
 
 <file path=word/styles.xml><?xml version="1.0" encoding="utf-8"?>
-<w:styles xmlns:mc="http://schemas.openxmlformats.org/markup-compatibility/2006" xmlns:r="http://schemas.openxmlformats.org/officeDocument/2006/relationships" xmlns:w="http://schemas.openxmlformats.org/wordprocessingml/2006/main" xmlns:w14="http://schemas.microsoft.com/office/word/2010/wordml" xmlns:w15="http://schemas.microsoft.com/office/word/2012/wordml" mc:Ignorable="w14 w15">
+<w:styles xmlns:mc="http://schemas.openxmlformats.org/markup-compatibility/2006" xmlns:r="http://schemas.openxmlformats.org/officeDocument/2006/relationships" xmlns:w="http://schemas.openxmlformats.org/wordprocessingml/2006/main" xmlns:w14="http://schemas.microsoft.com/office/word/2010/wordml" xmlns:w15="http://schemas.microsoft.com/office/word/2012/wordml" xmlns:w16se="http://schemas.microsoft.com/office/word/2015/wordml/symex" mc:Ignorable="w14 w15 w16se">
   <w:docDefaults>
     <w:rPrDefault>
       <w:rPr>
@@ -37890,7 +38178,6 @@
     <w:locked/>
     <w:rsid w:val="00477316"/>
     <w:tblPr>
-      <w:tblInd w:w="0" w:type="dxa"/>
       <w:tblBorders>
         <w:top w:val="single" w:sz="4" w:space="0" w:color="auto"/>
         <w:left w:val="single" w:sz="4" w:space="0" w:color="auto"/>
@@ -37899,12 +38186,6 @@
         <w:insideH w:val="single" w:sz="4" w:space="0" w:color="auto"/>
         <w:insideV w:val="single" w:sz="4" w:space="0" w:color="auto"/>
       </w:tblBorders>
-      <w:tblCellMar>
-        <w:top w:w="0" w:type="dxa"/>
-        <w:left w:w="108" w:type="dxa"/>
-        <w:bottom w:w="0" w:type="dxa"/>
-        <w:right w:w="108" w:type="dxa"/>
-      </w:tblCellMar>
     </w:tblPr>
   </w:style>
   <w:style w:type="table" w:styleId="GridTable4-Accent1">
@@ -37915,7 +38196,6 @@
     <w:tblPr>
       <w:tblStyleRowBandSize w:val="1"/>
       <w:tblStyleColBandSize w:val="1"/>
-      <w:tblInd w:w="0" w:type="dxa"/>
       <w:tblBorders>
         <w:top w:val="single" w:sz="4" w:space="0" w:color="9CC2E5" w:themeColor="accent1" w:themeTint="99"/>
         <w:left w:val="single" w:sz="4" w:space="0" w:color="9CC2E5" w:themeColor="accent1" w:themeTint="99"/>
@@ -37924,12 +38204,6 @@
         <w:insideH w:val="single" w:sz="4" w:space="0" w:color="9CC2E5" w:themeColor="accent1" w:themeTint="99"/>
         <w:insideV w:val="single" w:sz="4" w:space="0" w:color="9CC2E5" w:themeColor="accent1" w:themeTint="99"/>
       </w:tblBorders>
-      <w:tblCellMar>
-        <w:top w:w="0" w:type="dxa"/>
-        <w:left w:w="108" w:type="dxa"/>
-        <w:bottom w:w="0" w:type="dxa"/>
-        <w:right w:w="108" w:type="dxa"/>
-      </w:tblCellMar>
     </w:tblPr>
     <w:tblStylePr w:type="firstRow">
       <w:rPr>
@@ -38438,7 +38712,7 @@
 </file>
 
 <file path=customXml/itemProps1.xml><?xml version="1.0" encoding="utf-8"?>
-<ds:datastoreItem xmlns:ds="http://schemas.openxmlformats.org/officeDocument/2006/customXml" ds:itemID="{ED8805E9-F5AF-4520-8CCA-761AB1AF8A97}">
+<ds:datastoreItem xmlns:ds="http://schemas.openxmlformats.org/officeDocument/2006/customXml" ds:itemID="{392E5DFA-02DC-4A2F-9E88-143492115FCB}">
   <ds:schemaRefs>
     <ds:schemaRef ds:uri="http://schemas.openxmlformats.org/officeDocument/2006/bibliography"/>
   </ds:schemaRefs>

</xml_diff>

<commit_message>
Update OOSE project complete.docx
</commit_message>
<xml_diff>
--- a/Doc/OOSE project complete.docx
+++ b/Doc/OOSE project complete.docx
@@ -18970,8 +18970,6 @@
         </w:rPr>
         <w:t>Student</w:t>
       </w:r>
-      <w:bookmarkStart w:id="336" w:name="_GoBack"/>
-      <w:bookmarkEnd w:id="336"/>
       <w:r>
         <w:rPr>
           <w:b/>
@@ -22145,6 +22143,126 @@
       <w:pPr>
         <w:pStyle w:val="doclist"/>
       </w:pPr>
+    </w:p>
+    <w:p>
+      <w:pPr>
+        <w:pStyle w:val="doclist"/>
+      </w:pPr>
+    </w:p>
+    <w:p>
+      <w:pPr>
+        <w:pStyle w:val="doclist"/>
+      </w:pPr>
+    </w:p>
+    <w:p>
+      <w:pPr>
+        <w:pStyle w:val="doclist"/>
+      </w:pPr>
+    </w:p>
+    <w:p>
+      <w:pPr>
+        <w:pStyle w:val="doclist"/>
+      </w:pPr>
+    </w:p>
+    <w:p>
+      <w:pPr>
+        <w:pStyle w:val="doclist"/>
+      </w:pPr>
+    </w:p>
+    <w:p>
+      <w:pPr>
+        <w:pStyle w:val="doclist"/>
+      </w:pPr>
+    </w:p>
+    <w:p>
+      <w:pPr>
+        <w:pStyle w:val="doclist"/>
+      </w:pPr>
+    </w:p>
+    <w:p>
+      <w:pPr>
+        <w:pStyle w:val="doclist"/>
+      </w:pPr>
+    </w:p>
+    <w:p>
+      <w:pPr>
+        <w:pStyle w:val="doclist"/>
+      </w:pPr>
+    </w:p>
+    <w:p>
+      <w:pPr>
+        <w:pStyle w:val="doclist"/>
+      </w:pPr>
+    </w:p>
+    <w:p>
+      <w:pPr>
+        <w:pStyle w:val="doclist"/>
+      </w:pPr>
+    </w:p>
+    <w:p>
+      <w:pPr>
+        <w:pStyle w:val="doclist"/>
+      </w:pPr>
+    </w:p>
+    <w:p>
+      <w:pPr>
+        <w:pStyle w:val="doclist"/>
+      </w:pPr>
+    </w:p>
+    <w:p>
+      <w:pPr>
+        <w:pStyle w:val="doclist"/>
+      </w:pPr>
+    </w:p>
+    <w:p>
+      <w:pPr>
+        <w:pStyle w:val="doclist"/>
+      </w:pPr>
+    </w:p>
+    <w:p>
+      <w:pPr>
+        <w:pStyle w:val="doclist"/>
+      </w:pPr>
+    </w:p>
+    <w:p>
+      <w:pPr>
+        <w:rPr>
+          <w:lang w:bidi="ar-SA"/>
+        </w:rPr>
+      </w:pPr>
+    </w:p>
+    <w:p>
+      <w:pPr>
+        <w:rPr>
+          <w:lang w:bidi="ar-SA"/>
+        </w:rPr>
+      </w:pPr>
+    </w:p>
+    <w:p>
+      <w:pPr>
+        <w:rPr>
+          <w:lang w:bidi="ar-SA"/>
+        </w:rPr>
+      </w:pPr>
+    </w:p>
+    <w:p>
+      <w:pPr>
+        <w:tabs>
+          <w:tab w:val="left" w:pos="7020"/>
+        </w:tabs>
+        <w:rPr>
+          <w:lang w:bidi="ar-SA"/>
+        </w:rPr>
+      </w:pPr>
+      <w:r>
+        <w:rPr>
+          <w:lang w:bidi="ar-SA"/>
+        </w:rPr>
+        <w:tab/>
+        <w:t>d</w:t>
+      </w:r>
+      <w:bookmarkStart w:id="336" w:name="_GoBack"/>
+      <w:bookmarkEnd w:id="336"/>
     </w:p>
     <w:sectPr>
       <w:pgSz w:w="12240" w:h="15840"/>
@@ -38712,7 +38830,7 @@
 </file>
 
 <file path=customXml/itemProps1.xml><?xml version="1.0" encoding="utf-8"?>
-<ds:datastoreItem xmlns:ds="http://schemas.openxmlformats.org/officeDocument/2006/customXml" ds:itemID="{392E5DFA-02DC-4A2F-9E88-143492115FCB}">
+<ds:datastoreItem xmlns:ds="http://schemas.openxmlformats.org/officeDocument/2006/customXml" ds:itemID="{45B7ACF2-EE68-41F8-A154-D5D96BEF7433}">
   <ds:schemaRefs>
     <ds:schemaRef ds:uri="http://schemas.openxmlformats.org/officeDocument/2006/bibliography"/>
   </ds:schemaRefs>

</xml_diff>